<commit_message>
Update scenario cho modifiability
</commit_message>
<xml_diff>
--- a/Architecture/CAP_Architecture_Driver.docx
+++ b/Architecture/CAP_Architecture_Driver.docx
@@ -618,7 +618,6 @@
                     <w:dataBinding w:prefixMappings="xmlns:ns0='http://schemas.openxmlformats.org/package/2006/metadata/core-properties' xmlns:ns1='http://purl.org/dc/elements/1.1/'" w:xpath="/ns0:coreProperties[1]/ns1:title[1]" w:storeItemID="{6C3C8BC8-F283-45AE-878A-BAB7291924A1}"/>
                     <w:text/>
                   </w:sdtPr>
-                  <w:sdtEndPr/>
                   <w:sdtContent>
                     <w:r>
                       <w:rPr>
@@ -649,7 +648,6 @@
                 <w:dataBinding w:prefixMappings="xmlns:ns0='http://schemas.openxmlformats.org/package/2006/metadata/core-properties' xmlns:ns1='http://purl.org/dc/elements/1.1/'" w:xpath="/ns0:coreProperties[1]/ns1:subject[1]" w:storeItemID="{6C3C8BC8-F283-45AE-878A-BAB7291924A1}"/>
                 <w:text/>
               </w:sdtPr>
-              <w:sdtEndPr/>
               <w:sdtContent>
                 <w:tc>
                   <w:tcPr>
@@ -707,7 +705,6 @@
                 <w:dataBinding w:prefixMappings="xmlns:ns0='http://schemas.microsoft.com/office/2006/coverPageProps'" w:xpath="/ns0:CoverPageProperties[1]/ns0:Abstract[1]" w:storeItemID="{55AF091B-3C7A-41E3-B477-F2FDAA23CFDA}"/>
                 <w:text/>
               </w:sdtPr>
-              <w:sdtEndPr/>
               <w:sdtContent>
                 <w:tc>
                   <w:tcPr>
@@ -786,7 +783,6 @@
                 <w:dataBinding w:prefixMappings="xmlns:ns0='http://schemas.openxmlformats.org/package/2006/metadata/core-properties' xmlns:ns1='http://purl.org/dc/elements/1.1/'" w:xpath="/ns0:coreProperties[1]/ns1:creator[1]" w:storeItemID="{6C3C8BC8-F283-45AE-878A-BAB7291924A1}"/>
                 <w:text/>
               </w:sdtPr>
-              <w:sdtEndPr/>
               <w:sdtContent>
                 <w:tc>
                   <w:tcPr>
@@ -829,7 +825,6 @@
                   <w:calendar w:val="gregorian"/>
                 </w:date>
               </w:sdtPr>
-              <w:sdtEndPr/>
               <w:sdtContent>
                 <w:tc>
                   <w:tcPr>
@@ -3541,8 +3536,6 @@
           <w:tab w:val="left" w:pos="1140"/>
         </w:tabs>
       </w:pPr>
-      <w:bookmarkStart w:id="0" w:name="_GoBack"/>
-      <w:bookmarkEnd w:id="0"/>
     </w:p>
     <w:p>
       <w:pPr>
@@ -3682,11 +3675,11 @@
       <w:pPr>
         <w:pStyle w:val="Heading1"/>
       </w:pPr>
-      <w:bookmarkStart w:id="1" w:name="_Toc308127951"/>
+      <w:bookmarkStart w:id="0" w:name="_Toc308127951"/>
       <w:r>
         <w:t>1.1 Purpose</w:t>
       </w:r>
-      <w:bookmarkEnd w:id="1"/>
+      <w:bookmarkEnd w:id="0"/>
     </w:p>
     <w:p>
       <w:pPr>
@@ -3742,11 +3735,11 @@
       <w:pPr>
         <w:pStyle w:val="Heading1"/>
       </w:pPr>
-      <w:bookmarkStart w:id="2" w:name="_Toc308127952"/>
+      <w:bookmarkStart w:id="1" w:name="_Toc308127952"/>
       <w:r>
         <w:t>1.2 Definition and Acronyms</w:t>
       </w:r>
-      <w:bookmarkEnd w:id="2"/>
+      <w:bookmarkEnd w:id="1"/>
     </w:p>
     <w:p/>
     <w:tbl>
@@ -4458,21 +4451,21 @@
       <w:pPr>
         <w:pStyle w:val="Heading1"/>
       </w:pPr>
-      <w:bookmarkStart w:id="3" w:name="_Toc308127953"/>
+      <w:bookmarkStart w:id="2" w:name="_Toc308127953"/>
       <w:r>
         <w:t>4.1 Use case Modeling</w:t>
       </w:r>
-      <w:bookmarkEnd w:id="3"/>
+      <w:bookmarkEnd w:id="2"/>
     </w:p>
     <w:p>
       <w:pPr>
         <w:pStyle w:val="Heading1"/>
       </w:pPr>
-      <w:bookmarkStart w:id="4" w:name="_Toc308127954"/>
+      <w:bookmarkStart w:id="3" w:name="_Toc308127954"/>
       <w:r>
         <w:t>4.1.1 Use case Level 1</w:t>
       </w:r>
-      <w:bookmarkEnd w:id="4"/>
+      <w:bookmarkEnd w:id="3"/>
     </w:p>
     <w:p>
       <w:pPr>
@@ -6250,11 +6243,11 @@
       <w:pPr>
         <w:pStyle w:val="Heading1"/>
       </w:pPr>
-      <w:bookmarkStart w:id="5" w:name="_Toc308127955"/>
+      <w:bookmarkStart w:id="4" w:name="_Toc308127955"/>
       <w:r>
         <w:t>4.1.2 Use case Level 2</w:t>
       </w:r>
-      <w:bookmarkEnd w:id="5"/>
+      <w:bookmarkEnd w:id="4"/>
     </w:p>
     <w:p/>
     <w:p>
@@ -12555,11 +12548,11 @@
       <w:pPr>
         <w:pStyle w:val="Heading1"/>
       </w:pPr>
-      <w:bookmarkStart w:id="6" w:name="_Toc308127956"/>
+      <w:bookmarkStart w:id="5" w:name="_Toc308127956"/>
       <w:r>
         <w:t>5.1 Quality Attribute List</w:t>
       </w:r>
-      <w:bookmarkEnd w:id="6"/>
+      <w:bookmarkEnd w:id="5"/>
     </w:p>
     <w:p/>
     <w:tbl>
@@ -13645,11 +13638,11 @@
       <w:pPr>
         <w:pStyle w:val="Heading1"/>
       </w:pPr>
-      <w:bookmarkStart w:id="7" w:name="_Toc308127957"/>
+      <w:bookmarkStart w:id="6" w:name="_Toc308127957"/>
       <w:r>
         <w:t>5.2 Quality Attribute Scenario</w:t>
       </w:r>
-      <w:bookmarkEnd w:id="7"/>
+      <w:bookmarkEnd w:id="6"/>
       <w:r>
         <w:t xml:space="preserve"> </w:t>
       </w:r>
@@ -13661,14 +13654,14 @@
           <w:i/>
         </w:rPr>
       </w:pPr>
-      <w:bookmarkStart w:id="8" w:name="_Toc308127958"/>
+      <w:bookmarkStart w:id="7" w:name="_Toc308127958"/>
       <w:r>
         <w:rPr>
           <w:i/>
         </w:rPr>
         <w:t>Key Quality Attributes</w:t>
       </w:r>
-      <w:bookmarkEnd w:id="8"/>
+      <w:bookmarkEnd w:id="7"/>
       <w:r>
         <w:rPr>
           <w:i/>
@@ -16591,7 +16584,34 @@
                 <w:sz w:val="24"/>
                 <w:szCs w:val="24"/>
               </w:rPr>
-              <w:t>Ability to add/ delete/ modify functionality</w:t>
+              <w:t>Ability to add new functionalities</w:t>
+            </w:r>
+            <w:r>
+              <w:rPr>
+                <w:rFonts w:ascii="Times New Roman" w:hAnsi="Times New Roman"/>
+                <w:b/>
+                <w:sz w:val="24"/>
+                <w:szCs w:val="24"/>
+              </w:rPr>
+              <w:t>/module</w:t>
+            </w:r>
+            <w:r>
+              <w:rPr>
+                <w:rFonts w:ascii="Times New Roman" w:hAnsi="Times New Roman"/>
+                <w:b/>
+                <w:sz w:val="24"/>
+                <w:szCs w:val="24"/>
+              </w:rPr>
+              <w:t>s</w:t>
+            </w:r>
+            <w:r>
+              <w:rPr>
+                <w:rFonts w:ascii="Times New Roman" w:hAnsi="Times New Roman"/>
+                <w:b/>
+                <w:sz w:val="24"/>
+                <w:szCs w:val="24"/>
+              </w:rPr>
+              <w:t xml:space="preserve"> such as recruitment, insurance… modules</w:t>
             </w:r>
           </w:p>
           <w:p>
@@ -16964,7 +16984,15 @@
                 <w:sz w:val="24"/>
                 <w:szCs w:val="24"/>
               </w:rPr>
-              <w:t xml:space="preserve">Wish to </w:t>
+              <w:t>The first release of HRM project is focusing on Personal Information Management module. But in next release the user w</w:t>
+            </w:r>
+            <w:r>
+              <w:rPr>
+                <w:rFonts w:ascii="Times New Roman" w:hAnsi="Times New Roman"/>
+                <w:sz w:val="24"/>
+                <w:szCs w:val="24"/>
+              </w:rPr>
+              <w:t xml:space="preserve">ish to </w:t>
             </w:r>
           </w:p>
           <w:p>
@@ -16994,51 +17022,47 @@
                 <w:sz w:val="24"/>
                 <w:szCs w:val="24"/>
               </w:rPr>
-              <w:t>dd new functionality</w:t>
-            </w:r>
-          </w:p>
-          <w:p>
-            <w:pPr>
-              <w:pStyle w:val="ListParagraph"/>
-              <w:numPr>
-                <w:ilvl w:val="0"/>
-                <w:numId w:val="10"/>
-              </w:numPr>
-              <w:rPr>
-                <w:rFonts w:ascii="Times New Roman" w:hAnsi="Times New Roman"/>
-                <w:sz w:val="24"/>
-                <w:szCs w:val="24"/>
-              </w:rPr>
-            </w:pPr>
-            <w:r>
-              <w:rPr>
-                <w:rFonts w:ascii="Times New Roman" w:hAnsi="Times New Roman"/>
-                <w:sz w:val="24"/>
-                <w:szCs w:val="24"/>
-              </w:rPr>
-              <w:t>Delete existing functionality</w:t>
-            </w:r>
-          </w:p>
-          <w:p>
-            <w:pPr>
-              <w:pStyle w:val="ListParagraph"/>
-              <w:numPr>
-                <w:ilvl w:val="0"/>
-                <w:numId w:val="10"/>
-              </w:numPr>
-              <w:rPr>
-                <w:rFonts w:ascii="Times New Roman" w:hAnsi="Times New Roman"/>
-                <w:sz w:val="24"/>
-                <w:szCs w:val="24"/>
-              </w:rPr>
-            </w:pPr>
-            <w:r>
-              <w:rPr>
-                <w:rFonts w:ascii="Times New Roman" w:hAnsi="Times New Roman"/>
-                <w:sz w:val="24"/>
-                <w:szCs w:val="24"/>
-              </w:rPr>
-              <w:t>Modify existing functionality</w:t>
+              <w:t xml:space="preserve">dd new functionalities/modules including recruitment, insurance, labor contract, </w:t>
+            </w:r>
+            <w:r>
+              <w:rPr>
+                <w:rFonts w:ascii="Times New Roman" w:hAnsi="Times New Roman"/>
+                <w:sz w:val="24"/>
+                <w:szCs w:val="24"/>
+              </w:rPr>
+              <w:t>payroll</w:t>
+            </w:r>
+            <w:r>
+              <w:rPr>
+                <w:rFonts w:ascii="Times New Roman" w:hAnsi="Times New Roman"/>
+                <w:sz w:val="24"/>
+                <w:szCs w:val="24"/>
+              </w:rPr>
+              <w:t xml:space="preserve">, assessment management, reward and </w:t>
+            </w:r>
+            <w:r>
+              <w:rPr>
+                <w:rFonts w:ascii="Times New Roman" w:hAnsi="Times New Roman"/>
+                <w:sz w:val="24"/>
+                <w:szCs w:val="24"/>
+              </w:rPr>
+              <w:t>penalty</w:t>
+            </w:r>
+            <w:r>
+              <w:rPr>
+                <w:rFonts w:ascii="Times New Roman" w:hAnsi="Times New Roman"/>
+                <w:sz w:val="24"/>
+                <w:szCs w:val="24"/>
+              </w:rPr>
+              <w:t xml:space="preserve"> management</w:t>
+            </w:r>
+            <w:r>
+              <w:rPr>
+                <w:rFonts w:ascii="Times New Roman" w:hAnsi="Times New Roman"/>
+                <w:sz w:val="24"/>
+                <w:szCs w:val="24"/>
+              </w:rPr>
+              <w:t>, labor management modules</w:t>
             </w:r>
           </w:p>
         </w:tc>
@@ -17139,6 +17163,14 @@
               </w:rPr>
               <w:t>The HRM system</w:t>
             </w:r>
+            <w:r>
+              <w:rPr>
+                <w:rFonts w:ascii="Times New Roman" w:hAnsi="Times New Roman"/>
+                <w:sz w:val="24"/>
+                <w:szCs w:val="24"/>
+              </w:rPr>
+              <w:t xml:space="preserve"> client and server side</w:t>
+            </w:r>
           </w:p>
         </w:tc>
       </w:tr>
@@ -17179,6 +17211,35 @@
             <w:r>
               <w:t>-Locates places in architecture to be modified</w:t>
             </w:r>
+            <w:r>
+              <w:t>.</w:t>
+            </w:r>
+          </w:p>
+          <w:p>
+            <w:pPr>
+              <w:pStyle w:val="doctext"/>
+              <w:numPr>
+                <w:ilvl w:val="0"/>
+                <w:numId w:val="13"/>
+              </w:numPr>
+              <w:spacing w:before="0" w:beforeAutospacing="0" w:after="0" w:afterAutospacing="0"/>
+            </w:pPr>
+            <w:r>
+              <w:t>The UI component on client side</w:t>
+            </w:r>
+          </w:p>
+          <w:p>
+            <w:pPr>
+              <w:pStyle w:val="doctext"/>
+              <w:numPr>
+                <w:ilvl w:val="0"/>
+                <w:numId w:val="13"/>
+              </w:numPr>
+              <w:spacing w:before="0" w:beforeAutospacing="0" w:after="0" w:afterAutospacing="0"/>
+            </w:pPr>
+            <w:r>
+              <w:t>The services and business flow on server side.</w:t>
+            </w:r>
           </w:p>
           <w:p>
             <w:pPr>
@@ -17246,6 +17307,39 @@
                 <w:szCs w:val="24"/>
               </w:rPr>
             </w:pPr>
+            <w:r>
+              <w:rPr>
+                <w:rFonts w:ascii="Times New Roman" w:hAnsi="Times New Roman"/>
+                <w:sz w:val="24"/>
+                <w:szCs w:val="24"/>
+              </w:rPr>
+              <w:t>The time for adding</w:t>
+            </w:r>
+            <w:r>
+              <w:rPr>
+                <w:rFonts w:ascii="Times New Roman" w:hAnsi="Times New Roman"/>
+                <w:sz w:val="24"/>
+                <w:szCs w:val="24"/>
+              </w:rPr>
+              <w:t>:  2-3 days</w:t>
+            </w:r>
+          </w:p>
+          <w:p>
+            <w:pPr>
+              <w:rPr>
+                <w:rFonts w:ascii="Times New Roman" w:hAnsi="Times New Roman"/>
+                <w:sz w:val="24"/>
+                <w:szCs w:val="24"/>
+              </w:rPr>
+            </w:pPr>
+            <w:r>
+              <w:rPr>
+                <w:rFonts w:ascii="Times New Roman" w:hAnsi="Times New Roman"/>
+                <w:sz w:val="24"/>
+                <w:szCs w:val="24"/>
+              </w:rPr>
+              <w:t>The resource for adding: 2 resources (one for integration and the other for testing and deploy)</w:t>
+            </w:r>
           </w:p>
         </w:tc>
       </w:tr>
@@ -17541,7 +17635,7 @@
                 <w:sz w:val="24"/>
                 <w:szCs w:val="24"/>
               </w:rPr>
-              <w:t>QAS.05</w:t>
+              <w:t>QAS.06</w:t>
             </w:r>
           </w:p>
         </w:tc>
@@ -17782,7 +17876,15 @@
                 <w:sz w:val="24"/>
                 <w:szCs w:val="24"/>
               </w:rPr>
-              <w:t>The HRM system user interface</w:t>
+              <w:t xml:space="preserve">The HRM system </w:t>
+            </w:r>
+            <w:r>
+              <w:rPr>
+                <w:rFonts w:ascii="Times New Roman" w:hAnsi="Times New Roman"/>
+                <w:sz w:val="24"/>
+                <w:szCs w:val="24"/>
+              </w:rPr>
+              <w:t>client side</w:t>
             </w:r>
           </w:p>
         </w:tc>
@@ -17807,6 +17909,7 @@
                 <w:sz w:val="24"/>
                 <w:szCs w:val="24"/>
               </w:rPr>
+              <w:lastRenderedPageBreak/>
               <w:t>System response</w:t>
             </w:r>
           </w:p>
@@ -17822,7 +17925,10 @@
               <w:spacing w:before="0" w:beforeAutospacing="0" w:after="0" w:afterAutospacing="0"/>
             </w:pPr>
             <w:r>
-              <w:t>-Locates UI part for modification</w:t>
+              <w:t xml:space="preserve">-Locates UI </w:t>
+            </w:r>
+            <w:r>
+              <w:t>part for modification</w:t>
             </w:r>
           </w:p>
           <w:p>
@@ -17840,7 +17946,7 @@
               <w:spacing w:before="0" w:beforeAutospacing="0" w:after="0" w:afterAutospacing="0"/>
             </w:pPr>
             <w:r>
-              <w:t>-Tests UI</w:t>
+              <w:t>-Test the modification.</w:t>
             </w:r>
           </w:p>
         </w:tc>
@@ -17882,12 +17988,769 @@
                 <w:szCs w:val="24"/>
               </w:rPr>
             </w:pPr>
+            <w:r>
+              <w:rPr>
+                <w:rFonts w:ascii="Times New Roman" w:hAnsi="Times New Roman"/>
+                <w:sz w:val="24"/>
+                <w:szCs w:val="24"/>
+              </w:rPr>
+              <w:t xml:space="preserve">The time for modifying:  </w:t>
+            </w:r>
+            <w:r>
+              <w:rPr>
+                <w:rFonts w:ascii="Times New Roman" w:hAnsi="Times New Roman"/>
+                <w:sz w:val="24"/>
+                <w:szCs w:val="24"/>
+              </w:rPr>
+              <w:t>1-2</w:t>
+            </w:r>
+            <w:r>
+              <w:rPr>
+                <w:rFonts w:ascii="Times New Roman" w:hAnsi="Times New Roman"/>
+                <w:sz w:val="24"/>
+                <w:szCs w:val="24"/>
+              </w:rPr>
+              <w:t xml:space="preserve"> days</w:t>
+            </w:r>
+            <w:r>
+              <w:rPr>
+                <w:rFonts w:ascii="Times New Roman" w:hAnsi="Times New Roman"/>
+                <w:sz w:val="24"/>
+                <w:szCs w:val="24"/>
+              </w:rPr>
+              <w:t xml:space="preserve"> (depend on the size of modification)</w:t>
+            </w:r>
+          </w:p>
+          <w:p>
+            <w:pPr>
+              <w:rPr>
+                <w:rFonts w:ascii="Times New Roman" w:hAnsi="Times New Roman"/>
+                <w:sz w:val="24"/>
+                <w:szCs w:val="24"/>
+              </w:rPr>
+            </w:pPr>
+            <w:r>
+              <w:rPr>
+                <w:rFonts w:ascii="Times New Roman" w:hAnsi="Times New Roman"/>
+                <w:sz w:val="24"/>
+                <w:szCs w:val="24"/>
+              </w:rPr>
+              <w:t xml:space="preserve">The resource for adding: </w:t>
+            </w:r>
+            <w:r>
+              <w:rPr>
+                <w:rFonts w:ascii="Times New Roman" w:hAnsi="Times New Roman"/>
+                <w:sz w:val="24"/>
+                <w:szCs w:val="24"/>
+              </w:rPr>
+              <w:t>1</w:t>
+            </w:r>
+            <w:r>
+              <w:rPr>
+                <w:rFonts w:ascii="Times New Roman" w:hAnsi="Times New Roman"/>
+                <w:sz w:val="24"/>
+                <w:szCs w:val="24"/>
+              </w:rPr>
+              <w:t xml:space="preserve"> resources (one for modifying and the other for testing and deploy)</w:t>
+            </w:r>
           </w:p>
         </w:tc>
       </w:tr>
     </w:tbl>
     <w:p/>
-    <w:p/>
+    <w:tbl>
+      <w:tblPr>
+        <w:tblStyle w:val="TableGrid"/>
+        <w:tblW w:w="9810" w:type="dxa"/>
+        <w:tblInd w:w="18" w:type="dxa"/>
+        <w:tblLook w:val="04A0" w:firstRow="1" w:lastRow="0" w:firstColumn="1" w:lastColumn="0" w:noHBand="0" w:noVBand="1"/>
+      </w:tblPr>
+      <w:tblGrid>
+        <w:gridCol w:w="3566"/>
+        <w:gridCol w:w="2430"/>
+        <w:gridCol w:w="900"/>
+        <w:gridCol w:w="2914"/>
+      </w:tblGrid>
+      <w:tr>
+        <w:trPr>
+          <w:trHeight w:val="156"/>
+        </w:trPr>
+        <w:tc>
+          <w:tcPr>
+            <w:tcW w:w="5996" w:type="dxa"/>
+            <w:gridSpan w:val="2"/>
+            <w:vMerge w:val="restart"/>
+            <w:shd w:val="clear" w:color="auto" w:fill="002060"/>
+          </w:tcPr>
+          <w:p>
+            <w:pPr>
+              <w:rPr>
+                <w:rFonts w:ascii="Times New Roman" w:hAnsi="Times New Roman"/>
+                <w:b/>
+                <w:sz w:val="24"/>
+                <w:szCs w:val="24"/>
+              </w:rPr>
+            </w:pPr>
+            <w:r>
+              <w:rPr>
+                <w:rFonts w:ascii="Times New Roman" w:hAnsi="Times New Roman"/>
+                <w:b/>
+                <w:sz w:val="24"/>
+                <w:szCs w:val="24"/>
+              </w:rPr>
+              <w:t xml:space="preserve">Title of scenario: </w:t>
+            </w:r>
+          </w:p>
+          <w:p>
+            <w:pPr>
+              <w:rPr>
+                <w:rFonts w:ascii="Times New Roman" w:hAnsi="Times New Roman"/>
+                <w:b/>
+                <w:sz w:val="24"/>
+                <w:szCs w:val="24"/>
+              </w:rPr>
+            </w:pPr>
+            <w:r>
+              <w:rPr>
+                <w:rFonts w:ascii="Times New Roman" w:hAnsi="Times New Roman"/>
+                <w:b/>
+                <w:sz w:val="24"/>
+                <w:szCs w:val="24"/>
+              </w:rPr>
+              <w:t xml:space="preserve">Ability to modify the </w:t>
+            </w:r>
+            <w:r>
+              <w:rPr>
+                <w:rFonts w:ascii="Times New Roman" w:hAnsi="Times New Roman"/>
+                <w:b/>
+                <w:sz w:val="24"/>
+                <w:szCs w:val="24"/>
+              </w:rPr>
+              <w:t>client from using Silverlight to Windows Form (WPF)</w:t>
+            </w:r>
+          </w:p>
+          <w:p>
+            <w:pPr>
+              <w:rPr>
+                <w:rFonts w:ascii="Times New Roman" w:hAnsi="Times New Roman"/>
+                <w:sz w:val="24"/>
+                <w:szCs w:val="24"/>
+              </w:rPr>
+            </w:pPr>
+          </w:p>
+        </w:tc>
+        <w:tc>
+          <w:tcPr>
+            <w:tcW w:w="900" w:type="dxa"/>
+            <w:vMerge w:val="restart"/>
+            <w:shd w:val="clear" w:color="auto" w:fill="002060"/>
+          </w:tcPr>
+          <w:p>
+            <w:pPr>
+              <w:rPr>
+                <w:rFonts w:ascii="Times New Roman" w:hAnsi="Times New Roman"/>
+                <w:sz w:val="24"/>
+                <w:szCs w:val="24"/>
+              </w:rPr>
+            </w:pPr>
+            <w:r>
+              <w:rPr>
+                <w:rFonts w:ascii="Times New Roman" w:hAnsi="Times New Roman"/>
+                <w:b/>
+                <w:sz w:val="24"/>
+                <w:szCs w:val="24"/>
+              </w:rPr>
+              <w:t xml:space="preserve">ID: </w:t>
+            </w:r>
+            <w:r>
+              <w:rPr>
+                <w:rFonts w:ascii="Times New Roman" w:hAnsi="Times New Roman"/>
+                <w:b/>
+                <w:sz w:val="24"/>
+                <w:szCs w:val="24"/>
+              </w:rPr>
+              <w:t>QA.05</w:t>
+            </w:r>
+          </w:p>
+        </w:tc>
+        <w:tc>
+          <w:tcPr>
+            <w:tcW w:w="2914" w:type="dxa"/>
+            <w:shd w:val="clear" w:color="auto" w:fill="002060"/>
+          </w:tcPr>
+          <w:p>
+            <w:pPr>
+              <w:rPr>
+                <w:rFonts w:ascii="Times New Roman" w:hAnsi="Times New Roman"/>
+                <w:sz w:val="24"/>
+                <w:szCs w:val="24"/>
+              </w:rPr>
+            </w:pPr>
+            <w:r>
+              <w:rPr>
+                <w:rFonts w:ascii="Times New Roman" w:hAnsi="Times New Roman"/>
+                <w:b/>
+                <w:sz w:val="24"/>
+                <w:szCs w:val="24"/>
+              </w:rPr>
+              <w:t xml:space="preserve">Version: </w:t>
+            </w:r>
+            <w:r>
+              <w:rPr>
+                <w:rFonts w:ascii="Times New Roman" w:hAnsi="Times New Roman"/>
+                <w:b/>
+                <w:sz w:val="24"/>
+                <w:szCs w:val="24"/>
+              </w:rPr>
+              <w:t>1.0</w:t>
+            </w:r>
+          </w:p>
+        </w:tc>
+      </w:tr>
+      <w:tr>
+        <w:trPr>
+          <w:trHeight w:val="156"/>
+        </w:trPr>
+        <w:tc>
+          <w:tcPr>
+            <w:tcW w:w="5996" w:type="dxa"/>
+            <w:gridSpan w:val="2"/>
+            <w:vMerge/>
+            <w:shd w:val="clear" w:color="auto" w:fill="002060"/>
+          </w:tcPr>
+          <w:p>
+            <w:pPr>
+              <w:rPr>
+                <w:rFonts w:ascii="Times New Roman" w:hAnsi="Times New Roman"/>
+                <w:b/>
+                <w:sz w:val="24"/>
+                <w:szCs w:val="24"/>
+              </w:rPr>
+            </w:pPr>
+          </w:p>
+        </w:tc>
+        <w:tc>
+          <w:tcPr>
+            <w:tcW w:w="900" w:type="dxa"/>
+            <w:vMerge/>
+            <w:shd w:val="clear" w:color="auto" w:fill="002060"/>
+          </w:tcPr>
+          <w:p>
+            <w:pPr>
+              <w:rPr>
+                <w:rFonts w:ascii="Times New Roman" w:hAnsi="Times New Roman"/>
+                <w:b/>
+                <w:sz w:val="24"/>
+                <w:szCs w:val="24"/>
+              </w:rPr>
+            </w:pPr>
+          </w:p>
+        </w:tc>
+        <w:tc>
+          <w:tcPr>
+            <w:tcW w:w="2914" w:type="dxa"/>
+            <w:shd w:val="clear" w:color="auto" w:fill="002060"/>
+          </w:tcPr>
+          <w:p>
+            <w:pPr>
+              <w:rPr>
+                <w:rFonts w:ascii="Times New Roman" w:hAnsi="Times New Roman"/>
+                <w:sz w:val="24"/>
+                <w:szCs w:val="24"/>
+              </w:rPr>
+            </w:pPr>
+            <w:r>
+              <w:rPr>
+                <w:rFonts w:ascii="Times New Roman" w:hAnsi="Times New Roman"/>
+                <w:b/>
+                <w:sz w:val="24"/>
+                <w:szCs w:val="24"/>
+              </w:rPr>
+              <w:t xml:space="preserve">Last Changed: </w:t>
+            </w:r>
+            <w:r>
+              <w:rPr>
+                <w:rFonts w:ascii="Times New Roman" w:hAnsi="Times New Roman"/>
+                <w:b/>
+                <w:sz w:val="24"/>
+                <w:szCs w:val="24"/>
+              </w:rPr>
+              <w:t>11/7/2011</w:t>
+            </w:r>
+          </w:p>
+        </w:tc>
+      </w:tr>
+      <w:tr>
+        <w:tc>
+          <w:tcPr>
+            <w:tcW w:w="5996" w:type="dxa"/>
+            <w:gridSpan w:val="2"/>
+          </w:tcPr>
+          <w:p>
+            <w:pPr>
+              <w:rPr>
+                <w:rFonts w:ascii="Times New Roman" w:hAnsi="Times New Roman"/>
+                <w:sz w:val="24"/>
+                <w:szCs w:val="24"/>
+              </w:rPr>
+            </w:pPr>
+            <w:r>
+              <w:rPr>
+                <w:rFonts w:ascii="Times New Roman" w:hAnsi="Times New Roman"/>
+                <w:b/>
+                <w:sz w:val="24"/>
+                <w:szCs w:val="24"/>
+              </w:rPr>
+              <w:t>Quality attribute:</w:t>
+            </w:r>
+            <w:r>
+              <w:rPr>
+                <w:rFonts w:ascii="Times New Roman" w:hAnsi="Times New Roman"/>
+                <w:sz w:val="24"/>
+                <w:szCs w:val="24"/>
+              </w:rPr>
+              <w:t xml:space="preserve"> </w:t>
+            </w:r>
+            <w:r>
+              <w:rPr>
+                <w:rFonts w:ascii="Times New Roman" w:hAnsi="Times New Roman"/>
+                <w:sz w:val="24"/>
+                <w:szCs w:val="24"/>
+              </w:rPr>
+              <w:t>Modifiability</w:t>
+            </w:r>
+          </w:p>
+        </w:tc>
+        <w:tc>
+          <w:tcPr>
+            <w:tcW w:w="3814" w:type="dxa"/>
+            <w:gridSpan w:val="2"/>
+          </w:tcPr>
+          <w:p>
+            <w:pPr>
+              <w:rPr>
+                <w:rFonts w:ascii="Times New Roman" w:hAnsi="Times New Roman"/>
+                <w:sz w:val="24"/>
+                <w:szCs w:val="24"/>
+              </w:rPr>
+            </w:pPr>
+            <w:r>
+              <w:rPr>
+                <w:rFonts w:ascii="Times New Roman" w:hAnsi="Times New Roman"/>
+                <w:b/>
+                <w:sz w:val="24"/>
+                <w:szCs w:val="24"/>
+              </w:rPr>
+              <w:t>Characterization ID:</w:t>
+            </w:r>
+            <w:r>
+              <w:rPr>
+                <w:rFonts w:ascii="Times New Roman" w:hAnsi="Times New Roman"/>
+                <w:sz w:val="24"/>
+                <w:szCs w:val="24"/>
+              </w:rPr>
+              <w:t xml:space="preserve"> </w:t>
+            </w:r>
+            <w:r>
+              <w:rPr>
+                <w:rFonts w:ascii="Times New Roman" w:hAnsi="Times New Roman"/>
+                <w:sz w:val="24"/>
+                <w:szCs w:val="24"/>
+              </w:rPr>
+              <w:t>QAS.07</w:t>
+            </w:r>
+          </w:p>
+        </w:tc>
+      </w:tr>
+      <w:tr>
+        <w:tc>
+          <w:tcPr>
+            <w:tcW w:w="9810" w:type="dxa"/>
+            <w:gridSpan w:val="4"/>
+          </w:tcPr>
+          <w:p>
+            <w:pPr>
+              <w:rPr>
+                <w:rFonts w:ascii="Times New Roman" w:hAnsi="Times New Roman"/>
+                <w:sz w:val="24"/>
+                <w:szCs w:val="24"/>
+              </w:rPr>
+            </w:pPr>
+            <w:r>
+              <w:rPr>
+                <w:rFonts w:ascii="Times New Roman" w:hAnsi="Times New Roman"/>
+                <w:b/>
+                <w:bCs/>
+                <w:sz w:val="24"/>
+                <w:szCs w:val="24"/>
+              </w:rPr>
+              <w:t>Describe stakeholder role proposing the description:</w:t>
+            </w:r>
+            <w:r>
+              <w:rPr>
+                <w:rFonts w:ascii="Times New Roman" w:hAnsi="Times New Roman"/>
+                <w:b/>
+                <w:bCs/>
+                <w:sz w:val="24"/>
+                <w:szCs w:val="24"/>
+              </w:rPr>
+              <w:t xml:space="preserve"> </w:t>
+            </w:r>
+            <w:r>
+              <w:rPr>
+                <w:rFonts w:ascii="Times New Roman" w:hAnsi="Times New Roman"/>
+                <w:bCs/>
+                <w:sz w:val="24"/>
+                <w:szCs w:val="24"/>
+              </w:rPr>
+              <w:t>Architect</w:t>
+            </w:r>
+          </w:p>
+        </w:tc>
+      </w:tr>
+      <w:tr>
+        <w:tc>
+          <w:tcPr>
+            <w:tcW w:w="3566" w:type="dxa"/>
+            <w:shd w:val="clear" w:color="auto" w:fill="B6DDE8" w:themeFill="accent5" w:themeFillTint="66"/>
+          </w:tcPr>
+          <w:p>
+            <w:pPr>
+              <w:rPr>
+                <w:rFonts w:ascii="Times New Roman" w:hAnsi="Times New Roman"/>
+                <w:sz w:val="24"/>
+                <w:szCs w:val="24"/>
+              </w:rPr>
+            </w:pPr>
+            <w:r>
+              <w:rPr>
+                <w:rFonts w:ascii="Times New Roman" w:hAnsi="Times New Roman"/>
+                <w:sz w:val="24"/>
+                <w:szCs w:val="24"/>
+              </w:rPr>
+              <w:t>Source(s) of the stimulus</w:t>
+            </w:r>
+          </w:p>
+        </w:tc>
+        <w:tc>
+          <w:tcPr>
+            <w:tcW w:w="6244" w:type="dxa"/>
+            <w:gridSpan w:val="3"/>
+          </w:tcPr>
+          <w:p>
+            <w:pPr>
+              <w:rPr>
+                <w:rFonts w:ascii="Times New Roman" w:hAnsi="Times New Roman"/>
+                <w:sz w:val="24"/>
+                <w:szCs w:val="24"/>
+              </w:rPr>
+            </w:pPr>
+            <w:r>
+              <w:rPr>
+                <w:rFonts w:ascii="Times New Roman" w:hAnsi="Times New Roman"/>
+                <w:sz w:val="24"/>
+                <w:szCs w:val="24"/>
+              </w:rPr>
+              <w:t>The developer, end-users</w:t>
+            </w:r>
+          </w:p>
+        </w:tc>
+      </w:tr>
+      <w:tr>
+        <w:tc>
+          <w:tcPr>
+            <w:tcW w:w="3566" w:type="dxa"/>
+            <w:shd w:val="clear" w:color="auto" w:fill="B6DDE8" w:themeFill="accent5" w:themeFillTint="66"/>
+          </w:tcPr>
+          <w:p>
+            <w:pPr>
+              <w:rPr>
+                <w:rFonts w:ascii="Times New Roman" w:hAnsi="Times New Roman"/>
+                <w:sz w:val="24"/>
+                <w:szCs w:val="24"/>
+              </w:rPr>
+            </w:pPr>
+            <w:r>
+              <w:rPr>
+                <w:rFonts w:ascii="Times New Roman" w:hAnsi="Times New Roman"/>
+                <w:sz w:val="24"/>
+                <w:szCs w:val="24"/>
+              </w:rPr>
+              <w:t>Stimulus</w:t>
+            </w:r>
+          </w:p>
+        </w:tc>
+        <w:tc>
+          <w:tcPr>
+            <w:tcW w:w="6244" w:type="dxa"/>
+            <w:gridSpan w:val="3"/>
+          </w:tcPr>
+          <w:p>
+            <w:pPr>
+              <w:rPr>
+                <w:rFonts w:ascii="Times New Roman" w:hAnsi="Times New Roman"/>
+                <w:sz w:val="24"/>
+                <w:szCs w:val="24"/>
+              </w:rPr>
+            </w:pPr>
+            <w:r>
+              <w:rPr>
+                <w:rFonts w:ascii="Times New Roman" w:hAnsi="Times New Roman"/>
+                <w:sz w:val="24"/>
+                <w:szCs w:val="24"/>
+              </w:rPr>
+              <w:t>Wish to modify the client side from using Silverlight (web browser application) to windows form application (WPF)</w:t>
+            </w:r>
+          </w:p>
+        </w:tc>
+      </w:tr>
+      <w:tr>
+        <w:trPr>
+          <w:trHeight w:val="368"/>
+        </w:trPr>
+        <w:tc>
+          <w:tcPr>
+            <w:tcW w:w="3566" w:type="dxa"/>
+            <w:shd w:val="clear" w:color="auto" w:fill="B6DDE8" w:themeFill="accent5" w:themeFillTint="66"/>
+          </w:tcPr>
+          <w:p>
+            <w:pPr>
+              <w:rPr>
+                <w:rFonts w:ascii="Times New Roman" w:hAnsi="Times New Roman"/>
+                <w:sz w:val="24"/>
+                <w:szCs w:val="24"/>
+              </w:rPr>
+            </w:pPr>
+            <w:r>
+              <w:rPr>
+                <w:rFonts w:ascii="Times New Roman" w:hAnsi="Times New Roman"/>
+                <w:sz w:val="24"/>
+                <w:szCs w:val="24"/>
+              </w:rPr>
+              <w:t>Relevant environmental conditions</w:t>
+            </w:r>
+          </w:p>
+        </w:tc>
+        <w:tc>
+          <w:tcPr>
+            <w:tcW w:w="6244" w:type="dxa"/>
+            <w:gridSpan w:val="3"/>
+          </w:tcPr>
+          <w:p>
+            <w:pPr>
+              <w:rPr>
+                <w:rFonts w:ascii="Times New Roman" w:hAnsi="Times New Roman"/>
+                <w:sz w:val="24"/>
+                <w:szCs w:val="24"/>
+              </w:rPr>
+            </w:pPr>
+            <w:r>
+              <w:rPr>
+                <w:rFonts w:ascii="Times New Roman" w:hAnsi="Times New Roman"/>
+                <w:sz w:val="24"/>
+                <w:szCs w:val="24"/>
+              </w:rPr>
+              <w:t>The HRM system is in build time</w:t>
+            </w:r>
+          </w:p>
+        </w:tc>
+      </w:tr>
+      <w:tr>
+        <w:tc>
+          <w:tcPr>
+            <w:tcW w:w="3566" w:type="dxa"/>
+            <w:shd w:val="clear" w:color="auto" w:fill="B6DDE8" w:themeFill="accent5" w:themeFillTint="66"/>
+          </w:tcPr>
+          <w:p>
+            <w:pPr>
+              <w:rPr>
+                <w:rFonts w:ascii="Times New Roman" w:hAnsi="Times New Roman"/>
+                <w:sz w:val="24"/>
+                <w:szCs w:val="24"/>
+              </w:rPr>
+            </w:pPr>
+            <w:r>
+              <w:rPr>
+                <w:rFonts w:ascii="Times New Roman" w:hAnsi="Times New Roman"/>
+                <w:sz w:val="24"/>
+                <w:szCs w:val="24"/>
+              </w:rPr>
+              <w:t>Architectural elements</w:t>
+            </w:r>
+          </w:p>
+        </w:tc>
+        <w:tc>
+          <w:tcPr>
+            <w:tcW w:w="6244" w:type="dxa"/>
+            <w:gridSpan w:val="3"/>
+          </w:tcPr>
+          <w:p>
+            <w:pPr>
+              <w:rPr>
+                <w:rFonts w:ascii="Times New Roman" w:hAnsi="Times New Roman"/>
+                <w:sz w:val="24"/>
+                <w:szCs w:val="24"/>
+              </w:rPr>
+            </w:pPr>
+            <w:r>
+              <w:rPr>
+                <w:rFonts w:ascii="Times New Roman" w:hAnsi="Times New Roman"/>
+                <w:sz w:val="24"/>
+                <w:szCs w:val="24"/>
+              </w:rPr>
+              <w:t xml:space="preserve">The HRM system </w:t>
+            </w:r>
+            <w:r>
+              <w:rPr>
+                <w:rFonts w:ascii="Times New Roman" w:hAnsi="Times New Roman"/>
+                <w:sz w:val="24"/>
+                <w:szCs w:val="24"/>
+              </w:rPr>
+              <w:t xml:space="preserve">client </w:t>
+            </w:r>
+          </w:p>
+        </w:tc>
+      </w:tr>
+      <w:tr>
+        <w:tc>
+          <w:tcPr>
+            <w:tcW w:w="3566" w:type="dxa"/>
+            <w:shd w:val="clear" w:color="auto" w:fill="B6DDE8" w:themeFill="accent5" w:themeFillTint="66"/>
+          </w:tcPr>
+          <w:p>
+            <w:pPr>
+              <w:rPr>
+                <w:rFonts w:ascii="Times New Roman" w:hAnsi="Times New Roman"/>
+                <w:sz w:val="24"/>
+                <w:szCs w:val="24"/>
+              </w:rPr>
+            </w:pPr>
+            <w:r>
+              <w:rPr>
+                <w:rFonts w:ascii="Times New Roman" w:hAnsi="Times New Roman"/>
+                <w:sz w:val="24"/>
+                <w:szCs w:val="24"/>
+              </w:rPr>
+              <w:t>System response</w:t>
+            </w:r>
+          </w:p>
+        </w:tc>
+        <w:tc>
+          <w:tcPr>
+            <w:tcW w:w="6244" w:type="dxa"/>
+            <w:gridSpan w:val="3"/>
+          </w:tcPr>
+          <w:p>
+            <w:pPr>
+              <w:pStyle w:val="doctext"/>
+              <w:spacing w:before="0" w:beforeAutospacing="0" w:after="0" w:afterAutospacing="0"/>
+            </w:pPr>
+            <w:r>
+              <w:t xml:space="preserve">-Locates </w:t>
+            </w:r>
+            <w:r>
+              <w:t>part for modification</w:t>
+            </w:r>
+          </w:p>
+          <w:p>
+            <w:pPr>
+              <w:pStyle w:val="doctext"/>
+              <w:numPr>
+                <w:ilvl w:val="0"/>
+                <w:numId w:val="15"/>
+              </w:numPr>
+              <w:spacing w:before="0" w:beforeAutospacing="0" w:after="0" w:afterAutospacing="0"/>
+            </w:pPr>
+            <w:r>
+              <w:t>The View and Model component</w:t>
+            </w:r>
+          </w:p>
+          <w:p>
+            <w:pPr>
+              <w:pStyle w:val="doctext"/>
+              <w:spacing w:before="0" w:beforeAutospacing="0" w:after="0" w:afterAutospacing="0"/>
+            </w:pPr>
+            <w:r>
+              <w:t>-Makes modification without affecting the functionality in other tiers</w:t>
+            </w:r>
+          </w:p>
+          <w:p>
+            <w:pPr>
+              <w:pStyle w:val="doctext"/>
+              <w:spacing w:before="0" w:beforeAutospacing="0" w:after="0" w:afterAutospacing="0"/>
+            </w:pPr>
+            <w:r>
+              <w:t>-Tests UI</w:t>
+            </w:r>
+          </w:p>
+        </w:tc>
+      </w:tr>
+      <w:tr>
+        <w:tc>
+          <w:tcPr>
+            <w:tcW w:w="3566" w:type="dxa"/>
+            <w:shd w:val="clear" w:color="auto" w:fill="B6DDE8" w:themeFill="accent5" w:themeFillTint="66"/>
+          </w:tcPr>
+          <w:p>
+            <w:pPr>
+              <w:rPr>
+                <w:rFonts w:ascii="Times New Roman" w:hAnsi="Times New Roman"/>
+                <w:sz w:val="24"/>
+                <w:szCs w:val="24"/>
+              </w:rPr>
+            </w:pPr>
+            <w:r>
+              <w:rPr>
+                <w:rFonts w:ascii="Times New Roman" w:hAnsi="Times New Roman"/>
+                <w:sz w:val="24"/>
+                <w:szCs w:val="24"/>
+              </w:rPr>
+              <w:t>Response measure(s)</w:t>
+            </w:r>
+          </w:p>
+        </w:tc>
+        <w:tc>
+          <w:tcPr>
+            <w:tcW w:w="6244" w:type="dxa"/>
+            <w:gridSpan w:val="3"/>
+          </w:tcPr>
+          <w:p>
+            <w:pPr>
+              <w:rPr>
+                <w:rFonts w:ascii="Times New Roman" w:hAnsi="Times New Roman"/>
+                <w:sz w:val="24"/>
+                <w:szCs w:val="24"/>
+              </w:rPr>
+            </w:pPr>
+            <w:r>
+              <w:rPr>
+                <w:rFonts w:ascii="Times New Roman" w:hAnsi="Times New Roman"/>
+                <w:sz w:val="24"/>
+                <w:szCs w:val="24"/>
+              </w:rPr>
+              <w:t>The time for modifying:  5-7 days</w:t>
+            </w:r>
+          </w:p>
+          <w:p>
+            <w:pPr>
+              <w:rPr>
+                <w:rFonts w:ascii="Times New Roman" w:hAnsi="Times New Roman"/>
+                <w:sz w:val="24"/>
+                <w:szCs w:val="24"/>
+              </w:rPr>
+            </w:pPr>
+            <w:r>
+              <w:rPr>
+                <w:rFonts w:ascii="Times New Roman" w:hAnsi="Times New Roman"/>
+                <w:sz w:val="24"/>
+                <w:szCs w:val="24"/>
+              </w:rPr>
+              <w:t>The resource for adding: 2 resources (one for modifying and the other for testing and deploy)</w:t>
+            </w:r>
+          </w:p>
+        </w:tc>
+      </w:tr>
+    </w:tbl>
     <w:p/>
     <w:p>
       <w:pPr>
@@ -18466,6 +19329,7 @@
                 <w:sz w:val="24"/>
                 <w:szCs w:val="24"/>
               </w:rPr>
+              <w:lastRenderedPageBreak/>
               <w:t>System response</w:t>
             </w:r>
           </w:p>
@@ -19211,11 +20075,10 @@
         </w:tc>
       </w:tr>
     </w:tbl>
-    <w:p/>
-    <w:p/>
-    <w:p/>
-    <w:p/>
-    <w:p/>
+    <w:p>
+      <w:bookmarkStart w:id="8" w:name="_GoBack"/>
+      <w:bookmarkEnd w:id="8"/>
+    </w:p>
     <w:p>
       <w:pPr>
         <w:pStyle w:val="Heading2"/>
@@ -19227,7 +20090,6 @@
         <w:rPr>
           <w:i/>
         </w:rPr>
-        <w:lastRenderedPageBreak/>
         <w:t>Key Quality Attributes</w:t>
       </w:r>
       <w:r>
@@ -19917,7 +20779,16 @@
                 <w:sz w:val="24"/>
                 <w:szCs w:val="24"/>
               </w:rPr>
-              <w:t>The time for automatically backup depends on size of database</w:t>
+              <w:t xml:space="preserve">The time for automatically backup depends on size of </w:t>
+            </w:r>
+            <w:r>
+              <w:rPr>
+                <w:rFonts w:ascii="Times New Roman" w:hAnsi="Times New Roman"/>
+                <w:sz w:val="24"/>
+                <w:szCs w:val="24"/>
+              </w:rPr>
+              <w:lastRenderedPageBreak/>
+              <w:t>database</w:t>
             </w:r>
           </w:p>
           <w:p>
@@ -20419,7 +21290,6 @@
                 <w:sz w:val="24"/>
                 <w:szCs w:val="24"/>
               </w:rPr>
-              <w:lastRenderedPageBreak/>
               <w:t>ID</w:t>
             </w:r>
           </w:p>
@@ -20979,6 +21849,7 @@
       </w:pPr>
       <w:bookmarkStart w:id="12" w:name="_Toc308127962"/>
       <w:r>
+        <w:lastRenderedPageBreak/>
         <w:t>7.2 Difficulty Ranking Scale</w:t>
       </w:r>
       <w:bookmarkEnd w:id="12"/>
@@ -22292,7 +23163,6 @@
                 <w:sz w:val="24"/>
                 <w:szCs w:val="24"/>
               </w:rPr>
-              <w:lastRenderedPageBreak/>
               <w:t>FR.</w:t>
             </w:r>
           </w:p>
@@ -23699,6 +24569,7 @@
                 <w:sz w:val="24"/>
                 <w:szCs w:val="24"/>
               </w:rPr>
+              <w:lastRenderedPageBreak/>
               <w:t>QA.03</w:t>
             </w:r>
           </w:p>
@@ -24467,7 +25338,7 @@
                                   <w14:bevel/>
                                 </w14:textOutline>
                               </w:rPr>
-                              <w:t>2</w:t>
+                              <w:t>15</w:t>
                             </w:r>
                             <w:r>
                               <w:rPr>
@@ -24571,7 +25442,7 @@
                             <w14:bevel/>
                           </w14:textOutline>
                         </w:rPr>
-                        <w:t>2</w:t>
+                        <w:t>15</w:t>
                       </w:r>
                       <w:r>
                         <w:rPr>
@@ -24864,7 +25735,6 @@
         <w:dataBinding w:prefixMappings="xmlns:ns0='http://schemas.openxmlformats.org/package/2006/metadata/core-properties' xmlns:ns1='http://purl.org/dc/elements/1.1/'" w:xpath="/ns0:coreProperties[1]/ns1:title[1]" w:storeItemID="{6C3C8BC8-F283-45AE-878A-BAB7291924A1}"/>
         <w:text/>
       </w:sdtPr>
-      <w:sdtEndPr/>
       <w:sdtContent>
         <w:r>
           <w:rPr>
@@ -24886,6 +25756,119 @@
 <file path=word/numbering.xml><?xml version="1.0" encoding="utf-8"?>
 <w:numbering xmlns:wpc="http://schemas.microsoft.com/office/word/2010/wordprocessingCanvas" xmlns:mc="http://schemas.openxmlformats.org/markup-compatibility/2006" xmlns:o="urn:schemas-microsoft-com:office:office" xmlns:r="http://schemas.openxmlformats.org/officeDocument/2006/relationships" xmlns:m="http://schemas.openxmlformats.org/officeDocument/2006/math" xmlns:v="urn:schemas-microsoft-com:vml" xmlns:wp14="http://schemas.microsoft.com/office/word/2010/wordprocessingDrawing" xmlns:wp="http://schemas.openxmlformats.org/drawingml/2006/wordprocessingDrawing" xmlns:w10="urn:schemas-microsoft-com:office:word" xmlns:w="http://schemas.openxmlformats.org/wordprocessingml/2006/main" xmlns:w14="http://schemas.microsoft.com/office/word/2010/wordml" xmlns:wpg="http://schemas.microsoft.com/office/word/2010/wordprocessingGroup" xmlns:wpi="http://schemas.microsoft.com/office/word/2010/wordprocessingInk" xmlns:wne="http://schemas.microsoft.com/office/word/2006/wordml" xmlns:wps="http://schemas.microsoft.com/office/word/2010/wordprocessingShape" mc:Ignorable="w14 wp14">
   <w:abstractNum w:abstractNumId="0">
+    <w:nsid w:val="0C7D452A"/>
+    <w:multiLevelType w:val="hybridMultilevel"/>
+    <w:tmpl w:val="3C247E72"/>
+    <w:lvl w:ilvl="0" w:tplc="04090003">
+      <w:start w:val="1"/>
+      <w:numFmt w:val="bullet"/>
+      <w:lvlText w:val="o"/>
+      <w:lvlJc w:val="left"/>
+      <w:pPr>
+        <w:ind w:left="720" w:hanging="360"/>
+      </w:pPr>
+      <w:rPr>
+        <w:rFonts w:ascii="Courier New" w:hAnsi="Courier New" w:cs="Courier New" w:hint="default"/>
+      </w:rPr>
+    </w:lvl>
+    <w:lvl w:ilvl="1" w:tplc="04090003" w:tentative="1">
+      <w:start w:val="1"/>
+      <w:numFmt w:val="bullet"/>
+      <w:lvlText w:val="o"/>
+      <w:lvlJc w:val="left"/>
+      <w:pPr>
+        <w:ind w:left="1440" w:hanging="360"/>
+      </w:pPr>
+      <w:rPr>
+        <w:rFonts w:ascii="Courier New" w:hAnsi="Courier New" w:cs="Courier New" w:hint="default"/>
+      </w:rPr>
+    </w:lvl>
+    <w:lvl w:ilvl="2" w:tplc="04090005" w:tentative="1">
+      <w:start w:val="1"/>
+      <w:numFmt w:val="bullet"/>
+      <w:lvlText w:val=""/>
+      <w:lvlJc w:val="left"/>
+      <w:pPr>
+        <w:ind w:left="2160" w:hanging="360"/>
+      </w:pPr>
+      <w:rPr>
+        <w:rFonts w:ascii="Wingdings" w:hAnsi="Wingdings" w:hint="default"/>
+      </w:rPr>
+    </w:lvl>
+    <w:lvl w:ilvl="3" w:tplc="04090001" w:tentative="1">
+      <w:start w:val="1"/>
+      <w:numFmt w:val="bullet"/>
+      <w:lvlText w:val=""/>
+      <w:lvlJc w:val="left"/>
+      <w:pPr>
+        <w:ind w:left="2880" w:hanging="360"/>
+      </w:pPr>
+      <w:rPr>
+        <w:rFonts w:ascii="Symbol" w:hAnsi="Symbol" w:hint="default"/>
+      </w:rPr>
+    </w:lvl>
+    <w:lvl w:ilvl="4" w:tplc="04090003" w:tentative="1">
+      <w:start w:val="1"/>
+      <w:numFmt w:val="bullet"/>
+      <w:lvlText w:val="o"/>
+      <w:lvlJc w:val="left"/>
+      <w:pPr>
+        <w:ind w:left="3600" w:hanging="360"/>
+      </w:pPr>
+      <w:rPr>
+        <w:rFonts w:ascii="Courier New" w:hAnsi="Courier New" w:cs="Courier New" w:hint="default"/>
+      </w:rPr>
+    </w:lvl>
+    <w:lvl w:ilvl="5" w:tplc="04090005" w:tentative="1">
+      <w:start w:val="1"/>
+      <w:numFmt w:val="bullet"/>
+      <w:lvlText w:val=""/>
+      <w:lvlJc w:val="left"/>
+      <w:pPr>
+        <w:ind w:left="4320" w:hanging="360"/>
+      </w:pPr>
+      <w:rPr>
+        <w:rFonts w:ascii="Wingdings" w:hAnsi="Wingdings" w:hint="default"/>
+      </w:rPr>
+    </w:lvl>
+    <w:lvl w:ilvl="6" w:tplc="04090001" w:tentative="1">
+      <w:start w:val="1"/>
+      <w:numFmt w:val="bullet"/>
+      <w:lvlText w:val=""/>
+      <w:lvlJc w:val="left"/>
+      <w:pPr>
+        <w:ind w:left="5040" w:hanging="360"/>
+      </w:pPr>
+      <w:rPr>
+        <w:rFonts w:ascii="Symbol" w:hAnsi="Symbol" w:hint="default"/>
+      </w:rPr>
+    </w:lvl>
+    <w:lvl w:ilvl="7" w:tplc="04090003" w:tentative="1">
+      <w:start w:val="1"/>
+      <w:numFmt w:val="bullet"/>
+      <w:lvlText w:val="o"/>
+      <w:lvlJc w:val="left"/>
+      <w:pPr>
+        <w:ind w:left="5760" w:hanging="360"/>
+      </w:pPr>
+      <w:rPr>
+        <w:rFonts w:ascii="Courier New" w:hAnsi="Courier New" w:cs="Courier New" w:hint="default"/>
+      </w:rPr>
+    </w:lvl>
+    <w:lvl w:ilvl="8" w:tplc="04090005" w:tentative="1">
+      <w:start w:val="1"/>
+      <w:numFmt w:val="bullet"/>
+      <w:lvlText w:val=""/>
+      <w:lvlJc w:val="left"/>
+      <w:pPr>
+        <w:ind w:left="6480" w:hanging="360"/>
+      </w:pPr>
+      <w:rPr>
+        <w:rFonts w:ascii="Wingdings" w:hAnsi="Wingdings" w:hint="default"/>
+      </w:rPr>
+    </w:lvl>
+  </w:abstractNum>
+  <w:abstractNum w:abstractNumId="1">
     <w:nsid w:val="10931437"/>
     <w:multiLevelType w:val="hybridMultilevel"/>
     <w:tmpl w:val="2084DCB6"/>
@@ -24998,7 +25981,7 @@
       </w:rPr>
     </w:lvl>
   </w:abstractNum>
-  <w:abstractNum w:abstractNumId="1">
+  <w:abstractNum w:abstractNumId="2">
     <w:nsid w:val="1558034E"/>
     <w:multiLevelType w:val="hybridMultilevel"/>
     <w:tmpl w:val="DD9AEAF8"/>
@@ -25111,7 +26094,7 @@
       </w:rPr>
     </w:lvl>
   </w:abstractNum>
-  <w:abstractNum w:abstractNumId="2">
+  <w:abstractNum w:abstractNumId="3">
     <w:nsid w:val="19120439"/>
     <w:multiLevelType w:val="hybridMultilevel"/>
     <w:tmpl w:val="B2448C22"/>
@@ -25224,7 +26207,7 @@
       </w:rPr>
     </w:lvl>
   </w:abstractNum>
-  <w:abstractNum w:abstractNumId="3">
+  <w:abstractNum w:abstractNumId="4">
     <w:nsid w:val="1E4324A5"/>
     <w:multiLevelType w:val="hybridMultilevel"/>
     <w:tmpl w:val="06FC7346"/>
@@ -25337,10 +26320,10 @@
       </w:rPr>
     </w:lvl>
   </w:abstractNum>
-  <w:abstractNum w:abstractNumId="4">
+  <w:abstractNum w:abstractNumId="5">
     <w:nsid w:val="26BC3244"/>
     <w:multiLevelType w:val="hybridMultilevel"/>
-    <w:tmpl w:val="4830D17A"/>
+    <w:tmpl w:val="85A2FF68"/>
     <w:lvl w:ilvl="0" w:tplc="04090003">
       <w:start w:val="1"/>
       <w:numFmt w:val="bullet"/>
@@ -25450,7 +26433,7 @@
       </w:rPr>
     </w:lvl>
   </w:abstractNum>
-  <w:abstractNum w:abstractNumId="5">
+  <w:abstractNum w:abstractNumId="6">
     <w:nsid w:val="278006A7"/>
     <w:multiLevelType w:val="hybridMultilevel"/>
     <w:tmpl w:val="947CEF7A"/>
@@ -25563,7 +26546,7 @@
       </w:rPr>
     </w:lvl>
   </w:abstractNum>
-  <w:abstractNum w:abstractNumId="6">
+  <w:abstractNum w:abstractNumId="7">
     <w:nsid w:val="2DF54B66"/>
     <w:multiLevelType w:val="hybridMultilevel"/>
     <w:tmpl w:val="4D60B2A6"/>
@@ -25676,7 +26659,7 @@
       </w:rPr>
     </w:lvl>
   </w:abstractNum>
-  <w:abstractNum w:abstractNumId="7">
+  <w:abstractNum w:abstractNumId="8">
     <w:nsid w:val="37A031FB"/>
     <w:multiLevelType w:val="hybridMultilevel"/>
     <w:tmpl w:val="5D948B34"/>
@@ -25789,7 +26772,7 @@
       </w:rPr>
     </w:lvl>
   </w:abstractNum>
-  <w:abstractNum w:abstractNumId="8">
+  <w:abstractNum w:abstractNumId="9">
     <w:nsid w:val="494E7274"/>
     <w:multiLevelType w:val="hybridMultilevel"/>
     <w:tmpl w:val="241831CE"/>
@@ -25902,7 +26885,7 @@
       </w:rPr>
     </w:lvl>
   </w:abstractNum>
-  <w:abstractNum w:abstractNumId="9">
+  <w:abstractNum w:abstractNumId="10">
     <w:nsid w:val="4B2D44BC"/>
     <w:multiLevelType w:val="hybridMultilevel"/>
     <w:tmpl w:val="52C24224"/>
@@ -26015,7 +26998,7 @@
       </w:rPr>
     </w:lvl>
   </w:abstractNum>
-  <w:abstractNum w:abstractNumId="10">
+  <w:abstractNum w:abstractNumId="11">
     <w:nsid w:val="562E72AA"/>
     <w:multiLevelType w:val="hybridMultilevel"/>
     <w:tmpl w:val="74185604"/>
@@ -26128,7 +27111,7 @@
       </w:rPr>
     </w:lvl>
   </w:abstractNum>
-  <w:abstractNum w:abstractNumId="11">
+  <w:abstractNum w:abstractNumId="12">
     <w:nsid w:val="62080C19"/>
     <w:multiLevelType w:val="hybridMultilevel"/>
     <w:tmpl w:val="F80212B2"/>
@@ -26241,7 +27224,7 @@
       </w:rPr>
     </w:lvl>
   </w:abstractNum>
-  <w:abstractNum w:abstractNumId="12">
+  <w:abstractNum w:abstractNumId="13">
     <w:nsid w:val="6F490907"/>
     <w:multiLevelType w:val="hybridMultilevel"/>
     <w:tmpl w:val="04AC908A"/>
@@ -26354,7 +27337,7 @@
       </w:rPr>
     </w:lvl>
   </w:abstractNum>
-  <w:abstractNum w:abstractNumId="13">
+  <w:abstractNum w:abstractNumId="14">
     <w:nsid w:val="7DC67BCC"/>
     <w:multiLevelType w:val="hybridMultilevel"/>
     <w:tmpl w:val="70A864D0"/>
@@ -26444,46 +27427,49 @@
     </w:lvl>
   </w:abstractNum>
   <w:num w:numId="1">
+    <w:abstractNumId w:val="14"/>
+  </w:num>
+  <w:num w:numId="2">
+    <w:abstractNumId w:val="9"/>
+  </w:num>
+  <w:num w:numId="3">
+    <w:abstractNumId w:val="2"/>
+  </w:num>
+  <w:num w:numId="4">
     <w:abstractNumId w:val="13"/>
   </w:num>
-  <w:num w:numId="2">
+  <w:num w:numId="5">
     <w:abstractNumId w:val="8"/>
   </w:num>
-  <w:num w:numId="3">
+  <w:num w:numId="6">
+    <w:abstractNumId w:val="10"/>
+  </w:num>
+  <w:num w:numId="7">
+    <w:abstractNumId w:val="4"/>
+  </w:num>
+  <w:num w:numId="8">
+    <w:abstractNumId w:val="6"/>
+  </w:num>
+  <w:num w:numId="9">
+    <w:abstractNumId w:val="12"/>
+  </w:num>
+  <w:num w:numId="10">
+    <w:abstractNumId w:val="7"/>
+  </w:num>
+  <w:num w:numId="11">
     <w:abstractNumId w:val="1"/>
   </w:num>
-  <w:num w:numId="4">
-    <w:abstractNumId w:val="12"/>
+  <w:num w:numId="12">
+    <w:abstractNumId w:val="11"/>
   </w:num>
-  <w:num w:numId="5">
-    <w:abstractNumId w:val="7"/>
+  <w:num w:numId="13">
+    <w:abstractNumId w:val="5"/>
   </w:num>
-  <w:num w:numId="6">
-    <w:abstractNumId w:val="9"/>
-  </w:num>
-  <w:num w:numId="7">
+  <w:num w:numId="14">
     <w:abstractNumId w:val="3"/>
   </w:num>
-  <w:num w:numId="8">
-    <w:abstractNumId w:val="5"/>
-  </w:num>
-  <w:num w:numId="9">
-    <w:abstractNumId w:val="11"/>
-  </w:num>
-  <w:num w:numId="10">
-    <w:abstractNumId w:val="6"/>
-  </w:num>
-  <w:num w:numId="11">
+  <w:num w:numId="15">
     <w:abstractNumId w:val="0"/>
-  </w:num>
-  <w:num w:numId="12">
-    <w:abstractNumId w:val="10"/>
-  </w:num>
-  <w:num w:numId="13">
-    <w:abstractNumId w:val="4"/>
-  </w:num>
-  <w:num w:numId="14">
-    <w:abstractNumId w:val="2"/>
   </w:num>
 </w:numbering>
 </file>
@@ -28253,7 +29239,7 @@
 </file>
 
 <file path=customXml/itemProps2.xml><?xml version="1.0" encoding="utf-8"?>
-<ds:datastoreItem xmlns:ds="http://schemas.openxmlformats.org/officeDocument/2006/customXml" ds:itemID="{59E277F2-7ABA-471A-B7F0-B649C2D33953}">
+<ds:datastoreItem xmlns:ds="http://schemas.openxmlformats.org/officeDocument/2006/customXml" ds:itemID="{2F49BB19-620E-4360-A5B9-5C7A7B624793}">
   <ds:schemaRefs>
     <ds:schemaRef ds:uri="http://schemas.openxmlformats.org/officeDocument/2006/bibliography"/>
   </ds:schemaRefs>

</xml_diff>

<commit_message>
Update Scenario for Performance and Availability
</commit_message>
<xml_diff>
--- a/Architecture/CAP_Architecture_Driver.docx
+++ b/Architecture/CAP_Architecture_Driver.docx
@@ -618,6 +618,7 @@
                     <w:dataBinding w:prefixMappings="xmlns:ns0='http://schemas.openxmlformats.org/package/2006/metadata/core-properties' xmlns:ns1='http://purl.org/dc/elements/1.1/'" w:xpath="/ns0:coreProperties[1]/ns1:title[1]" w:storeItemID="{6C3C8BC8-F283-45AE-878A-BAB7291924A1}"/>
                     <w:text/>
                   </w:sdtPr>
+                  <w:sdtEndPr/>
                   <w:sdtContent>
                     <w:r>
                       <w:rPr>
@@ -648,6 +649,7 @@
                 <w:dataBinding w:prefixMappings="xmlns:ns0='http://schemas.openxmlformats.org/package/2006/metadata/core-properties' xmlns:ns1='http://purl.org/dc/elements/1.1/'" w:xpath="/ns0:coreProperties[1]/ns1:subject[1]" w:storeItemID="{6C3C8BC8-F283-45AE-878A-BAB7291924A1}"/>
                 <w:text/>
               </w:sdtPr>
+              <w:sdtEndPr/>
               <w:sdtContent>
                 <w:tc>
                   <w:tcPr>
@@ -705,6 +707,7 @@
                 <w:dataBinding w:prefixMappings="xmlns:ns0='http://schemas.microsoft.com/office/2006/coverPageProps'" w:xpath="/ns0:CoverPageProperties[1]/ns0:Abstract[1]" w:storeItemID="{55AF091B-3C7A-41E3-B477-F2FDAA23CFDA}"/>
                 <w:text/>
               </w:sdtPr>
+              <w:sdtEndPr/>
               <w:sdtContent>
                 <w:tc>
                   <w:tcPr>
@@ -783,6 +786,7 @@
                 <w:dataBinding w:prefixMappings="xmlns:ns0='http://schemas.openxmlformats.org/package/2006/metadata/core-properties' xmlns:ns1='http://purl.org/dc/elements/1.1/'" w:xpath="/ns0:coreProperties[1]/ns1:creator[1]" w:storeItemID="{6C3C8BC8-F283-45AE-878A-BAB7291924A1}"/>
                 <w:text/>
               </w:sdtPr>
+              <w:sdtEndPr/>
               <w:sdtContent>
                 <w:tc>
                   <w:tcPr>
@@ -825,6 +829,7 @@
                   <w:calendar w:val="gregorian"/>
                 </w:date>
               </w:sdtPr>
+              <w:sdtEndPr/>
               <w:sdtContent>
                 <w:tc>
                   <w:tcPr>
@@ -3518,6 +3523,120 @@
                 <w:szCs w:val="24"/>
               </w:rPr>
               <w:t>Update Function Priority, QA Priority, Technical Constraints</w:t>
+            </w:r>
+          </w:p>
+        </w:tc>
+      </w:tr>
+      <w:tr>
+        <w:tc>
+          <w:tcPr>
+            <w:cnfStyle w:val="001000000000" w:firstRow="0" w:lastRow="0" w:firstColumn="1" w:lastColumn="0" w:oddVBand="0" w:evenVBand="0" w:oddHBand="0" w:evenHBand="0" w:firstRowFirstColumn="0" w:firstRowLastColumn="0" w:lastRowFirstColumn="0" w:lastRowLastColumn="0"/>
+            <w:tcW w:w="1296" w:type="dxa"/>
+          </w:tcPr>
+          <w:p>
+            <w:pPr>
+              <w:rPr>
+                <w:rFonts w:ascii="Times New Roman" w:hAnsi="Times New Roman" w:cs="Times New Roman"/>
+                <w:sz w:val="24"/>
+                <w:szCs w:val="24"/>
+              </w:rPr>
+            </w:pPr>
+            <w:r>
+              <w:rPr>
+                <w:rFonts w:ascii="Times New Roman" w:hAnsi="Times New Roman" w:cs="Times New Roman"/>
+                <w:sz w:val="24"/>
+                <w:szCs w:val="24"/>
+              </w:rPr>
+              <w:t>11/25/2011</w:t>
+            </w:r>
+          </w:p>
+        </w:tc>
+        <w:tc>
+          <w:tcPr>
+            <w:tcW w:w="1016" w:type="dxa"/>
+          </w:tcPr>
+          <w:p>
+            <w:pPr>
+              <w:cnfStyle w:val="000000000000" w:firstRow="0" w:lastRow="0" w:firstColumn="0" w:lastColumn="0" w:oddVBand="0" w:evenVBand="0" w:oddHBand="0" w:evenHBand="0" w:firstRowFirstColumn="0" w:firstRowLastColumn="0" w:lastRowFirstColumn="0" w:lastRowLastColumn="0"/>
+              <w:rPr>
+                <w:rFonts w:ascii="Times New Roman" w:hAnsi="Times New Roman" w:cs="Times New Roman"/>
+                <w:sz w:val="24"/>
+                <w:szCs w:val="24"/>
+              </w:rPr>
+            </w:pPr>
+            <w:r>
+              <w:rPr>
+                <w:rFonts w:ascii="Times New Roman" w:hAnsi="Times New Roman" w:cs="Times New Roman"/>
+                <w:sz w:val="24"/>
+                <w:szCs w:val="24"/>
+              </w:rPr>
+              <w:t>1.7</w:t>
+            </w:r>
+          </w:p>
+        </w:tc>
+        <w:tc>
+          <w:tcPr>
+            <w:tcW w:w="1800" w:type="dxa"/>
+          </w:tcPr>
+          <w:p>
+            <w:pPr>
+              <w:cnfStyle w:val="000000000000" w:firstRow="0" w:lastRow="0" w:firstColumn="0" w:lastColumn="0" w:oddVBand="0" w:evenVBand="0" w:oddHBand="0" w:evenHBand="0" w:firstRowFirstColumn="0" w:firstRowLastColumn="0" w:lastRowFirstColumn="0" w:lastRowLastColumn="0"/>
+              <w:rPr>
+                <w:rFonts w:ascii="Times New Roman" w:hAnsi="Times New Roman" w:cs="Times New Roman"/>
+                <w:sz w:val="24"/>
+                <w:szCs w:val="24"/>
+              </w:rPr>
+            </w:pPr>
+            <w:proofErr w:type="spellStart"/>
+            <w:r>
+              <w:rPr>
+                <w:rFonts w:ascii="Times New Roman" w:hAnsi="Times New Roman" w:cs="Times New Roman"/>
+                <w:sz w:val="24"/>
+                <w:szCs w:val="24"/>
+              </w:rPr>
+              <w:t>Tường</w:t>
+            </w:r>
+            <w:proofErr w:type="spellEnd"/>
+            <w:r>
+              <w:rPr>
+                <w:rFonts w:ascii="Times New Roman" w:hAnsi="Times New Roman" w:cs="Times New Roman"/>
+                <w:sz w:val="24"/>
+                <w:szCs w:val="24"/>
+              </w:rPr>
+              <w:t xml:space="preserve"> </w:t>
+            </w:r>
+            <w:proofErr w:type="spellStart"/>
+            <w:r>
+              <w:rPr>
+                <w:rFonts w:ascii="Times New Roman" w:hAnsi="Times New Roman" w:cs="Times New Roman"/>
+                <w:sz w:val="24"/>
+                <w:szCs w:val="24"/>
+              </w:rPr>
+              <w:t>Nguyễn</w:t>
+            </w:r>
+            <w:proofErr w:type="spellEnd"/>
+          </w:p>
+        </w:tc>
+        <w:tc>
+          <w:tcPr>
+            <w:tcW w:w="5834" w:type="dxa"/>
+          </w:tcPr>
+          <w:p>
+            <w:pPr>
+              <w:cnfStyle w:val="000000000000" w:firstRow="0" w:lastRow="0" w:firstColumn="0" w:lastColumn="0" w:oddVBand="0" w:evenVBand="0" w:oddHBand="0" w:evenHBand="0" w:firstRowFirstColumn="0" w:firstRowLastColumn="0" w:lastRowFirstColumn="0" w:lastRowLastColumn="0"/>
+              <w:rPr>
+                <w:rFonts w:ascii="Times New Roman" w:hAnsi="Times New Roman" w:cs="Times New Roman"/>
+                <w:sz w:val="24"/>
+                <w:szCs w:val="24"/>
+              </w:rPr>
+            </w:pPr>
+            <w:r>
+              <w:rPr>
+                <w:rFonts w:ascii="Times New Roman" w:hAnsi="Times New Roman" w:cs="Times New Roman"/>
+                <w:sz w:val="24"/>
+                <w:szCs w:val="24"/>
+              </w:rPr>
+              <w:t>Update Scenario of Performance, Availability</w:t>
             </w:r>
           </w:p>
         </w:tc>
@@ -3913,6 +4032,12 @@
                 <w:rFonts w:ascii="Times New Roman" w:hAnsi="Times New Roman" w:cs="Times New Roman"/>
               </w:rPr>
             </w:pPr>
+            <w:r>
+              <w:rPr>
+                <w:rFonts w:ascii="Times New Roman" w:hAnsi="Times New Roman" w:cs="Times New Roman"/>
+              </w:rPr>
+              <w:t>VLU</w:t>
+            </w:r>
           </w:p>
         </w:tc>
         <w:tc>
@@ -3928,6 +4053,12 @@
                 <w:rFonts w:ascii="Times New Roman" w:hAnsi="Times New Roman" w:cs="Times New Roman"/>
               </w:rPr>
             </w:pPr>
+            <w:r>
+              <w:rPr>
+                <w:rFonts w:ascii="Times New Roman" w:hAnsi="Times New Roman" w:cs="Times New Roman"/>
+              </w:rPr>
+              <w:t>Van Lang University</w:t>
+            </w:r>
           </w:p>
         </w:tc>
       </w:tr>
@@ -4188,6 +4319,7 @@
           <w:rFonts w:ascii="Times New Roman" w:hAnsi="Times New Roman" w:cs="Times New Roman"/>
           <w:color w:val="auto"/>
         </w:rPr>
+        <w:lastRenderedPageBreak/>
         <w:t>Administration panel - Utilities</w:t>
       </w:r>
     </w:p>
@@ -4203,7 +4335,6 @@
         <w:pStyle w:val="Title"/>
       </w:pPr>
       <w:r>
-        <w:lastRenderedPageBreak/>
         <w:t xml:space="preserve">3. </w:t>
       </w:r>
       <w:r>
@@ -7527,16 +7658,7 @@
                 <w:szCs w:val="24"/>
                 <w:lang w:val="sv-SE"/>
               </w:rPr>
-              <w:t xml:space="preserve">Manage </w:t>
-            </w:r>
-            <w:r>
-              <w:rPr>
-                <w:rFonts w:ascii="Times New Roman" w:hAnsi="Times New Roman"/>
-                <w:sz w:val="24"/>
-                <w:szCs w:val="24"/>
-                <w:lang w:val="sv-SE"/>
-              </w:rPr>
-              <w:t>Task</w:t>
+              <w:t>Manage Family Relationship</w:t>
             </w:r>
           </w:p>
         </w:tc>
@@ -7611,37 +7733,7 @@
               <w:rPr>
                 <w:szCs w:val="24"/>
               </w:rPr>
-              <w:t xml:space="preserve">Allow the HRM staff </w:t>
-            </w:r>
-            <w:r>
-              <w:rPr>
-                <w:szCs w:val="24"/>
-              </w:rPr>
-              <w:t xml:space="preserve">to </w:t>
-            </w:r>
-            <w:r>
-              <w:rPr>
-                <w:szCs w:val="24"/>
-              </w:rPr>
-              <w:t xml:space="preserve">record </w:t>
-            </w:r>
-            <w:r>
-              <w:rPr>
-                <w:szCs w:val="24"/>
-              </w:rPr>
-              <w:t xml:space="preserve">the information about the process of work </w:t>
-            </w:r>
-            <w:r>
-              <w:rPr>
-                <w:szCs w:val="24"/>
-              </w:rPr>
-              <w:t xml:space="preserve">this staff </w:t>
-            </w:r>
-            <w:r>
-              <w:rPr>
-                <w:szCs w:val="24"/>
-              </w:rPr>
-              <w:t>at the working place.</w:t>
+              <w:t>Allow the HRM staff to record the family relationship of staff</w:t>
             </w:r>
           </w:p>
         </w:tc>
@@ -7759,6 +7851,8 @@
             </w:r>
           </w:p>
         </w:tc>
+        <w:bookmarkStart w:id="5" w:name="_GoBack"/>
+        <w:bookmarkEnd w:id="5"/>
       </w:tr>
       <w:tr>
         <w:tc>
@@ -7807,8 +7901,9 @@
             <w:r>
               <w:rPr>
                 <w:szCs w:val="24"/>
-              </w:rPr>
-              <w:t>Task</w:t>
+                <w:lang w:val="sv-SE"/>
+              </w:rPr>
+              <w:t>Family Relationship</w:t>
             </w:r>
             <w:r>
               <w:rPr>
@@ -7960,8 +8055,9 @@
             <w:r>
               <w:rPr>
                 <w:szCs w:val="24"/>
-              </w:rPr>
-              <w:t>Task</w:t>
+                <w:lang w:val="sv-SE"/>
+              </w:rPr>
+              <w:t>Family Relationship</w:t>
             </w:r>
             <w:r>
               <w:rPr>
@@ -8087,7 +8183,16 @@
                 <w:szCs w:val="24"/>
                 <w:lang w:val="sv-SE"/>
               </w:rPr>
-              <w:t>Manage Position</w:t>
+              <w:t xml:space="preserve">Manage </w:t>
+            </w:r>
+            <w:r>
+              <w:rPr>
+                <w:rFonts w:ascii="Times New Roman" w:hAnsi="Times New Roman"/>
+                <w:sz w:val="24"/>
+                <w:szCs w:val="24"/>
+                <w:lang w:val="sv-SE"/>
+              </w:rPr>
+              <w:t>Task</w:t>
             </w:r>
           </w:p>
         </w:tc>
@@ -8162,7 +8267,37 @@
               <w:rPr>
                 <w:szCs w:val="24"/>
               </w:rPr>
-              <w:t>Allow the HRM staff to keep track of changing in the position and academic title of the staff</w:t>
+              <w:t xml:space="preserve">Allow the HRM staff </w:t>
+            </w:r>
+            <w:r>
+              <w:rPr>
+                <w:szCs w:val="24"/>
+              </w:rPr>
+              <w:t xml:space="preserve">to </w:t>
+            </w:r>
+            <w:r>
+              <w:rPr>
+                <w:szCs w:val="24"/>
+              </w:rPr>
+              <w:t xml:space="preserve">record </w:t>
+            </w:r>
+            <w:r>
+              <w:rPr>
+                <w:szCs w:val="24"/>
+              </w:rPr>
+              <w:t xml:space="preserve">the information about the process of work </w:t>
+            </w:r>
+            <w:r>
+              <w:rPr>
+                <w:szCs w:val="24"/>
+              </w:rPr>
+              <w:t xml:space="preserve">this staff </w:t>
+            </w:r>
+            <w:r>
+              <w:rPr>
+                <w:szCs w:val="24"/>
+              </w:rPr>
+              <w:t>at the working place.</w:t>
             </w:r>
           </w:p>
         </w:tc>
@@ -8323,7 +8458,19 @@
               <w:rPr>
                 <w:szCs w:val="24"/>
               </w:rPr>
-              <w:t>The HRM staff choose the “Manage Position” function</w:t>
+              <w:t xml:space="preserve">The HRM staff choose the “Manage </w:t>
+            </w:r>
+            <w:r>
+              <w:rPr>
+                <w:szCs w:val="24"/>
+              </w:rPr>
+              <w:t>Task</w:t>
+            </w:r>
+            <w:r>
+              <w:rPr>
+                <w:szCs w:val="24"/>
+              </w:rPr>
+              <w:t>” function</w:t>
             </w:r>
           </w:p>
         </w:tc>
@@ -8470,7 +8617,7 @@
               <w:rPr>
                 <w:szCs w:val="24"/>
               </w:rPr>
-              <w:t>Position</w:t>
+              <w:t>Task</w:t>
             </w:r>
             <w:r>
               <w:rPr>
@@ -8596,25 +8743,7 @@
                 <w:szCs w:val="24"/>
                 <w:lang w:val="sv-SE"/>
               </w:rPr>
-              <w:t xml:space="preserve">Manage </w:t>
-            </w:r>
-            <w:r>
-              <w:rPr>
-                <w:rFonts w:ascii="Times New Roman" w:hAnsi="Times New Roman"/>
-                <w:sz w:val="24"/>
-                <w:szCs w:val="24"/>
-                <w:lang w:val="sv-SE"/>
-              </w:rPr>
-              <w:t>Wage</w:t>
-            </w:r>
-            <w:r>
-              <w:rPr>
-                <w:rFonts w:ascii="Times New Roman" w:hAnsi="Times New Roman"/>
-                <w:sz w:val="24"/>
-                <w:szCs w:val="24"/>
-                <w:lang w:val="sv-SE"/>
-              </w:rPr>
-              <w:t xml:space="preserve"> Progress</w:t>
+              <w:t>Manage Position</w:t>
             </w:r>
           </w:p>
         </w:tc>
@@ -8652,6 +8781,534 @@
                 <w:szCs w:val="24"/>
               </w:rPr>
               <w:t xml:space="preserve"> UC.01.2.2.4</w:t>
+            </w:r>
+          </w:p>
+        </w:tc>
+      </w:tr>
+      <w:tr>
+        <w:tc>
+          <w:tcPr>
+            <w:tcW w:w="9720" w:type="dxa"/>
+            <w:gridSpan w:val="3"/>
+          </w:tcPr>
+          <w:p>
+            <w:pPr>
+              <w:pStyle w:val="BodyText"/>
+              <w:spacing w:before="0"/>
+              <w:ind w:left="0"/>
+              <w:jc w:val="both"/>
+              <w:rPr>
+                <w:szCs w:val="24"/>
+              </w:rPr>
+            </w:pPr>
+            <w:r>
+              <w:rPr>
+                <w:b/>
+                <w:szCs w:val="24"/>
+              </w:rPr>
+              <w:t>General use case description:</w:t>
+            </w:r>
+            <w:r>
+              <w:rPr>
+                <w:szCs w:val="24"/>
+              </w:rPr>
+              <w:t xml:space="preserve"> </w:t>
+            </w:r>
+            <w:r>
+              <w:rPr>
+                <w:szCs w:val="24"/>
+              </w:rPr>
+              <w:t>Allow the HRM staff to keep track of changing in the position and academic title of the staff</w:t>
+            </w:r>
+          </w:p>
+        </w:tc>
+      </w:tr>
+      <w:tr>
+        <w:tc>
+          <w:tcPr>
+            <w:tcW w:w="9720" w:type="dxa"/>
+            <w:gridSpan w:val="3"/>
+          </w:tcPr>
+          <w:p>
+            <w:pPr>
+              <w:rPr>
+                <w:rFonts w:ascii="Times New Roman" w:hAnsi="Times New Roman"/>
+                <w:b/>
+                <w:sz w:val="24"/>
+                <w:szCs w:val="24"/>
+              </w:rPr>
+            </w:pPr>
+            <w:r>
+              <w:rPr>
+                <w:rFonts w:ascii="Times New Roman" w:hAnsi="Times New Roman"/>
+                <w:b/>
+                <w:sz w:val="24"/>
+                <w:szCs w:val="24"/>
+              </w:rPr>
+              <w:t>Entities involved:</w:t>
+            </w:r>
+            <w:r>
+              <w:rPr>
+                <w:rFonts w:ascii="Times New Roman" w:hAnsi="Times New Roman"/>
+                <w:sz w:val="24"/>
+                <w:szCs w:val="24"/>
+              </w:rPr>
+              <w:t xml:space="preserve"> </w:t>
+            </w:r>
+            <w:r>
+              <w:rPr>
+                <w:rFonts w:ascii="Times New Roman" w:hAnsi="Times New Roman"/>
+                <w:sz w:val="24"/>
+                <w:szCs w:val="24"/>
+              </w:rPr>
+              <w:t>HRM staff</w:t>
+            </w:r>
+          </w:p>
+        </w:tc>
+      </w:tr>
+      <w:tr>
+        <w:tc>
+          <w:tcPr>
+            <w:tcW w:w="9720" w:type="dxa"/>
+            <w:gridSpan w:val="3"/>
+          </w:tcPr>
+          <w:p>
+            <w:pPr>
+              <w:rPr>
+                <w:rFonts w:ascii="Times New Roman" w:hAnsi="Times New Roman"/>
+                <w:b/>
+                <w:sz w:val="24"/>
+                <w:szCs w:val="24"/>
+              </w:rPr>
+            </w:pPr>
+            <w:r>
+              <w:rPr>
+                <w:rFonts w:ascii="Times New Roman" w:hAnsi="Times New Roman"/>
+                <w:b/>
+                <w:sz w:val="24"/>
+                <w:szCs w:val="24"/>
+              </w:rPr>
+              <w:t>Preconditions:</w:t>
+            </w:r>
+            <w:r>
+              <w:rPr>
+                <w:rFonts w:ascii="Times New Roman" w:hAnsi="Times New Roman"/>
+                <w:sz w:val="24"/>
+                <w:szCs w:val="24"/>
+              </w:rPr>
+              <w:t xml:space="preserve"> </w:t>
+            </w:r>
+            <w:r>
+              <w:rPr>
+                <w:rFonts w:ascii="Times New Roman" w:hAnsi="Times New Roman"/>
+                <w:sz w:val="24"/>
+                <w:szCs w:val="24"/>
+              </w:rPr>
+              <w:t>The HRM staff log in the system successfully, choose the “Personal Information Management” and choose the staff that need to be updated the information</w:t>
+            </w:r>
+          </w:p>
+        </w:tc>
+      </w:tr>
+      <w:tr>
+        <w:tc>
+          <w:tcPr>
+            <w:tcW w:w="9720" w:type="dxa"/>
+            <w:gridSpan w:val="3"/>
+            <w:shd w:val="clear" w:color="auto" w:fill="002060"/>
+          </w:tcPr>
+          <w:p>
+            <w:pPr>
+              <w:rPr>
+                <w:rFonts w:ascii="Times New Roman" w:hAnsi="Times New Roman"/>
+                <w:b/>
+                <w:sz w:val="24"/>
+                <w:szCs w:val="24"/>
+              </w:rPr>
+            </w:pPr>
+            <w:r>
+              <w:rPr>
+                <w:rFonts w:ascii="Times New Roman" w:hAnsi="Times New Roman"/>
+                <w:b/>
+                <w:sz w:val="24"/>
+                <w:szCs w:val="24"/>
+              </w:rPr>
+              <w:t>Primary use case flow of events:</w:t>
+            </w:r>
+          </w:p>
+        </w:tc>
+      </w:tr>
+      <w:tr>
+        <w:tc>
+          <w:tcPr>
+            <w:tcW w:w="336" w:type="dxa"/>
+          </w:tcPr>
+          <w:p>
+            <w:pPr>
+              <w:rPr>
+                <w:rFonts w:ascii="Times New Roman" w:hAnsi="Times New Roman"/>
+                <w:sz w:val="24"/>
+                <w:szCs w:val="24"/>
+              </w:rPr>
+            </w:pPr>
+            <w:r>
+              <w:rPr>
+                <w:rFonts w:ascii="Times New Roman" w:hAnsi="Times New Roman"/>
+                <w:sz w:val="24"/>
+                <w:szCs w:val="24"/>
+              </w:rPr>
+              <w:t>1</w:t>
+            </w:r>
+          </w:p>
+        </w:tc>
+        <w:tc>
+          <w:tcPr>
+            <w:tcW w:w="9384" w:type="dxa"/>
+            <w:gridSpan w:val="2"/>
+          </w:tcPr>
+          <w:p>
+            <w:pPr>
+              <w:pStyle w:val="BodyText"/>
+              <w:spacing w:before="0"/>
+              <w:ind w:left="0"/>
+              <w:jc w:val="both"/>
+              <w:rPr>
+                <w:szCs w:val="24"/>
+              </w:rPr>
+            </w:pPr>
+            <w:r>
+              <w:rPr>
+                <w:szCs w:val="24"/>
+              </w:rPr>
+              <w:t>The HRM staff choose the “Manage Position” function</w:t>
+            </w:r>
+          </w:p>
+        </w:tc>
+      </w:tr>
+      <w:tr>
+        <w:tc>
+          <w:tcPr>
+            <w:tcW w:w="336" w:type="dxa"/>
+          </w:tcPr>
+          <w:p>
+            <w:pPr>
+              <w:rPr>
+                <w:rFonts w:ascii="Times New Roman" w:hAnsi="Times New Roman"/>
+                <w:sz w:val="24"/>
+                <w:szCs w:val="24"/>
+              </w:rPr>
+            </w:pPr>
+            <w:r>
+              <w:rPr>
+                <w:rFonts w:ascii="Times New Roman" w:hAnsi="Times New Roman"/>
+                <w:sz w:val="24"/>
+                <w:szCs w:val="24"/>
+              </w:rPr>
+              <w:t>2</w:t>
+            </w:r>
+          </w:p>
+        </w:tc>
+        <w:tc>
+          <w:tcPr>
+            <w:tcW w:w="9384" w:type="dxa"/>
+            <w:gridSpan w:val="2"/>
+          </w:tcPr>
+          <w:p>
+            <w:pPr>
+              <w:pStyle w:val="BodyText"/>
+              <w:spacing w:before="0"/>
+              <w:ind w:left="0"/>
+              <w:jc w:val="both"/>
+              <w:rPr>
+                <w:szCs w:val="24"/>
+              </w:rPr>
+            </w:pPr>
+            <w:r>
+              <w:rPr>
+                <w:szCs w:val="24"/>
+              </w:rPr>
+              <w:t>The HRM staff chooses the parts that need to be updated by inputting the new information</w:t>
+            </w:r>
+          </w:p>
+        </w:tc>
+      </w:tr>
+      <w:tr>
+        <w:tc>
+          <w:tcPr>
+            <w:tcW w:w="336" w:type="dxa"/>
+          </w:tcPr>
+          <w:p>
+            <w:pPr>
+              <w:rPr>
+                <w:rFonts w:ascii="Times New Roman" w:hAnsi="Times New Roman"/>
+                <w:sz w:val="24"/>
+                <w:szCs w:val="24"/>
+              </w:rPr>
+            </w:pPr>
+            <w:r>
+              <w:rPr>
+                <w:rFonts w:ascii="Times New Roman" w:hAnsi="Times New Roman"/>
+                <w:sz w:val="24"/>
+                <w:szCs w:val="24"/>
+              </w:rPr>
+              <w:t>3</w:t>
+            </w:r>
+          </w:p>
+        </w:tc>
+        <w:tc>
+          <w:tcPr>
+            <w:tcW w:w="9384" w:type="dxa"/>
+            <w:gridSpan w:val="2"/>
+          </w:tcPr>
+          <w:p>
+            <w:pPr>
+              <w:pStyle w:val="BodyText"/>
+              <w:spacing w:before="0"/>
+              <w:ind w:left="0"/>
+              <w:jc w:val="both"/>
+              <w:rPr>
+                <w:szCs w:val="24"/>
+              </w:rPr>
+            </w:pPr>
+            <w:r>
+              <w:rPr>
+                <w:szCs w:val="24"/>
+              </w:rPr>
+              <w:t xml:space="preserve">Choosing the “Save” button </w:t>
+            </w:r>
+          </w:p>
+        </w:tc>
+      </w:tr>
+      <w:tr>
+        <w:tc>
+          <w:tcPr>
+            <w:tcW w:w="336" w:type="dxa"/>
+          </w:tcPr>
+          <w:p>
+            <w:pPr>
+              <w:rPr>
+                <w:rFonts w:ascii="Times New Roman" w:hAnsi="Times New Roman"/>
+                <w:sz w:val="24"/>
+                <w:szCs w:val="24"/>
+              </w:rPr>
+            </w:pPr>
+            <w:r>
+              <w:rPr>
+                <w:rFonts w:ascii="Times New Roman" w:hAnsi="Times New Roman"/>
+                <w:sz w:val="24"/>
+                <w:szCs w:val="24"/>
+              </w:rPr>
+              <w:t>4</w:t>
+            </w:r>
+          </w:p>
+        </w:tc>
+        <w:tc>
+          <w:tcPr>
+            <w:tcW w:w="9384" w:type="dxa"/>
+            <w:gridSpan w:val="2"/>
+          </w:tcPr>
+          <w:p>
+            <w:pPr>
+              <w:pStyle w:val="BodyText"/>
+              <w:spacing w:before="0"/>
+              <w:ind w:left="0"/>
+              <w:jc w:val="both"/>
+              <w:rPr>
+                <w:szCs w:val="24"/>
+              </w:rPr>
+            </w:pPr>
+            <w:r>
+              <w:rPr>
+                <w:szCs w:val="24"/>
+              </w:rPr>
+              <w:t xml:space="preserve">Exiting “Manage </w:t>
+            </w:r>
+            <w:r>
+              <w:rPr>
+                <w:szCs w:val="24"/>
+              </w:rPr>
+              <w:t>Position</w:t>
+            </w:r>
+            <w:r>
+              <w:rPr>
+                <w:szCs w:val="24"/>
+              </w:rPr>
+              <w:t xml:space="preserve">” </w:t>
+            </w:r>
+            <w:proofErr w:type="gramStart"/>
+            <w:r>
+              <w:rPr>
+                <w:szCs w:val="24"/>
+              </w:rPr>
+              <w:t>interface</w:t>
+            </w:r>
+            <w:proofErr w:type="gramEnd"/>
+            <w:r>
+              <w:rPr>
+                <w:szCs w:val="24"/>
+              </w:rPr>
+              <w:t xml:space="preserve"> and return the main page.</w:t>
+            </w:r>
+          </w:p>
+        </w:tc>
+      </w:tr>
+      <w:tr>
+        <w:tc>
+          <w:tcPr>
+            <w:tcW w:w="9720" w:type="dxa"/>
+            <w:gridSpan w:val="3"/>
+            <w:tcBorders>
+              <w:right w:val="single" w:sz="4" w:space="0" w:color="auto"/>
+            </w:tcBorders>
+          </w:tcPr>
+          <w:p>
+            <w:pPr>
+              <w:rPr>
+                <w:rFonts w:ascii="Times New Roman" w:hAnsi="Times New Roman"/>
+                <w:b/>
+                <w:sz w:val="24"/>
+                <w:szCs w:val="24"/>
+              </w:rPr>
+            </w:pPr>
+            <w:r>
+              <w:rPr>
+                <w:rFonts w:ascii="Times New Roman" w:hAnsi="Times New Roman"/>
+                <w:b/>
+                <w:sz w:val="24"/>
+                <w:szCs w:val="24"/>
+              </w:rPr>
+              <w:t>Primary use case post conditions:</w:t>
+            </w:r>
+            <w:r>
+              <w:rPr>
+                <w:rFonts w:ascii="Times New Roman" w:hAnsi="Times New Roman"/>
+                <w:sz w:val="24"/>
+                <w:szCs w:val="24"/>
+              </w:rPr>
+              <w:t xml:space="preserve"> </w:t>
+            </w:r>
+            <w:r>
+              <w:rPr>
+                <w:rFonts w:ascii="Times New Roman" w:hAnsi="Times New Roman"/>
+                <w:sz w:val="24"/>
+                <w:szCs w:val="24"/>
+              </w:rPr>
+              <w:t>The new information of employee will be updated</w:t>
+            </w:r>
+          </w:p>
+        </w:tc>
+      </w:tr>
+    </w:tbl>
+    <w:p/>
+    <w:tbl>
+      <w:tblPr>
+        <w:tblStyle w:val="TableGrid"/>
+        <w:tblW w:w="9720" w:type="dxa"/>
+        <w:tblInd w:w="108" w:type="dxa"/>
+        <w:tblLook w:val="04A0" w:firstRow="1" w:lastRow="0" w:firstColumn="1" w:lastColumn="0" w:noHBand="0" w:noVBand="1"/>
+      </w:tblPr>
+      <w:tblGrid>
+        <w:gridCol w:w="336"/>
+        <w:gridCol w:w="5808"/>
+        <w:gridCol w:w="3576"/>
+      </w:tblGrid>
+      <w:tr>
+        <w:tc>
+          <w:tcPr>
+            <w:tcW w:w="6144" w:type="dxa"/>
+            <w:gridSpan w:val="2"/>
+            <w:shd w:val="clear" w:color="auto" w:fill="002060"/>
+          </w:tcPr>
+          <w:p>
+            <w:pPr>
+              <w:rPr>
+                <w:rFonts w:ascii="Times New Roman" w:hAnsi="Times New Roman"/>
+                <w:b/>
+                <w:sz w:val="24"/>
+                <w:szCs w:val="24"/>
+              </w:rPr>
+            </w:pPr>
+            <w:r>
+              <w:rPr>
+                <w:rFonts w:ascii="Times New Roman" w:hAnsi="Times New Roman"/>
+                <w:b/>
+                <w:sz w:val="24"/>
+                <w:szCs w:val="24"/>
+              </w:rPr>
+              <w:lastRenderedPageBreak/>
+              <w:t>Use case title:</w:t>
+            </w:r>
+            <w:r>
+              <w:rPr>
+                <w:rFonts w:ascii="Times New Roman" w:hAnsi="Times New Roman"/>
+                <w:sz w:val="24"/>
+                <w:szCs w:val="24"/>
+                <w:lang w:val="sv-SE"/>
+              </w:rPr>
+              <w:t xml:space="preserve"> </w:t>
+            </w:r>
+            <w:r>
+              <w:rPr>
+                <w:rFonts w:ascii="Times New Roman" w:hAnsi="Times New Roman"/>
+                <w:sz w:val="24"/>
+                <w:szCs w:val="24"/>
+                <w:lang w:val="sv-SE"/>
+              </w:rPr>
+              <w:t xml:space="preserve">Manage </w:t>
+            </w:r>
+            <w:r>
+              <w:rPr>
+                <w:rFonts w:ascii="Times New Roman" w:hAnsi="Times New Roman"/>
+                <w:sz w:val="24"/>
+                <w:szCs w:val="24"/>
+                <w:lang w:val="sv-SE"/>
+              </w:rPr>
+              <w:t>Wage</w:t>
+            </w:r>
+            <w:r>
+              <w:rPr>
+                <w:rFonts w:ascii="Times New Roman" w:hAnsi="Times New Roman"/>
+                <w:sz w:val="24"/>
+                <w:szCs w:val="24"/>
+                <w:lang w:val="sv-SE"/>
+              </w:rPr>
+              <w:t xml:space="preserve"> Progress</w:t>
+            </w:r>
+          </w:p>
+        </w:tc>
+        <w:tc>
+          <w:tcPr>
+            <w:tcW w:w="3576" w:type="dxa"/>
+            <w:shd w:val="clear" w:color="auto" w:fill="002060"/>
+          </w:tcPr>
+          <w:p>
+            <w:pPr>
+              <w:tabs>
+                <w:tab w:val="left" w:pos="1830"/>
+              </w:tabs>
+              <w:rPr>
+                <w:rFonts w:ascii="Times New Roman" w:hAnsi="Times New Roman"/>
+                <w:b/>
+                <w:sz w:val="24"/>
+                <w:szCs w:val="24"/>
+              </w:rPr>
+            </w:pPr>
+            <w:r>
+              <w:rPr>
+                <w:rFonts w:ascii="Times New Roman" w:hAnsi="Times New Roman"/>
+                <w:b/>
+                <w:sz w:val="24"/>
+                <w:szCs w:val="24"/>
+              </w:rPr>
+              <w:t>Use case ID:</w:t>
+            </w:r>
+            <w:r>
+              <w:rPr>
+                <w:rFonts w:ascii="Times New Roman" w:hAnsi="Times New Roman"/>
+                <w:b/>
+                <w:sz w:val="24"/>
+                <w:szCs w:val="24"/>
+              </w:rPr>
+              <w:t xml:space="preserve"> UC.01.2.2.5</w:t>
             </w:r>
           </w:p>
         </w:tc>
@@ -9193,7 +9850,7 @@
                 <w:sz w:val="24"/>
                 <w:szCs w:val="24"/>
               </w:rPr>
-              <w:t xml:space="preserve"> UC.01.2.2.5</w:t>
+              <w:t xml:space="preserve"> UC.01.2.2.6</w:t>
             </w:r>
           </w:p>
         </w:tc>
@@ -9702,7 +10359,7 @@
                 <w:sz w:val="24"/>
                 <w:szCs w:val="24"/>
               </w:rPr>
-              <w:t xml:space="preserve"> UC.01.2.2.6</w:t>
+              <w:t xml:space="preserve"> UC.01.2.2.7</w:t>
             </w:r>
           </w:p>
         </w:tc>
@@ -10217,7 +10874,7 @@
                 <w:sz w:val="24"/>
                 <w:szCs w:val="24"/>
               </w:rPr>
-              <w:t xml:space="preserve"> UC.01.2.2.7</w:t>
+              <w:t xml:space="preserve"> UC.01.2.2.8</w:t>
             </w:r>
           </w:p>
         </w:tc>
@@ -10243,6 +10900,7 @@
                 <w:b/>
                 <w:szCs w:val="24"/>
               </w:rPr>
+              <w:lastRenderedPageBreak/>
               <w:t>General use case description:</w:t>
             </w:r>
             <w:r>
@@ -10427,7 +11085,6 @@
                 <w:noProof/>
                 <w:szCs w:val="24"/>
               </w:rPr>
-              <w:lastRenderedPageBreak/>
               <w:drawing>
                 <wp:inline distT="0" distB="0" distL="0" distR="0">
                   <wp:extent cx="5981700" cy="3343275"/>
@@ -10516,7 +11173,6 @@
                 <w:sz w:val="24"/>
                 <w:szCs w:val="24"/>
               </w:rPr>
-              <w:lastRenderedPageBreak/>
               <w:t>Primary use case post conditions:</w:t>
             </w:r>
             <w:r>
@@ -10637,7 +11293,7 @@
                 <w:sz w:val="24"/>
                 <w:szCs w:val="24"/>
               </w:rPr>
-              <w:t>8</w:t>
+              <w:t>9</w:t>
             </w:r>
           </w:p>
         </w:tc>
@@ -11039,7 +11695,7 @@
                 <w:sz w:val="24"/>
                 <w:szCs w:val="24"/>
               </w:rPr>
-              <w:t>9</w:t>
+              <w:t>10</w:t>
             </w:r>
           </w:p>
         </w:tc>
@@ -11583,7 +12239,7 @@
                 <w:sz w:val="24"/>
                 <w:szCs w:val="24"/>
               </w:rPr>
-              <w:t>10</w:t>
+              <w:t>11</w:t>
             </w:r>
           </w:p>
         </w:tc>
@@ -11957,529 +12613,6 @@
                 <w:szCs w:val="24"/>
               </w:rPr>
               <w:t>” interface and return the main page.</w:t>
-            </w:r>
-          </w:p>
-        </w:tc>
-      </w:tr>
-      <w:tr>
-        <w:tc>
-          <w:tcPr>
-            <w:tcW w:w="9720" w:type="dxa"/>
-            <w:gridSpan w:val="3"/>
-            <w:tcBorders>
-              <w:right w:val="single" w:sz="4" w:space="0" w:color="auto"/>
-            </w:tcBorders>
-          </w:tcPr>
-          <w:p>
-            <w:pPr>
-              <w:rPr>
-                <w:rFonts w:ascii="Times New Roman" w:hAnsi="Times New Roman"/>
-                <w:b/>
-                <w:sz w:val="24"/>
-                <w:szCs w:val="24"/>
-              </w:rPr>
-            </w:pPr>
-            <w:r>
-              <w:rPr>
-                <w:rFonts w:ascii="Times New Roman" w:hAnsi="Times New Roman"/>
-                <w:b/>
-                <w:sz w:val="24"/>
-                <w:szCs w:val="24"/>
-              </w:rPr>
-              <w:t>Primary use case post conditions:</w:t>
-            </w:r>
-            <w:r>
-              <w:rPr>
-                <w:rFonts w:ascii="Times New Roman" w:hAnsi="Times New Roman"/>
-                <w:sz w:val="24"/>
-                <w:szCs w:val="24"/>
-              </w:rPr>
-              <w:t xml:space="preserve"> </w:t>
-            </w:r>
-            <w:r>
-              <w:rPr>
-                <w:rFonts w:ascii="Times New Roman" w:hAnsi="Times New Roman"/>
-                <w:sz w:val="24"/>
-                <w:szCs w:val="24"/>
-              </w:rPr>
-              <w:t>The new information of employee will be updated</w:t>
-            </w:r>
-          </w:p>
-        </w:tc>
-      </w:tr>
-    </w:tbl>
-    <w:p/>
-    <w:tbl>
-      <w:tblPr>
-        <w:tblStyle w:val="TableGrid"/>
-        <w:tblW w:w="9720" w:type="dxa"/>
-        <w:tblInd w:w="108" w:type="dxa"/>
-        <w:tblLook w:val="04A0" w:firstRow="1" w:lastRow="0" w:firstColumn="1" w:lastColumn="0" w:noHBand="0" w:noVBand="1"/>
-      </w:tblPr>
-      <w:tblGrid>
-        <w:gridCol w:w="336"/>
-        <w:gridCol w:w="5808"/>
-        <w:gridCol w:w="3576"/>
-      </w:tblGrid>
-      <w:tr>
-        <w:tc>
-          <w:tcPr>
-            <w:tcW w:w="6144" w:type="dxa"/>
-            <w:gridSpan w:val="2"/>
-            <w:shd w:val="clear" w:color="auto" w:fill="002060"/>
-          </w:tcPr>
-          <w:p>
-            <w:pPr>
-              <w:rPr>
-                <w:rFonts w:ascii="Times New Roman" w:hAnsi="Times New Roman"/>
-                <w:b/>
-                <w:sz w:val="24"/>
-                <w:szCs w:val="24"/>
-              </w:rPr>
-            </w:pPr>
-            <w:r>
-              <w:rPr>
-                <w:rFonts w:ascii="Times New Roman" w:hAnsi="Times New Roman"/>
-                <w:b/>
-                <w:sz w:val="24"/>
-                <w:szCs w:val="24"/>
-              </w:rPr>
-              <w:t>Use case title:</w:t>
-            </w:r>
-            <w:r>
-              <w:rPr>
-                <w:rFonts w:ascii="Times New Roman" w:hAnsi="Times New Roman"/>
-                <w:sz w:val="24"/>
-                <w:szCs w:val="24"/>
-                <w:lang w:val="sv-SE"/>
-              </w:rPr>
-              <w:t xml:space="preserve"> </w:t>
-            </w:r>
-            <w:r>
-              <w:rPr>
-                <w:rFonts w:ascii="Times New Roman" w:hAnsi="Times New Roman"/>
-                <w:sz w:val="24"/>
-                <w:szCs w:val="24"/>
-                <w:lang w:val="sv-SE"/>
-              </w:rPr>
-              <w:t>Manage Family Relationship</w:t>
-            </w:r>
-          </w:p>
-        </w:tc>
-        <w:tc>
-          <w:tcPr>
-            <w:tcW w:w="3576" w:type="dxa"/>
-            <w:shd w:val="clear" w:color="auto" w:fill="002060"/>
-          </w:tcPr>
-          <w:p>
-            <w:pPr>
-              <w:tabs>
-                <w:tab w:val="left" w:pos="1830"/>
-              </w:tabs>
-              <w:rPr>
-                <w:rFonts w:ascii="Times New Roman" w:hAnsi="Times New Roman"/>
-                <w:b/>
-                <w:sz w:val="24"/>
-                <w:szCs w:val="24"/>
-              </w:rPr>
-            </w:pPr>
-            <w:r>
-              <w:rPr>
-                <w:rFonts w:ascii="Times New Roman" w:hAnsi="Times New Roman"/>
-                <w:b/>
-                <w:sz w:val="24"/>
-                <w:szCs w:val="24"/>
-              </w:rPr>
-              <w:t>Use case ID:</w:t>
-            </w:r>
-            <w:r>
-              <w:rPr>
-                <w:rFonts w:ascii="Times New Roman" w:hAnsi="Times New Roman"/>
-                <w:b/>
-                <w:sz w:val="24"/>
-                <w:szCs w:val="24"/>
-              </w:rPr>
-              <w:t xml:space="preserve"> UC.01.2.2.11</w:t>
-            </w:r>
-          </w:p>
-        </w:tc>
-      </w:tr>
-      <w:tr>
-        <w:tc>
-          <w:tcPr>
-            <w:tcW w:w="9720" w:type="dxa"/>
-            <w:gridSpan w:val="3"/>
-          </w:tcPr>
-          <w:p>
-            <w:pPr>
-              <w:pStyle w:val="BodyText"/>
-              <w:spacing w:before="0"/>
-              <w:ind w:left="0"/>
-              <w:jc w:val="both"/>
-              <w:rPr>
-                <w:szCs w:val="24"/>
-              </w:rPr>
-            </w:pPr>
-            <w:r>
-              <w:rPr>
-                <w:b/>
-                <w:szCs w:val="24"/>
-              </w:rPr>
-              <w:t>General use case description:</w:t>
-            </w:r>
-            <w:r>
-              <w:rPr>
-                <w:szCs w:val="24"/>
-              </w:rPr>
-              <w:t xml:space="preserve"> </w:t>
-            </w:r>
-            <w:r>
-              <w:rPr>
-                <w:szCs w:val="24"/>
-              </w:rPr>
-              <w:t>Allow the HRM staff to record the family relationship of staff</w:t>
-            </w:r>
-          </w:p>
-        </w:tc>
-      </w:tr>
-      <w:tr>
-        <w:tc>
-          <w:tcPr>
-            <w:tcW w:w="9720" w:type="dxa"/>
-            <w:gridSpan w:val="3"/>
-          </w:tcPr>
-          <w:p>
-            <w:pPr>
-              <w:rPr>
-                <w:rFonts w:ascii="Times New Roman" w:hAnsi="Times New Roman"/>
-                <w:b/>
-                <w:sz w:val="24"/>
-                <w:szCs w:val="24"/>
-              </w:rPr>
-            </w:pPr>
-            <w:r>
-              <w:rPr>
-                <w:rFonts w:ascii="Times New Roman" w:hAnsi="Times New Roman"/>
-                <w:b/>
-                <w:sz w:val="24"/>
-                <w:szCs w:val="24"/>
-              </w:rPr>
-              <w:t>Entities involved:</w:t>
-            </w:r>
-            <w:r>
-              <w:rPr>
-                <w:rFonts w:ascii="Times New Roman" w:hAnsi="Times New Roman"/>
-                <w:sz w:val="24"/>
-                <w:szCs w:val="24"/>
-              </w:rPr>
-              <w:t xml:space="preserve"> </w:t>
-            </w:r>
-            <w:r>
-              <w:rPr>
-                <w:rFonts w:ascii="Times New Roman" w:hAnsi="Times New Roman"/>
-                <w:sz w:val="24"/>
-                <w:szCs w:val="24"/>
-              </w:rPr>
-              <w:t>HRM staff</w:t>
-            </w:r>
-          </w:p>
-        </w:tc>
-      </w:tr>
-      <w:tr>
-        <w:tc>
-          <w:tcPr>
-            <w:tcW w:w="9720" w:type="dxa"/>
-            <w:gridSpan w:val="3"/>
-          </w:tcPr>
-          <w:p>
-            <w:pPr>
-              <w:rPr>
-                <w:rFonts w:ascii="Times New Roman" w:hAnsi="Times New Roman"/>
-                <w:b/>
-                <w:sz w:val="24"/>
-                <w:szCs w:val="24"/>
-              </w:rPr>
-            </w:pPr>
-            <w:r>
-              <w:rPr>
-                <w:rFonts w:ascii="Times New Roman" w:hAnsi="Times New Roman"/>
-                <w:b/>
-                <w:sz w:val="24"/>
-                <w:szCs w:val="24"/>
-              </w:rPr>
-              <w:t>Preconditions:</w:t>
-            </w:r>
-            <w:r>
-              <w:rPr>
-                <w:rFonts w:ascii="Times New Roman" w:hAnsi="Times New Roman"/>
-                <w:sz w:val="24"/>
-                <w:szCs w:val="24"/>
-              </w:rPr>
-              <w:t xml:space="preserve"> </w:t>
-            </w:r>
-            <w:r>
-              <w:rPr>
-                <w:rFonts w:ascii="Times New Roman" w:hAnsi="Times New Roman"/>
-                <w:sz w:val="24"/>
-                <w:szCs w:val="24"/>
-              </w:rPr>
-              <w:t>The HRM staff log in the system successfully, choose the “Personal Information Management” and choose the staff that need to be updated the information</w:t>
-            </w:r>
-          </w:p>
-        </w:tc>
-      </w:tr>
-      <w:tr>
-        <w:tc>
-          <w:tcPr>
-            <w:tcW w:w="9720" w:type="dxa"/>
-            <w:gridSpan w:val="3"/>
-            <w:shd w:val="clear" w:color="auto" w:fill="002060"/>
-          </w:tcPr>
-          <w:p>
-            <w:pPr>
-              <w:rPr>
-                <w:rFonts w:ascii="Times New Roman" w:hAnsi="Times New Roman"/>
-                <w:b/>
-                <w:sz w:val="24"/>
-                <w:szCs w:val="24"/>
-              </w:rPr>
-            </w:pPr>
-            <w:r>
-              <w:rPr>
-                <w:rFonts w:ascii="Times New Roman" w:hAnsi="Times New Roman"/>
-                <w:b/>
-                <w:sz w:val="24"/>
-                <w:szCs w:val="24"/>
-              </w:rPr>
-              <w:t>Primary use case flow of events:</w:t>
-            </w:r>
-          </w:p>
-        </w:tc>
-      </w:tr>
-      <w:tr>
-        <w:tc>
-          <w:tcPr>
-            <w:tcW w:w="336" w:type="dxa"/>
-          </w:tcPr>
-          <w:p>
-            <w:pPr>
-              <w:rPr>
-                <w:rFonts w:ascii="Times New Roman" w:hAnsi="Times New Roman"/>
-                <w:sz w:val="24"/>
-                <w:szCs w:val="24"/>
-              </w:rPr>
-            </w:pPr>
-            <w:r>
-              <w:rPr>
-                <w:rFonts w:ascii="Times New Roman" w:hAnsi="Times New Roman"/>
-                <w:sz w:val="24"/>
-                <w:szCs w:val="24"/>
-              </w:rPr>
-              <w:t>1</w:t>
-            </w:r>
-          </w:p>
-        </w:tc>
-        <w:tc>
-          <w:tcPr>
-            <w:tcW w:w="9384" w:type="dxa"/>
-            <w:gridSpan w:val="2"/>
-          </w:tcPr>
-          <w:p>
-            <w:pPr>
-              <w:pStyle w:val="BodyText"/>
-              <w:spacing w:before="0"/>
-              <w:ind w:left="0"/>
-              <w:jc w:val="both"/>
-              <w:rPr>
-                <w:szCs w:val="24"/>
-              </w:rPr>
-            </w:pPr>
-            <w:r>
-              <w:rPr>
-                <w:szCs w:val="24"/>
-              </w:rPr>
-              <w:t xml:space="preserve">The HRM staff choose the “Manage </w:t>
-            </w:r>
-            <w:r>
-              <w:rPr>
-                <w:szCs w:val="24"/>
-                <w:lang w:val="sv-SE"/>
-              </w:rPr>
-              <w:t>Family Relationship</w:t>
-            </w:r>
-            <w:r>
-              <w:rPr>
-                <w:szCs w:val="24"/>
-              </w:rPr>
-              <w:t>” function</w:t>
-            </w:r>
-          </w:p>
-        </w:tc>
-      </w:tr>
-      <w:tr>
-        <w:tc>
-          <w:tcPr>
-            <w:tcW w:w="336" w:type="dxa"/>
-          </w:tcPr>
-          <w:p>
-            <w:pPr>
-              <w:rPr>
-                <w:rFonts w:ascii="Times New Roman" w:hAnsi="Times New Roman"/>
-                <w:sz w:val="24"/>
-                <w:szCs w:val="24"/>
-              </w:rPr>
-            </w:pPr>
-            <w:r>
-              <w:rPr>
-                <w:rFonts w:ascii="Times New Roman" w:hAnsi="Times New Roman"/>
-                <w:sz w:val="24"/>
-                <w:szCs w:val="24"/>
-              </w:rPr>
-              <w:t>2</w:t>
-            </w:r>
-          </w:p>
-        </w:tc>
-        <w:tc>
-          <w:tcPr>
-            <w:tcW w:w="9384" w:type="dxa"/>
-            <w:gridSpan w:val="2"/>
-          </w:tcPr>
-          <w:p>
-            <w:pPr>
-              <w:pStyle w:val="BodyText"/>
-              <w:spacing w:before="0"/>
-              <w:ind w:left="0"/>
-              <w:jc w:val="both"/>
-              <w:rPr>
-                <w:szCs w:val="24"/>
-              </w:rPr>
-            </w:pPr>
-            <w:r>
-              <w:rPr>
-                <w:szCs w:val="24"/>
-              </w:rPr>
-              <w:t>The HRM staff chooses the parts that need to be updated by inputting the new information</w:t>
-            </w:r>
-          </w:p>
-        </w:tc>
-      </w:tr>
-      <w:tr>
-        <w:tc>
-          <w:tcPr>
-            <w:tcW w:w="336" w:type="dxa"/>
-          </w:tcPr>
-          <w:p>
-            <w:pPr>
-              <w:rPr>
-                <w:rFonts w:ascii="Times New Roman" w:hAnsi="Times New Roman"/>
-                <w:sz w:val="24"/>
-                <w:szCs w:val="24"/>
-              </w:rPr>
-            </w:pPr>
-            <w:r>
-              <w:rPr>
-                <w:rFonts w:ascii="Times New Roman" w:hAnsi="Times New Roman"/>
-                <w:sz w:val="24"/>
-                <w:szCs w:val="24"/>
-              </w:rPr>
-              <w:t>3</w:t>
-            </w:r>
-          </w:p>
-        </w:tc>
-        <w:tc>
-          <w:tcPr>
-            <w:tcW w:w="9384" w:type="dxa"/>
-            <w:gridSpan w:val="2"/>
-          </w:tcPr>
-          <w:p>
-            <w:pPr>
-              <w:pStyle w:val="BodyText"/>
-              <w:spacing w:before="0"/>
-              <w:ind w:left="0"/>
-              <w:jc w:val="both"/>
-              <w:rPr>
-                <w:szCs w:val="24"/>
-              </w:rPr>
-            </w:pPr>
-            <w:r>
-              <w:rPr>
-                <w:szCs w:val="24"/>
-              </w:rPr>
-              <w:t xml:space="preserve">Choosing the “Save” button </w:t>
-            </w:r>
-          </w:p>
-        </w:tc>
-      </w:tr>
-      <w:tr>
-        <w:tc>
-          <w:tcPr>
-            <w:tcW w:w="336" w:type="dxa"/>
-          </w:tcPr>
-          <w:p>
-            <w:pPr>
-              <w:rPr>
-                <w:rFonts w:ascii="Times New Roman" w:hAnsi="Times New Roman"/>
-                <w:sz w:val="24"/>
-                <w:szCs w:val="24"/>
-              </w:rPr>
-            </w:pPr>
-            <w:r>
-              <w:rPr>
-                <w:rFonts w:ascii="Times New Roman" w:hAnsi="Times New Roman"/>
-                <w:sz w:val="24"/>
-                <w:szCs w:val="24"/>
-              </w:rPr>
-              <w:t>4</w:t>
-            </w:r>
-          </w:p>
-        </w:tc>
-        <w:tc>
-          <w:tcPr>
-            <w:tcW w:w="9384" w:type="dxa"/>
-            <w:gridSpan w:val="2"/>
-          </w:tcPr>
-          <w:p>
-            <w:pPr>
-              <w:pStyle w:val="BodyText"/>
-              <w:spacing w:before="0"/>
-              <w:ind w:left="0"/>
-              <w:jc w:val="both"/>
-              <w:rPr>
-                <w:szCs w:val="24"/>
-              </w:rPr>
-            </w:pPr>
-            <w:r>
-              <w:rPr>
-                <w:szCs w:val="24"/>
-              </w:rPr>
-              <w:t xml:space="preserve">Exiting “Manage </w:t>
-            </w:r>
-            <w:r>
-              <w:rPr>
-                <w:szCs w:val="24"/>
-                <w:lang w:val="sv-SE"/>
-              </w:rPr>
-              <w:t>Family Relationship</w:t>
-            </w:r>
-            <w:r>
-              <w:rPr>
-                <w:szCs w:val="24"/>
-              </w:rPr>
-              <w:t xml:space="preserve">” </w:t>
-            </w:r>
-            <w:proofErr w:type="gramStart"/>
-            <w:r>
-              <w:rPr>
-                <w:szCs w:val="24"/>
-              </w:rPr>
-              <w:t>interface</w:t>
-            </w:r>
-            <w:proofErr w:type="gramEnd"/>
-            <w:r>
-              <w:rPr>
-                <w:szCs w:val="24"/>
-              </w:rPr>
-              <w:t xml:space="preserve"> and return the main page.</w:t>
             </w:r>
           </w:p>
         </w:tc>
@@ -12548,11 +12681,11 @@
       <w:pPr>
         <w:pStyle w:val="Heading1"/>
       </w:pPr>
-      <w:bookmarkStart w:id="5" w:name="_Toc308127956"/>
+      <w:bookmarkStart w:id="6" w:name="_Toc308127956"/>
       <w:r>
         <w:t>5.1 Quality Attribute List</w:t>
       </w:r>
-      <w:bookmarkEnd w:id="5"/>
+      <w:bookmarkEnd w:id="6"/>
     </w:p>
     <w:p/>
     <w:tbl>
@@ -13237,7 +13370,6 @@
                 <w:sz w:val="24"/>
                 <w:szCs w:val="24"/>
               </w:rPr>
-              <w:lastRenderedPageBreak/>
               <w:t>QA.04</w:t>
             </w:r>
           </w:p>
@@ -13638,11 +13770,11 @@
       <w:pPr>
         <w:pStyle w:val="Heading1"/>
       </w:pPr>
-      <w:bookmarkStart w:id="6" w:name="_Toc308127957"/>
+      <w:bookmarkStart w:id="7" w:name="_Toc308127957"/>
       <w:r>
         <w:t>5.2 Quality Attribute Scenario</w:t>
       </w:r>
-      <w:bookmarkEnd w:id="6"/>
+      <w:bookmarkEnd w:id="7"/>
       <w:r>
         <w:t xml:space="preserve"> </w:t>
       </w:r>
@@ -13654,14 +13786,14 @@
           <w:i/>
         </w:rPr>
       </w:pPr>
-      <w:bookmarkStart w:id="7" w:name="_Toc308127958"/>
+      <w:bookmarkStart w:id="8" w:name="_Toc308127958"/>
       <w:r>
         <w:rPr>
           <w:i/>
         </w:rPr>
         <w:t>Key Quality Attributes</w:t>
       </w:r>
-      <w:bookmarkEnd w:id="7"/>
+      <w:bookmarkEnd w:id="8"/>
       <w:r>
         <w:rPr>
           <w:i/>
@@ -13805,7 +13937,7 @@
                 <w:sz w:val="24"/>
                 <w:szCs w:val="24"/>
               </w:rPr>
-              <w:t>1.0</w:t>
+              <w:t>1.1</w:t>
             </w:r>
           </w:p>
         </w:tc>
@@ -13878,7 +14010,7 @@
                 <w:sz w:val="24"/>
                 <w:szCs w:val="24"/>
               </w:rPr>
-              <w:t>11/7/2011</w:t>
+              <w:t>11/25/2011</w:t>
             </w:r>
           </w:p>
         </w:tc>
@@ -14433,7 +14565,7 @@
                 <w:sz w:val="24"/>
                 <w:szCs w:val="24"/>
               </w:rPr>
-              <w:t>The performance when the user choose to show any field in “Personal Information”</w:t>
+              <w:t>The performance when the user use browser to access for modify the “Personal Information”</w:t>
             </w:r>
           </w:p>
           <w:p>
@@ -14509,7 +14641,7 @@
                 <w:sz w:val="24"/>
                 <w:szCs w:val="24"/>
               </w:rPr>
-              <w:t>1.0</w:t>
+              <w:t>1.1</w:t>
             </w:r>
           </w:p>
         </w:tc>
@@ -14582,7 +14714,7 @@
                 <w:sz w:val="24"/>
                 <w:szCs w:val="24"/>
               </w:rPr>
-              <w:t>11/7/2011</w:t>
+              <w:t>11/25/2011</w:t>
             </w:r>
           </w:p>
         </w:tc>
@@ -14691,7 +14823,6 @@
                 <w:sz w:val="24"/>
                 <w:szCs w:val="24"/>
               </w:rPr>
-              <w:lastRenderedPageBreak/>
               <w:t>Describe stakeholder role proposing the description:</w:t>
             </w:r>
             <w:r>
@@ -14768,7 +14899,24 @@
                 <w:sz w:val="24"/>
                 <w:szCs w:val="24"/>
               </w:rPr>
-              <w:t xml:space="preserve">The HRM staffs who want to show personal information (detail and extend) </w:t>
+              <w:t>- The HRM staffs who want to modify personal information (detail and extend) at somewhere (not at VLU) by using browser through Internet to access HRM system</w:t>
+            </w:r>
+          </w:p>
+          <w:p>
+            <w:pPr>
+              <w:rPr>
+                <w:rFonts w:ascii="Times New Roman" w:hAnsi="Times New Roman"/>
+                <w:sz w:val="24"/>
+                <w:szCs w:val="24"/>
+              </w:rPr>
+            </w:pPr>
+            <w:r>
+              <w:rPr>
+                <w:rFonts w:ascii="Times New Roman" w:hAnsi="Times New Roman"/>
+                <w:sz w:val="24"/>
+                <w:szCs w:val="24"/>
+              </w:rPr>
+              <w:t>- The Lectures who want to update “Profile Management” (in extended information) at somewhere (not at VLU) by using browser through Internet to update the topic, article, or curriculum…</w:t>
             </w:r>
           </w:p>
         </w:tc>
@@ -14816,23 +14964,7 @@
                 <w:sz w:val="24"/>
                 <w:szCs w:val="24"/>
               </w:rPr>
-              <w:t xml:space="preserve">Choose any fields in Personal Information Management for showing </w:t>
-            </w:r>
-            <w:r>
-              <w:rPr>
-                <w:rFonts w:ascii="Times New Roman" w:hAnsi="Times New Roman"/>
-                <w:sz w:val="24"/>
-                <w:szCs w:val="24"/>
-              </w:rPr>
-              <w:t>on</w:t>
-            </w:r>
-            <w:r>
-              <w:rPr>
-                <w:rFonts w:ascii="Times New Roman" w:hAnsi="Times New Roman"/>
-                <w:sz w:val="24"/>
-                <w:szCs w:val="24"/>
-              </w:rPr>
-              <w:t xml:space="preserve"> grid. </w:t>
+              <w:t>Updating or Modifying the “Personal Information” in both detailed and extended information.</w:t>
             </w:r>
           </w:p>
         </w:tc>
@@ -14931,7 +15063,7 @@
                 <w:sz w:val="24"/>
                 <w:szCs w:val="24"/>
               </w:rPr>
-              <w:t>The HRM system</w:t>
+              <w:t>The HRM system.</w:t>
             </w:r>
           </w:p>
         </w:tc>
@@ -14956,6 +15088,7 @@
                 <w:sz w:val="24"/>
                 <w:szCs w:val="24"/>
               </w:rPr>
+              <w:lastRenderedPageBreak/>
               <w:t>System response</w:t>
             </w:r>
           </w:p>
@@ -14979,7 +15112,51 @@
                 <w:sz w:val="24"/>
                 <w:szCs w:val="24"/>
               </w:rPr>
-              <w:t>The HRM system gets the data of each field from database and display on grid.</w:t>
+              <w:t>The HRM system process all transaction:</w:t>
+            </w:r>
+          </w:p>
+          <w:p>
+            <w:pPr>
+              <w:pStyle w:val="ListParagraph"/>
+              <w:numPr>
+                <w:ilvl w:val="0"/>
+                <w:numId w:val="10"/>
+              </w:numPr>
+              <w:rPr>
+                <w:rFonts w:ascii="Times New Roman" w:hAnsi="Times New Roman"/>
+                <w:sz w:val="24"/>
+                <w:szCs w:val="24"/>
+              </w:rPr>
+            </w:pPr>
+            <w:r>
+              <w:rPr>
+                <w:rFonts w:ascii="Times New Roman" w:hAnsi="Times New Roman"/>
+                <w:sz w:val="24"/>
+                <w:szCs w:val="24"/>
+              </w:rPr>
+              <w:t>Update the new information to database</w:t>
+            </w:r>
+          </w:p>
+          <w:p>
+            <w:pPr>
+              <w:pStyle w:val="ListParagraph"/>
+              <w:numPr>
+                <w:ilvl w:val="0"/>
+                <w:numId w:val="10"/>
+              </w:numPr>
+              <w:rPr>
+                <w:rFonts w:ascii="Times New Roman" w:hAnsi="Times New Roman"/>
+                <w:sz w:val="24"/>
+                <w:szCs w:val="24"/>
+              </w:rPr>
+            </w:pPr>
+            <w:r>
+              <w:rPr>
+                <w:rFonts w:ascii="Times New Roman" w:hAnsi="Times New Roman"/>
+                <w:sz w:val="24"/>
+                <w:szCs w:val="24"/>
+              </w:rPr>
+              <w:t>Log the transaction.</w:t>
             </w:r>
           </w:p>
         </w:tc>
@@ -15093,7 +15270,7 @@
                 <w:sz w:val="24"/>
                 <w:szCs w:val="24"/>
               </w:rPr>
-              <w:t>The performance when the HRM staffs want to create new lecturer/staffs</w:t>
+              <w:t>The performance when the HRM staffs want to import the data (decision) to save in HRM system.</w:t>
             </w:r>
           </w:p>
         </w:tc>
@@ -15160,7 +15337,7 @@
                 <w:sz w:val="24"/>
                 <w:szCs w:val="24"/>
               </w:rPr>
-              <w:t>1.0</w:t>
+              <w:t>1.1</w:t>
             </w:r>
           </w:p>
         </w:tc>
@@ -15233,7 +15410,7 @@
                 <w:sz w:val="24"/>
                 <w:szCs w:val="24"/>
               </w:rPr>
-              <w:t>11/7/2011</w:t>
+              <w:t>11/25/2011</w:t>
             </w:r>
           </w:p>
         </w:tc>
@@ -15466,64 +15643,7 @@
                 <w:sz w:val="24"/>
                 <w:szCs w:val="24"/>
               </w:rPr>
-              <w:t>-</w:t>
-            </w:r>
-            <w:r>
-              <w:rPr>
-                <w:rFonts w:ascii="Times New Roman" w:hAnsi="Times New Roman"/>
-                <w:sz w:val="24"/>
-                <w:szCs w:val="24"/>
-              </w:rPr>
-              <w:t>Create new lecturer/ staff information</w:t>
-            </w:r>
-          </w:p>
-          <w:p>
-            <w:pPr>
-              <w:rPr>
-                <w:rFonts w:ascii="Times New Roman" w:hAnsi="Times New Roman"/>
-                <w:sz w:val="24"/>
-                <w:szCs w:val="24"/>
-              </w:rPr>
-            </w:pPr>
-            <w:r>
-              <w:rPr>
-                <w:rFonts w:ascii="Times New Roman" w:hAnsi="Times New Roman"/>
-                <w:sz w:val="24"/>
-                <w:szCs w:val="24"/>
-              </w:rPr>
-              <w:t>-</w:t>
-            </w:r>
-            <w:r>
-              <w:rPr>
-                <w:rFonts w:ascii="Times New Roman" w:hAnsi="Times New Roman"/>
-                <w:sz w:val="24"/>
-                <w:szCs w:val="24"/>
-              </w:rPr>
-              <w:t xml:space="preserve">Input personal information </w:t>
-            </w:r>
-            <w:r>
-              <w:rPr>
-                <w:rFonts w:ascii="Times New Roman" w:hAnsi="Times New Roman"/>
-                <w:sz w:val="24"/>
-                <w:szCs w:val="24"/>
-              </w:rPr>
-              <w:t xml:space="preserve">and </w:t>
-            </w:r>
-            <w:r>
-              <w:rPr>
-                <w:rFonts w:ascii="Times New Roman" w:hAnsi="Times New Roman"/>
-                <w:sz w:val="24"/>
-                <w:szCs w:val="24"/>
-              </w:rPr>
-              <w:t xml:space="preserve">confirm to </w:t>
-            </w:r>
-            <w:r>
-              <w:rPr>
-                <w:rFonts w:ascii="Times New Roman" w:hAnsi="Times New Roman"/>
-                <w:sz w:val="24"/>
-                <w:szCs w:val="24"/>
-              </w:rPr>
-              <w:t>add to system database.</w:t>
+              <w:t>The HRM staffs want to import the data, the decisions into database of HRM system</w:t>
             </w:r>
           </w:p>
         </w:tc>
@@ -15670,25 +15790,7 @@
                 <w:sz w:val="24"/>
                 <w:szCs w:val="24"/>
               </w:rPr>
-              <w:t xml:space="preserve">If all information of new lecturer/staff is inputted correctly, the system will save </w:t>
-            </w:r>
-            <w:proofErr w:type="gramStart"/>
-            <w:r>
-              <w:rPr>
-                <w:rFonts w:ascii="Times New Roman" w:hAnsi="Times New Roman"/>
-                <w:sz w:val="24"/>
-                <w:szCs w:val="24"/>
-              </w:rPr>
-              <w:t>these</w:t>
-            </w:r>
-            <w:proofErr w:type="gramEnd"/>
-            <w:r>
-              <w:rPr>
-                <w:rFonts w:ascii="Times New Roman" w:hAnsi="Times New Roman"/>
-                <w:sz w:val="24"/>
-                <w:szCs w:val="24"/>
-              </w:rPr>
-              <w:t xml:space="preserve"> information in database.</w:t>
+              <w:t>All of data and decision are imported into database of HRM system.</w:t>
             </w:r>
           </w:p>
         </w:tc>
@@ -15736,768 +15838,7 @@
                 <w:sz w:val="24"/>
                 <w:szCs w:val="24"/>
               </w:rPr>
-              <w:t xml:space="preserve">The response time for storing information is about </w:t>
-            </w:r>
-            <w:r>
-              <w:rPr>
-                <w:rFonts w:ascii="Times New Roman" w:hAnsi="Times New Roman"/>
-                <w:sz w:val="24"/>
-                <w:szCs w:val="24"/>
-              </w:rPr>
-              <w:t>3- 6</w:t>
-            </w:r>
-            <w:r>
-              <w:rPr>
-                <w:rFonts w:ascii="Times New Roman" w:hAnsi="Times New Roman"/>
-                <w:sz w:val="24"/>
-                <w:szCs w:val="24"/>
-              </w:rPr>
-              <w:t xml:space="preserve"> seconds.</w:t>
-            </w:r>
-          </w:p>
-        </w:tc>
-      </w:tr>
-    </w:tbl>
-    <w:p/>
-    <w:tbl>
-      <w:tblPr>
-        <w:tblStyle w:val="TableGrid"/>
-        <w:tblW w:w="9810" w:type="dxa"/>
-        <w:tblInd w:w="18" w:type="dxa"/>
-        <w:tblLook w:val="04A0" w:firstRow="1" w:lastRow="0" w:firstColumn="1" w:lastColumn="0" w:noHBand="0" w:noVBand="1"/>
-      </w:tblPr>
-      <w:tblGrid>
-        <w:gridCol w:w="3566"/>
-        <w:gridCol w:w="2430"/>
-        <w:gridCol w:w="900"/>
-        <w:gridCol w:w="2914"/>
-      </w:tblGrid>
-      <w:tr>
-        <w:trPr>
-          <w:trHeight w:val="156"/>
-        </w:trPr>
-        <w:tc>
-          <w:tcPr>
-            <w:tcW w:w="5996" w:type="dxa"/>
-            <w:gridSpan w:val="2"/>
-            <w:vMerge w:val="restart"/>
-            <w:shd w:val="clear" w:color="auto" w:fill="002060"/>
-          </w:tcPr>
-          <w:p>
-            <w:pPr>
-              <w:rPr>
-                <w:rFonts w:ascii="Times New Roman" w:hAnsi="Times New Roman"/>
-                <w:b/>
-                <w:sz w:val="24"/>
-                <w:szCs w:val="24"/>
-              </w:rPr>
-            </w:pPr>
-            <w:r>
-              <w:rPr>
-                <w:rFonts w:ascii="Times New Roman" w:hAnsi="Times New Roman"/>
-                <w:b/>
-                <w:sz w:val="24"/>
-                <w:szCs w:val="24"/>
-              </w:rPr>
-              <w:t xml:space="preserve">Title of scenario: </w:t>
-            </w:r>
-          </w:p>
-          <w:p>
-            <w:pPr>
-              <w:rPr>
-                <w:rFonts w:ascii="Times New Roman" w:hAnsi="Times New Roman"/>
-                <w:b/>
-                <w:sz w:val="24"/>
-                <w:szCs w:val="24"/>
-              </w:rPr>
-            </w:pPr>
-            <w:r>
-              <w:rPr>
-                <w:rFonts w:ascii="Times New Roman" w:hAnsi="Times New Roman"/>
-                <w:b/>
-                <w:sz w:val="24"/>
-                <w:szCs w:val="24"/>
-              </w:rPr>
-              <w:t xml:space="preserve">The performance when the </w:t>
-            </w:r>
-            <w:r>
-              <w:rPr>
-                <w:rFonts w:ascii="Times New Roman" w:hAnsi="Times New Roman"/>
-                <w:b/>
-                <w:sz w:val="24"/>
-                <w:szCs w:val="24"/>
-              </w:rPr>
-              <w:t xml:space="preserve">HRM staffs want to search any </w:t>
-            </w:r>
-            <w:r>
-              <w:rPr>
-                <w:rFonts w:ascii="Times New Roman" w:hAnsi="Times New Roman"/>
-                <w:b/>
-                <w:sz w:val="24"/>
-                <w:szCs w:val="24"/>
-              </w:rPr>
-              <w:t>lecturer/ staff</w:t>
-            </w:r>
-            <w:r>
-              <w:rPr>
-                <w:rFonts w:ascii="Times New Roman" w:hAnsi="Times New Roman"/>
-                <w:b/>
-                <w:sz w:val="24"/>
-                <w:szCs w:val="24"/>
-              </w:rPr>
-              <w:t xml:space="preserve"> </w:t>
-            </w:r>
-          </w:p>
-          <w:p>
-            <w:pPr>
-              <w:rPr>
-                <w:rFonts w:ascii="Times New Roman" w:hAnsi="Times New Roman"/>
-                <w:sz w:val="24"/>
-                <w:szCs w:val="24"/>
-              </w:rPr>
-            </w:pPr>
-          </w:p>
-        </w:tc>
-        <w:tc>
-          <w:tcPr>
-            <w:tcW w:w="900" w:type="dxa"/>
-            <w:vMerge w:val="restart"/>
-            <w:shd w:val="clear" w:color="auto" w:fill="002060"/>
-          </w:tcPr>
-          <w:p>
-            <w:pPr>
-              <w:rPr>
-                <w:rFonts w:ascii="Times New Roman" w:hAnsi="Times New Roman"/>
-                <w:sz w:val="24"/>
-                <w:szCs w:val="24"/>
-              </w:rPr>
-            </w:pPr>
-            <w:r>
-              <w:rPr>
-                <w:rFonts w:ascii="Times New Roman" w:hAnsi="Times New Roman"/>
-                <w:b/>
-                <w:sz w:val="24"/>
-                <w:szCs w:val="24"/>
-              </w:rPr>
-              <w:t xml:space="preserve">ID: </w:t>
-            </w:r>
-            <w:r>
-              <w:rPr>
-                <w:rFonts w:ascii="Times New Roman" w:hAnsi="Times New Roman"/>
-                <w:b/>
-                <w:sz w:val="24"/>
-                <w:szCs w:val="24"/>
-              </w:rPr>
-              <w:t>QA.01</w:t>
-            </w:r>
-          </w:p>
-        </w:tc>
-        <w:tc>
-          <w:tcPr>
-            <w:tcW w:w="2914" w:type="dxa"/>
-            <w:shd w:val="clear" w:color="auto" w:fill="002060"/>
-          </w:tcPr>
-          <w:p>
-            <w:pPr>
-              <w:rPr>
-                <w:rFonts w:ascii="Times New Roman" w:hAnsi="Times New Roman"/>
-                <w:sz w:val="24"/>
-                <w:szCs w:val="24"/>
-              </w:rPr>
-            </w:pPr>
-            <w:r>
-              <w:rPr>
-                <w:rFonts w:ascii="Times New Roman" w:hAnsi="Times New Roman"/>
-                <w:b/>
-                <w:sz w:val="24"/>
-                <w:szCs w:val="24"/>
-              </w:rPr>
-              <w:t xml:space="preserve">Version: </w:t>
-            </w:r>
-            <w:r>
-              <w:rPr>
-                <w:rFonts w:ascii="Times New Roman" w:hAnsi="Times New Roman"/>
-                <w:b/>
-                <w:sz w:val="24"/>
-                <w:szCs w:val="24"/>
-              </w:rPr>
-              <w:t>1.0</w:t>
-            </w:r>
-          </w:p>
-        </w:tc>
-      </w:tr>
-      <w:tr>
-        <w:trPr>
-          <w:trHeight w:val="156"/>
-        </w:trPr>
-        <w:tc>
-          <w:tcPr>
-            <w:tcW w:w="5996" w:type="dxa"/>
-            <w:gridSpan w:val="2"/>
-            <w:vMerge/>
-            <w:shd w:val="clear" w:color="auto" w:fill="002060"/>
-          </w:tcPr>
-          <w:p>
-            <w:pPr>
-              <w:rPr>
-                <w:rFonts w:ascii="Times New Roman" w:hAnsi="Times New Roman"/>
-                <w:b/>
-                <w:sz w:val="24"/>
-                <w:szCs w:val="24"/>
-              </w:rPr>
-            </w:pPr>
-          </w:p>
-        </w:tc>
-        <w:tc>
-          <w:tcPr>
-            <w:tcW w:w="900" w:type="dxa"/>
-            <w:vMerge/>
-            <w:shd w:val="clear" w:color="auto" w:fill="002060"/>
-          </w:tcPr>
-          <w:p>
-            <w:pPr>
-              <w:rPr>
-                <w:rFonts w:ascii="Times New Roman" w:hAnsi="Times New Roman"/>
-                <w:b/>
-                <w:sz w:val="24"/>
-                <w:szCs w:val="24"/>
-              </w:rPr>
-            </w:pPr>
-          </w:p>
-        </w:tc>
-        <w:tc>
-          <w:tcPr>
-            <w:tcW w:w="2914" w:type="dxa"/>
-            <w:shd w:val="clear" w:color="auto" w:fill="002060"/>
-          </w:tcPr>
-          <w:p>
-            <w:pPr>
-              <w:rPr>
-                <w:rFonts w:ascii="Times New Roman" w:hAnsi="Times New Roman"/>
-                <w:sz w:val="24"/>
-                <w:szCs w:val="24"/>
-              </w:rPr>
-            </w:pPr>
-            <w:r>
-              <w:rPr>
-                <w:rFonts w:ascii="Times New Roman" w:hAnsi="Times New Roman"/>
-                <w:b/>
-                <w:sz w:val="24"/>
-                <w:szCs w:val="24"/>
-              </w:rPr>
-              <w:t xml:space="preserve">Last Changed: </w:t>
-            </w:r>
-            <w:r>
-              <w:rPr>
-                <w:rFonts w:ascii="Times New Roman" w:hAnsi="Times New Roman"/>
-                <w:b/>
-                <w:sz w:val="24"/>
-                <w:szCs w:val="24"/>
-              </w:rPr>
-              <w:t>11/7/2011</w:t>
-            </w:r>
-          </w:p>
-        </w:tc>
-      </w:tr>
-      <w:tr>
-        <w:tc>
-          <w:tcPr>
-            <w:tcW w:w="5996" w:type="dxa"/>
-            <w:gridSpan w:val="2"/>
-          </w:tcPr>
-          <w:p>
-            <w:pPr>
-              <w:rPr>
-                <w:rFonts w:ascii="Times New Roman" w:hAnsi="Times New Roman"/>
-                <w:sz w:val="24"/>
-                <w:szCs w:val="24"/>
-              </w:rPr>
-            </w:pPr>
-            <w:r>
-              <w:rPr>
-                <w:rFonts w:ascii="Times New Roman" w:hAnsi="Times New Roman"/>
-                <w:b/>
-                <w:sz w:val="24"/>
-                <w:szCs w:val="24"/>
-              </w:rPr>
-              <w:t>Quality attribute:</w:t>
-            </w:r>
-            <w:r>
-              <w:rPr>
-                <w:rFonts w:ascii="Times New Roman" w:hAnsi="Times New Roman"/>
-                <w:sz w:val="24"/>
-                <w:szCs w:val="24"/>
-              </w:rPr>
-              <w:t xml:space="preserve"> </w:t>
-            </w:r>
-            <w:r>
-              <w:rPr>
-                <w:rFonts w:ascii="Times New Roman" w:hAnsi="Times New Roman"/>
-                <w:sz w:val="24"/>
-                <w:szCs w:val="24"/>
-              </w:rPr>
-              <w:t>Performance</w:t>
-            </w:r>
-          </w:p>
-        </w:tc>
-        <w:tc>
-          <w:tcPr>
-            <w:tcW w:w="3814" w:type="dxa"/>
-            <w:gridSpan w:val="2"/>
-          </w:tcPr>
-          <w:p>
-            <w:pPr>
-              <w:rPr>
-                <w:rFonts w:ascii="Times New Roman" w:hAnsi="Times New Roman"/>
-                <w:sz w:val="24"/>
-                <w:szCs w:val="24"/>
-              </w:rPr>
-            </w:pPr>
-            <w:r>
-              <w:rPr>
-                <w:rFonts w:ascii="Times New Roman" w:hAnsi="Times New Roman"/>
-                <w:b/>
-                <w:sz w:val="24"/>
-                <w:szCs w:val="24"/>
-              </w:rPr>
-              <w:t>Characterization ID:</w:t>
-            </w:r>
-            <w:r>
-              <w:rPr>
-                <w:rFonts w:ascii="Times New Roman" w:hAnsi="Times New Roman"/>
-                <w:sz w:val="24"/>
-                <w:szCs w:val="24"/>
-              </w:rPr>
-              <w:t xml:space="preserve"> </w:t>
-            </w:r>
-            <w:r>
-              <w:rPr>
-                <w:rFonts w:ascii="Times New Roman" w:hAnsi="Times New Roman"/>
-                <w:sz w:val="24"/>
-                <w:szCs w:val="24"/>
-              </w:rPr>
-              <w:t>QAS.04</w:t>
-            </w:r>
-          </w:p>
-        </w:tc>
-      </w:tr>
-      <w:tr>
-        <w:tc>
-          <w:tcPr>
-            <w:tcW w:w="9810" w:type="dxa"/>
-            <w:gridSpan w:val="4"/>
-          </w:tcPr>
-          <w:p>
-            <w:pPr>
-              <w:rPr>
-                <w:rFonts w:ascii="Times New Roman" w:hAnsi="Times New Roman"/>
-                <w:sz w:val="24"/>
-                <w:szCs w:val="24"/>
-              </w:rPr>
-            </w:pPr>
-            <w:r>
-              <w:rPr>
-                <w:rFonts w:ascii="Times New Roman" w:hAnsi="Times New Roman"/>
-                <w:b/>
-                <w:bCs/>
-                <w:sz w:val="24"/>
-                <w:szCs w:val="24"/>
-              </w:rPr>
-              <w:t>Describe stakeholder role proposing the description:</w:t>
-            </w:r>
-            <w:r>
-              <w:rPr>
-                <w:rFonts w:ascii="Times New Roman" w:hAnsi="Times New Roman"/>
-                <w:b/>
-                <w:bCs/>
-                <w:sz w:val="24"/>
-                <w:szCs w:val="24"/>
-              </w:rPr>
-              <w:t xml:space="preserve"> </w:t>
-            </w:r>
-            <w:r>
-              <w:rPr>
-                <w:rFonts w:ascii="Times New Roman" w:hAnsi="Times New Roman"/>
-                <w:bCs/>
-                <w:sz w:val="24"/>
-                <w:szCs w:val="24"/>
-              </w:rPr>
-              <w:t>The HRM staffs</w:t>
-            </w:r>
-            <w:r>
-              <w:rPr>
-                <w:rFonts w:ascii="Times New Roman" w:hAnsi="Times New Roman"/>
-                <w:bCs/>
-                <w:sz w:val="24"/>
-                <w:szCs w:val="24"/>
-              </w:rPr>
-              <w:t>, Architect</w:t>
-            </w:r>
-          </w:p>
-        </w:tc>
-      </w:tr>
-      <w:tr>
-        <w:tc>
-          <w:tcPr>
-            <w:tcW w:w="3566" w:type="dxa"/>
-            <w:shd w:val="clear" w:color="auto" w:fill="B6DDE8" w:themeFill="accent5" w:themeFillTint="66"/>
-          </w:tcPr>
-          <w:p>
-            <w:pPr>
-              <w:rPr>
-                <w:rFonts w:ascii="Times New Roman" w:hAnsi="Times New Roman"/>
-                <w:sz w:val="24"/>
-                <w:szCs w:val="24"/>
-              </w:rPr>
-            </w:pPr>
-            <w:r>
-              <w:rPr>
-                <w:rFonts w:ascii="Times New Roman" w:hAnsi="Times New Roman"/>
-                <w:sz w:val="24"/>
-                <w:szCs w:val="24"/>
-              </w:rPr>
-              <w:t>Source(s) of the stimulus</w:t>
-            </w:r>
-          </w:p>
-        </w:tc>
-        <w:tc>
-          <w:tcPr>
-            <w:tcW w:w="6244" w:type="dxa"/>
-            <w:gridSpan w:val="3"/>
-          </w:tcPr>
-          <w:p>
-            <w:pPr>
-              <w:rPr>
-                <w:rFonts w:ascii="Times New Roman" w:hAnsi="Times New Roman"/>
-                <w:sz w:val="24"/>
-                <w:szCs w:val="24"/>
-              </w:rPr>
-            </w:pPr>
-            <w:r>
-              <w:rPr>
-                <w:rFonts w:ascii="Times New Roman" w:hAnsi="Times New Roman"/>
-                <w:sz w:val="24"/>
-                <w:szCs w:val="24"/>
-              </w:rPr>
-              <w:t xml:space="preserve">The HRM staffs </w:t>
-            </w:r>
-          </w:p>
-        </w:tc>
-      </w:tr>
-      <w:tr>
-        <w:tc>
-          <w:tcPr>
-            <w:tcW w:w="3566" w:type="dxa"/>
-            <w:shd w:val="clear" w:color="auto" w:fill="B6DDE8" w:themeFill="accent5" w:themeFillTint="66"/>
-          </w:tcPr>
-          <w:p>
-            <w:pPr>
-              <w:rPr>
-                <w:rFonts w:ascii="Times New Roman" w:hAnsi="Times New Roman"/>
-                <w:sz w:val="24"/>
-                <w:szCs w:val="24"/>
-              </w:rPr>
-            </w:pPr>
-            <w:r>
-              <w:rPr>
-                <w:rFonts w:ascii="Times New Roman" w:hAnsi="Times New Roman"/>
-                <w:sz w:val="24"/>
-                <w:szCs w:val="24"/>
-              </w:rPr>
-              <w:t>Stimulus</w:t>
-            </w:r>
-          </w:p>
-        </w:tc>
-        <w:tc>
-          <w:tcPr>
-            <w:tcW w:w="6244" w:type="dxa"/>
-            <w:gridSpan w:val="3"/>
-          </w:tcPr>
-          <w:p>
-            <w:pPr>
-              <w:rPr>
-                <w:rFonts w:ascii="Times New Roman" w:hAnsi="Times New Roman"/>
-                <w:sz w:val="24"/>
-                <w:szCs w:val="24"/>
-              </w:rPr>
-            </w:pPr>
-            <w:r>
-              <w:rPr>
-                <w:rFonts w:ascii="Times New Roman" w:hAnsi="Times New Roman"/>
-                <w:sz w:val="24"/>
-                <w:szCs w:val="24"/>
-              </w:rPr>
-              <w:t>-Input the Resource ID or name</w:t>
-            </w:r>
-          </w:p>
-          <w:p>
-            <w:pPr>
-              <w:rPr>
-                <w:rFonts w:ascii="Times New Roman" w:hAnsi="Times New Roman"/>
-                <w:sz w:val="24"/>
-                <w:szCs w:val="24"/>
-              </w:rPr>
-            </w:pPr>
-            <w:r>
-              <w:rPr>
-                <w:rFonts w:ascii="Times New Roman" w:hAnsi="Times New Roman"/>
-                <w:sz w:val="24"/>
-                <w:szCs w:val="24"/>
-              </w:rPr>
-              <w:t>-Choose the search type</w:t>
-            </w:r>
-          </w:p>
-          <w:p>
-            <w:pPr>
-              <w:rPr>
-                <w:rFonts w:ascii="Times New Roman" w:hAnsi="Times New Roman"/>
-                <w:sz w:val="24"/>
-                <w:szCs w:val="24"/>
-              </w:rPr>
-            </w:pPr>
-            <w:r>
-              <w:rPr>
-                <w:rFonts w:ascii="Times New Roman" w:hAnsi="Times New Roman"/>
-                <w:sz w:val="24"/>
-                <w:szCs w:val="24"/>
-              </w:rPr>
-              <w:t>-Confirm for searching</w:t>
-            </w:r>
-          </w:p>
-        </w:tc>
-      </w:tr>
-      <w:tr>
-        <w:trPr>
-          <w:trHeight w:val="368"/>
-        </w:trPr>
-        <w:tc>
-          <w:tcPr>
-            <w:tcW w:w="3566" w:type="dxa"/>
-            <w:shd w:val="clear" w:color="auto" w:fill="B6DDE8" w:themeFill="accent5" w:themeFillTint="66"/>
-          </w:tcPr>
-          <w:p>
-            <w:pPr>
-              <w:rPr>
-                <w:rFonts w:ascii="Times New Roman" w:hAnsi="Times New Roman"/>
-                <w:sz w:val="24"/>
-                <w:szCs w:val="24"/>
-              </w:rPr>
-            </w:pPr>
-            <w:r>
-              <w:rPr>
-                <w:rFonts w:ascii="Times New Roman" w:hAnsi="Times New Roman"/>
-                <w:sz w:val="24"/>
-                <w:szCs w:val="24"/>
-              </w:rPr>
-              <w:t>Relevant environmental conditions</w:t>
-            </w:r>
-          </w:p>
-        </w:tc>
-        <w:tc>
-          <w:tcPr>
-            <w:tcW w:w="6244" w:type="dxa"/>
-            <w:gridSpan w:val="3"/>
-          </w:tcPr>
-          <w:p>
-            <w:pPr>
-              <w:rPr>
-                <w:rFonts w:ascii="Times New Roman" w:hAnsi="Times New Roman"/>
-                <w:sz w:val="24"/>
-                <w:szCs w:val="24"/>
-              </w:rPr>
-            </w:pPr>
-            <w:r>
-              <w:rPr>
-                <w:rFonts w:ascii="Times New Roman" w:hAnsi="Times New Roman"/>
-                <w:sz w:val="24"/>
-                <w:szCs w:val="24"/>
-              </w:rPr>
-              <w:t>The HRM system is in normal mode.</w:t>
-            </w:r>
-          </w:p>
-        </w:tc>
-      </w:tr>
-      <w:tr>
-        <w:tc>
-          <w:tcPr>
-            <w:tcW w:w="3566" w:type="dxa"/>
-            <w:shd w:val="clear" w:color="auto" w:fill="B6DDE8" w:themeFill="accent5" w:themeFillTint="66"/>
-          </w:tcPr>
-          <w:p>
-            <w:pPr>
-              <w:rPr>
-                <w:rFonts w:ascii="Times New Roman" w:hAnsi="Times New Roman"/>
-                <w:sz w:val="24"/>
-                <w:szCs w:val="24"/>
-              </w:rPr>
-            </w:pPr>
-            <w:r>
-              <w:rPr>
-                <w:rFonts w:ascii="Times New Roman" w:hAnsi="Times New Roman"/>
-                <w:sz w:val="24"/>
-                <w:szCs w:val="24"/>
-              </w:rPr>
-              <w:t>Architectural elements</w:t>
-            </w:r>
-          </w:p>
-        </w:tc>
-        <w:tc>
-          <w:tcPr>
-            <w:tcW w:w="6244" w:type="dxa"/>
-            <w:gridSpan w:val="3"/>
-          </w:tcPr>
-          <w:p>
-            <w:pPr>
-              <w:rPr>
-                <w:rFonts w:ascii="Times New Roman" w:hAnsi="Times New Roman"/>
-                <w:sz w:val="24"/>
-                <w:szCs w:val="24"/>
-              </w:rPr>
-            </w:pPr>
-            <w:r>
-              <w:rPr>
-                <w:rFonts w:ascii="Times New Roman" w:hAnsi="Times New Roman"/>
-                <w:sz w:val="24"/>
-                <w:szCs w:val="24"/>
-              </w:rPr>
-              <w:t>The HRM system</w:t>
-            </w:r>
-          </w:p>
-        </w:tc>
-      </w:tr>
-      <w:tr>
-        <w:tc>
-          <w:tcPr>
-            <w:tcW w:w="3566" w:type="dxa"/>
-            <w:shd w:val="clear" w:color="auto" w:fill="B6DDE8" w:themeFill="accent5" w:themeFillTint="66"/>
-          </w:tcPr>
-          <w:p>
-            <w:pPr>
-              <w:rPr>
-                <w:rFonts w:ascii="Times New Roman" w:hAnsi="Times New Roman"/>
-                <w:sz w:val="24"/>
-                <w:szCs w:val="24"/>
-              </w:rPr>
-            </w:pPr>
-            <w:r>
-              <w:rPr>
-                <w:rFonts w:ascii="Times New Roman" w:hAnsi="Times New Roman"/>
-                <w:sz w:val="24"/>
-                <w:szCs w:val="24"/>
-              </w:rPr>
-              <w:t>System response</w:t>
-            </w:r>
-          </w:p>
-        </w:tc>
-        <w:tc>
-          <w:tcPr>
-            <w:tcW w:w="6244" w:type="dxa"/>
-            <w:gridSpan w:val="3"/>
-          </w:tcPr>
-          <w:p>
-            <w:pPr>
-              <w:rPr>
-                <w:rFonts w:ascii="Times New Roman" w:hAnsi="Times New Roman"/>
-                <w:sz w:val="24"/>
-                <w:szCs w:val="24"/>
-              </w:rPr>
-            </w:pPr>
-            <w:r>
-              <w:rPr>
-                <w:rFonts w:ascii="Times New Roman" w:hAnsi="Times New Roman"/>
-                <w:sz w:val="24"/>
-                <w:szCs w:val="24"/>
-              </w:rPr>
-              <w:t xml:space="preserve">The HRM system </w:t>
-            </w:r>
-            <w:r>
-              <w:rPr>
-                <w:rFonts w:ascii="Times New Roman" w:hAnsi="Times New Roman"/>
-                <w:sz w:val="24"/>
-                <w:szCs w:val="24"/>
-              </w:rPr>
-              <w:t>starts searching and show the search result.</w:t>
-            </w:r>
-          </w:p>
-        </w:tc>
-      </w:tr>
-      <w:tr>
-        <w:tc>
-          <w:tcPr>
-            <w:tcW w:w="3566" w:type="dxa"/>
-            <w:shd w:val="clear" w:color="auto" w:fill="B6DDE8" w:themeFill="accent5" w:themeFillTint="66"/>
-          </w:tcPr>
-          <w:p>
-            <w:pPr>
-              <w:rPr>
-                <w:rFonts w:ascii="Times New Roman" w:hAnsi="Times New Roman"/>
-                <w:sz w:val="24"/>
-                <w:szCs w:val="24"/>
-              </w:rPr>
-            </w:pPr>
-            <w:r>
-              <w:rPr>
-                <w:rFonts w:ascii="Times New Roman" w:hAnsi="Times New Roman"/>
-                <w:sz w:val="24"/>
-                <w:szCs w:val="24"/>
-              </w:rPr>
-              <w:lastRenderedPageBreak/>
-              <w:t>Response measure(s)</w:t>
-            </w:r>
-          </w:p>
-        </w:tc>
-        <w:tc>
-          <w:tcPr>
-            <w:tcW w:w="6244" w:type="dxa"/>
-            <w:gridSpan w:val="3"/>
-          </w:tcPr>
-          <w:p>
-            <w:pPr>
-              <w:rPr>
-                <w:rFonts w:ascii="Times New Roman" w:hAnsi="Times New Roman"/>
-                <w:sz w:val="24"/>
-                <w:szCs w:val="24"/>
-              </w:rPr>
-            </w:pPr>
-            <w:r>
-              <w:rPr>
-                <w:rFonts w:ascii="Times New Roman" w:hAnsi="Times New Roman"/>
-                <w:sz w:val="24"/>
-                <w:szCs w:val="24"/>
-              </w:rPr>
-              <w:t>The response time for s</w:t>
-            </w:r>
-            <w:r>
-              <w:rPr>
-                <w:rFonts w:ascii="Times New Roman" w:hAnsi="Times New Roman"/>
-                <w:sz w:val="24"/>
-                <w:szCs w:val="24"/>
-              </w:rPr>
-              <w:t>earching</w:t>
-            </w:r>
-            <w:r>
-              <w:rPr>
-                <w:rFonts w:ascii="Times New Roman" w:hAnsi="Times New Roman"/>
-                <w:sz w:val="24"/>
-                <w:szCs w:val="24"/>
-              </w:rPr>
-              <w:t xml:space="preserve"> is about </w:t>
-            </w:r>
-            <w:r>
-              <w:rPr>
-                <w:rFonts w:ascii="Times New Roman" w:hAnsi="Times New Roman"/>
-                <w:sz w:val="24"/>
-                <w:szCs w:val="24"/>
-              </w:rPr>
-              <w:t>3- 6</w:t>
-            </w:r>
-            <w:r>
-              <w:rPr>
-                <w:rFonts w:ascii="Times New Roman" w:hAnsi="Times New Roman"/>
-                <w:sz w:val="24"/>
-                <w:szCs w:val="24"/>
-              </w:rPr>
-              <w:t xml:space="preserve"> seconds.</w:t>
+              <w:t>The response time for importing data is about 5 seconds for 500 rows and 20 columns.</w:t>
             </w:r>
           </w:p>
         </w:tc>
@@ -16842,7 +16183,7 @@
                 <w:sz w:val="24"/>
                 <w:szCs w:val="24"/>
               </w:rPr>
-              <w:t>QAS.05</w:t>
+              <w:t>QAS.04</w:t>
             </w:r>
           </w:p>
         </w:tc>
@@ -17238,6 +16579,7 @@
               <w:spacing w:before="0" w:beforeAutospacing="0" w:after="0" w:afterAutospacing="0"/>
             </w:pPr>
             <w:r>
+              <w:lastRenderedPageBreak/>
               <w:t>The services and business flow on server side.</w:t>
             </w:r>
           </w:p>
@@ -17290,6 +16632,7 @@
                 <w:sz w:val="24"/>
                 <w:szCs w:val="24"/>
               </w:rPr>
+              <w:lastRenderedPageBreak/>
               <w:t>Response measure(s)</w:t>
             </w:r>
           </w:p>
@@ -17635,7 +16978,7 @@
                 <w:sz w:val="24"/>
                 <w:szCs w:val="24"/>
               </w:rPr>
-              <w:t>QAS.06</w:t>
+              <w:t>QAS.05</w:t>
             </w:r>
           </w:p>
         </w:tc>
@@ -17909,7 +17252,6 @@
                 <w:sz w:val="24"/>
                 <w:szCs w:val="24"/>
               </w:rPr>
-              <w:lastRenderedPageBreak/>
               <w:t>System response</w:t>
             </w:r>
           </w:p>
@@ -17994,64 +17336,24 @@
                 <w:sz w:val="24"/>
                 <w:szCs w:val="24"/>
               </w:rPr>
-              <w:t xml:space="preserve">The time for modifying:  </w:t>
-            </w:r>
-            <w:r>
-              <w:rPr>
-                <w:rFonts w:ascii="Times New Roman" w:hAnsi="Times New Roman"/>
-                <w:sz w:val="24"/>
-                <w:szCs w:val="24"/>
-              </w:rPr>
-              <w:t>1-2</w:t>
-            </w:r>
-            <w:r>
-              <w:rPr>
-                <w:rFonts w:ascii="Times New Roman" w:hAnsi="Times New Roman"/>
-                <w:sz w:val="24"/>
-                <w:szCs w:val="24"/>
-              </w:rPr>
-              <w:t xml:space="preserve"> days</w:t>
-            </w:r>
-            <w:r>
-              <w:rPr>
-                <w:rFonts w:ascii="Times New Roman" w:hAnsi="Times New Roman"/>
-                <w:sz w:val="24"/>
-                <w:szCs w:val="24"/>
-              </w:rPr>
-              <w:t xml:space="preserve"> (depend on the size of modification)</w:t>
-            </w:r>
-          </w:p>
-          <w:p>
-            <w:pPr>
-              <w:rPr>
-                <w:rFonts w:ascii="Times New Roman" w:hAnsi="Times New Roman"/>
-                <w:sz w:val="24"/>
-                <w:szCs w:val="24"/>
-              </w:rPr>
-            </w:pPr>
-            <w:r>
-              <w:rPr>
-                <w:rFonts w:ascii="Times New Roman" w:hAnsi="Times New Roman"/>
-                <w:sz w:val="24"/>
-                <w:szCs w:val="24"/>
-              </w:rPr>
-              <w:t xml:space="preserve">The resource for adding: </w:t>
-            </w:r>
-            <w:r>
-              <w:rPr>
-                <w:rFonts w:ascii="Times New Roman" w:hAnsi="Times New Roman"/>
-                <w:sz w:val="24"/>
-                <w:szCs w:val="24"/>
-              </w:rPr>
-              <w:t>1</w:t>
-            </w:r>
-            <w:r>
-              <w:rPr>
-                <w:rFonts w:ascii="Times New Roman" w:hAnsi="Times New Roman"/>
-                <w:sz w:val="24"/>
-                <w:szCs w:val="24"/>
-              </w:rPr>
-              <w:t xml:space="preserve"> resources (one for modifying and the other for testing and deploy)</w:t>
+              <w:t>The time for modifying:  1-2 days (depend on the size of modification)</w:t>
+            </w:r>
+          </w:p>
+          <w:p>
+            <w:pPr>
+              <w:rPr>
+                <w:rFonts w:ascii="Times New Roman" w:hAnsi="Times New Roman"/>
+                <w:sz w:val="24"/>
+                <w:szCs w:val="24"/>
+              </w:rPr>
+            </w:pPr>
+            <w:r>
+              <w:rPr>
+                <w:rFonts w:ascii="Times New Roman" w:hAnsi="Times New Roman"/>
+                <w:sz w:val="24"/>
+                <w:szCs w:val="24"/>
+              </w:rPr>
+              <w:t>The resource for adding: 1 resources (one for modifying and the other for testing and deploy)</w:t>
             </w:r>
           </w:p>
         </w:tc>
@@ -18117,16 +17419,7 @@
                 <w:sz w:val="24"/>
                 <w:szCs w:val="24"/>
               </w:rPr>
-              <w:t xml:space="preserve">Ability to modify the </w:t>
-            </w:r>
-            <w:r>
-              <w:rPr>
-                <w:rFonts w:ascii="Times New Roman" w:hAnsi="Times New Roman"/>
-                <w:b/>
-                <w:sz w:val="24"/>
-                <w:szCs w:val="24"/>
-              </w:rPr>
-              <w:t>client from using Silverlight to Windows Form (WPF)</w:t>
+              <w:t>Ability to modify the client from using Silverlight to Windows Form (WPF)</w:t>
             </w:r>
           </w:p>
           <w:p>
@@ -18357,7 +17650,7 @@
                 <w:sz w:val="24"/>
                 <w:szCs w:val="24"/>
               </w:rPr>
-              <w:t>QAS.07</w:t>
+              <w:t>QAS.06</w:t>
             </w:r>
           </w:p>
         </w:tc>
@@ -18598,15 +17891,7 @@
                 <w:sz w:val="24"/>
                 <w:szCs w:val="24"/>
               </w:rPr>
-              <w:t xml:space="preserve">The HRM system </w:t>
-            </w:r>
-            <w:r>
-              <w:rPr>
-                <w:rFonts w:ascii="Times New Roman" w:hAnsi="Times New Roman"/>
-                <w:sz w:val="24"/>
-                <w:szCs w:val="24"/>
-              </w:rPr>
-              <w:t xml:space="preserve">client </w:t>
+              <w:t xml:space="preserve">The HRM system client </w:t>
             </w:r>
           </w:p>
         </w:tc>
@@ -18646,10 +17931,7 @@
               <w:spacing w:before="0" w:beforeAutospacing="0" w:after="0" w:afterAutospacing="0"/>
             </w:pPr>
             <w:r>
-              <w:t xml:space="preserve">-Locates </w:t>
-            </w:r>
-            <w:r>
-              <w:t>part for modification</w:t>
+              <w:t>-Locates part for modification</w:t>
             </w:r>
           </w:p>
           <w:p>
@@ -18671,7 +17953,11 @@
               <w:spacing w:before="0" w:beforeAutospacing="0" w:after="0" w:afterAutospacing="0"/>
             </w:pPr>
             <w:r>
-              <w:t>-Makes modification without affecting the functionality in other tiers</w:t>
+              <w:t xml:space="preserve">-Makes modification without affecting the functionality in </w:t>
+            </w:r>
+            <w:r>
+              <w:lastRenderedPageBreak/>
+              <w:t>other tiers</w:t>
             </w:r>
           </w:p>
           <w:p>
@@ -18705,6 +17991,7 @@
                 <w:sz w:val="24"/>
                 <w:szCs w:val="24"/>
               </w:rPr>
+              <w:lastRenderedPageBreak/>
               <w:t>Response measure(s)</w:t>
             </w:r>
           </w:p>
@@ -19329,7 +18616,6 @@
                 <w:sz w:val="24"/>
                 <w:szCs w:val="24"/>
               </w:rPr>
-              <w:lastRenderedPageBreak/>
               <w:t>System response</w:t>
             </w:r>
           </w:p>
@@ -20075,10 +19361,7 @@
         </w:tc>
       </w:tr>
     </w:tbl>
-    <w:p>
-      <w:bookmarkStart w:id="8" w:name="_GoBack"/>
-      <w:bookmarkEnd w:id="8"/>
-    </w:p>
+    <w:p/>
     <w:p>
       <w:pPr>
         <w:pStyle w:val="Heading2"/>
@@ -20090,6 +19373,7 @@
         <w:rPr>
           <w:i/>
         </w:rPr>
+        <w:lastRenderedPageBreak/>
         <w:t>Key Quality Attributes</w:t>
       </w:r>
       <w:r>
@@ -20147,29 +19431,19 @@
             <w:pPr>
               <w:rPr>
                 <w:rFonts w:ascii="Times New Roman" w:hAnsi="Times New Roman"/>
-                <w:b/>
-                <w:sz w:val="24"/>
-                <w:szCs w:val="24"/>
-              </w:rPr>
-            </w:pPr>
-            <w:r>
-              <w:rPr>
-                <w:rFonts w:ascii="Times New Roman" w:hAnsi="Times New Roman"/>
-                <w:b/>
-                <w:sz w:val="24"/>
-                <w:szCs w:val="24"/>
-              </w:rPr>
-              <w:t>Ability to recover the database when data lost</w:t>
-            </w:r>
-          </w:p>
-          <w:p>
-            <w:pPr>
-              <w:rPr>
-                <w:rFonts w:ascii="Times New Roman" w:hAnsi="Times New Roman"/>
-                <w:sz w:val="24"/>
-                <w:szCs w:val="24"/>
-              </w:rPr>
-            </w:pPr>
+                <w:sz w:val="24"/>
+                <w:szCs w:val="24"/>
+              </w:rPr>
+            </w:pPr>
+            <w:r>
+              <w:rPr>
+                <w:rFonts w:ascii="Times New Roman" w:hAnsi="Times New Roman"/>
+                <w:b/>
+                <w:sz w:val="24"/>
+                <w:szCs w:val="24"/>
+              </w:rPr>
+              <w:t>Ability for working when the server crashes</w:t>
+            </w:r>
           </w:p>
         </w:tc>
         <w:tc>
@@ -20235,7 +19509,7 @@
                 <w:sz w:val="24"/>
                 <w:szCs w:val="24"/>
               </w:rPr>
-              <w:t>1.0</w:t>
+              <w:t>1.1</w:t>
             </w:r>
           </w:p>
         </w:tc>
@@ -20308,7 +19582,7 @@
                 <w:sz w:val="24"/>
                 <w:szCs w:val="24"/>
               </w:rPr>
-              <w:t>11/8/2011</w:t>
+              <w:t>11/25/2011</w:t>
             </w:r>
           </w:p>
         </w:tc>
@@ -20532,7 +19806,7 @@
                 <w:sz w:val="24"/>
                 <w:szCs w:val="24"/>
               </w:rPr>
-              <w:t>Crashes and HRM data is lost</w:t>
+              <w:t>Before crashing about 60 minutes, the server will warn and ask the user what data need to be backup to be able to work at home.</w:t>
             </w:r>
           </w:p>
         </w:tc>
@@ -20668,53 +19942,11 @@
           <w:p>
             <w:pPr>
               <w:pStyle w:val="doctext"/>
-              <w:numPr>
-                <w:ilvl w:val="0"/>
-                <w:numId w:val="10"/>
-              </w:numPr>
               <w:spacing w:before="0" w:beforeAutospacing="0" w:after="0" w:afterAutospacing="0"/>
               <w:jc w:val="both"/>
             </w:pPr>
             <w:r>
-              <w:t xml:space="preserve">The HRM system starts to back up the database periodically. </w:t>
-            </w:r>
-          </w:p>
-          <w:p>
-            <w:pPr>
-              <w:pStyle w:val="doctext"/>
-              <w:spacing w:before="0" w:beforeAutospacing="0" w:after="0" w:afterAutospacing="0"/>
-              <w:jc w:val="both"/>
-            </w:pPr>
-            <w:r>
-              <w:t>When the data is lost</w:t>
-            </w:r>
-          </w:p>
-          <w:p>
-            <w:pPr>
-              <w:pStyle w:val="doctext"/>
-              <w:numPr>
-                <w:ilvl w:val="0"/>
-                <w:numId w:val="10"/>
-              </w:numPr>
-              <w:spacing w:before="0" w:beforeAutospacing="0" w:after="0" w:afterAutospacing="0"/>
-              <w:jc w:val="both"/>
-            </w:pPr>
-            <w:r>
-              <w:t>The HRM system show error message to notify that the HRM system can’t connect to database</w:t>
-            </w:r>
-          </w:p>
-          <w:p>
-            <w:pPr>
-              <w:pStyle w:val="doctext"/>
-              <w:numPr>
-                <w:ilvl w:val="0"/>
-                <w:numId w:val="10"/>
-              </w:numPr>
-              <w:spacing w:before="0" w:beforeAutospacing="0" w:after="0" w:afterAutospacing="0"/>
-              <w:jc w:val="both"/>
-            </w:pPr>
-            <w:r>
-              <w:t>The admin start restoring the backup version.</w:t>
+              <w:t xml:space="preserve">The system will back up the data that the user request </w:t>
             </w:r>
           </w:p>
         </w:tc>
@@ -20779,33 +20011,24 @@
                 <w:sz w:val="24"/>
                 <w:szCs w:val="24"/>
               </w:rPr>
-              <w:t xml:space="preserve">The time for automatically backup depends on size of </w:t>
-            </w:r>
-            <w:r>
-              <w:rPr>
-                <w:rFonts w:ascii="Times New Roman" w:hAnsi="Times New Roman"/>
-                <w:sz w:val="24"/>
-                <w:szCs w:val="24"/>
-              </w:rPr>
-              <w:lastRenderedPageBreak/>
-              <w:t>database</w:t>
-            </w:r>
-          </w:p>
-          <w:p>
-            <w:pPr>
-              <w:rPr>
-                <w:rFonts w:ascii="Times New Roman" w:hAnsi="Times New Roman"/>
-                <w:sz w:val="24"/>
-                <w:szCs w:val="24"/>
-              </w:rPr>
-            </w:pPr>
-            <w:r>
-              <w:rPr>
-                <w:rFonts w:ascii="Times New Roman" w:hAnsi="Times New Roman"/>
-                <w:sz w:val="24"/>
-                <w:szCs w:val="24"/>
-              </w:rPr>
-              <w:t>The database will start to back up every week at weekend (Saturday)</w:t>
+              <w:t>The time for automatically backup depends on size of data</w:t>
+            </w:r>
+          </w:p>
+          <w:p>
+            <w:pPr>
+              <w:rPr>
+                <w:rFonts w:ascii="Times New Roman" w:hAnsi="Times New Roman"/>
+                <w:sz w:val="24"/>
+                <w:szCs w:val="24"/>
+              </w:rPr>
+            </w:pPr>
+            <w:r>
+              <w:rPr>
+                <w:rFonts w:ascii="Times New Roman" w:hAnsi="Times New Roman"/>
+                <w:sz w:val="24"/>
+                <w:szCs w:val="24"/>
+              </w:rPr>
+              <w:t>Time for preparing the server: 1 hour</w:t>
             </w:r>
           </w:p>
         </w:tc>
@@ -21441,6 +20664,7 @@
         <w:pStyle w:val="Title"/>
       </w:pPr>
       <w:r>
+        <w:lastRenderedPageBreak/>
         <w:t xml:space="preserve">7. </w:t>
       </w:r>
       <w:r>
@@ -21849,7 +21073,6 @@
       </w:pPr>
       <w:bookmarkStart w:id="12" w:name="_Toc308127962"/>
       <w:r>
-        <w:lastRenderedPageBreak/>
         <w:t>7.2 Difficulty Ranking Scale</w:t>
       </w:r>
       <w:bookmarkEnd w:id="12"/>
@@ -23565,6 +22788,7 @@
                 <w:sz w:val="24"/>
                 <w:szCs w:val="24"/>
               </w:rPr>
+              <w:lastRenderedPageBreak/>
               <w:t>FR.</w:t>
             </w:r>
           </w:p>
@@ -24569,7 +23793,6 @@
                 <w:sz w:val="24"/>
                 <w:szCs w:val="24"/>
               </w:rPr>
-              <w:lastRenderedPageBreak/>
               <w:t>QA.03</w:t>
             </w:r>
           </w:p>
@@ -25338,7 +24561,7 @@
                                   <w14:bevel/>
                                 </w14:textOutline>
                               </w:rPr>
-                              <w:t>15</w:t>
+                              <w:t>9</w:t>
                             </w:r>
                             <w:r>
                               <w:rPr>
@@ -25442,7 +24665,7 @@
                             <w14:bevel/>
                           </w14:textOutline>
                         </w:rPr>
-                        <w:t>15</w:t>
+                        <w:t>9</w:t>
                       </w:r>
                       <w:r>
                         <w:rPr>
@@ -25735,6 +24958,7 @@
         <w:dataBinding w:prefixMappings="xmlns:ns0='http://schemas.openxmlformats.org/package/2006/metadata/core-properties' xmlns:ns1='http://purl.org/dc/elements/1.1/'" w:xpath="/ns0:coreProperties[1]/ns1:title[1]" w:storeItemID="{6C3C8BC8-F283-45AE-878A-BAB7291924A1}"/>
         <w:text/>
       </w:sdtPr>
+      <w:sdtEndPr/>
       <w:sdtContent>
         <w:r>
           <w:rPr>
@@ -29239,7 +28463,7 @@
 </file>
 
 <file path=customXml/itemProps2.xml><?xml version="1.0" encoding="utf-8"?>
-<ds:datastoreItem xmlns:ds="http://schemas.openxmlformats.org/officeDocument/2006/customXml" ds:itemID="{2F49BB19-620E-4360-A5B9-5C7A7B624793}">
+<ds:datastoreItem xmlns:ds="http://schemas.openxmlformats.org/officeDocument/2006/customXml" ds:itemID="{0B0F1BC4-B395-4AC2-A2FC-73D06F8BC48E}">
   <ds:schemaRefs>
     <ds:schemaRef ds:uri="http://schemas.openxmlformats.org/officeDocument/2006/bibliography"/>
   </ds:schemaRefs>

</xml_diff>

<commit_message>
Update scenario cho security and scalability
</commit_message>
<xml_diff>
--- a/Architecture/CAP_Architecture_Driver.docx
+++ b/Architecture/CAP_Architecture_Driver.docx
@@ -618,7 +618,6 @@
                     <w:dataBinding w:prefixMappings="xmlns:ns0='http://schemas.openxmlformats.org/package/2006/metadata/core-properties' xmlns:ns1='http://purl.org/dc/elements/1.1/'" w:xpath="/ns0:coreProperties[1]/ns1:title[1]" w:storeItemID="{6C3C8BC8-F283-45AE-878A-BAB7291924A1}"/>
                     <w:text/>
                   </w:sdtPr>
-                  <w:sdtEndPr/>
                   <w:sdtContent>
                     <w:r>
                       <w:rPr>
@@ -649,7 +648,6 @@
                 <w:dataBinding w:prefixMappings="xmlns:ns0='http://schemas.openxmlformats.org/package/2006/metadata/core-properties' xmlns:ns1='http://purl.org/dc/elements/1.1/'" w:xpath="/ns0:coreProperties[1]/ns1:subject[1]" w:storeItemID="{6C3C8BC8-F283-45AE-878A-BAB7291924A1}"/>
                 <w:text/>
               </w:sdtPr>
-              <w:sdtEndPr/>
               <w:sdtContent>
                 <w:tc>
                   <w:tcPr>
@@ -707,7 +705,6 @@
                 <w:dataBinding w:prefixMappings="xmlns:ns0='http://schemas.microsoft.com/office/2006/coverPageProps'" w:xpath="/ns0:CoverPageProperties[1]/ns0:Abstract[1]" w:storeItemID="{55AF091B-3C7A-41E3-B477-F2FDAA23CFDA}"/>
                 <w:text/>
               </w:sdtPr>
-              <w:sdtEndPr/>
               <w:sdtContent>
                 <w:tc>
                   <w:tcPr>
@@ -786,7 +783,6 @@
                 <w:dataBinding w:prefixMappings="xmlns:ns0='http://schemas.openxmlformats.org/package/2006/metadata/core-properties' xmlns:ns1='http://purl.org/dc/elements/1.1/'" w:xpath="/ns0:coreProperties[1]/ns1:creator[1]" w:storeItemID="{6C3C8BC8-F283-45AE-878A-BAB7291924A1}"/>
                 <w:text/>
               </w:sdtPr>
-              <w:sdtEndPr/>
               <w:sdtContent>
                 <w:tc>
                   <w:tcPr>
@@ -829,7 +825,6 @@
                   <w:calendar w:val="gregorian"/>
                 </w:date>
               </w:sdtPr>
-              <w:sdtEndPr/>
               <w:sdtContent>
                 <w:tc>
                   <w:tcPr>
@@ -2757,34 +2752,14 @@
                 <w:szCs w:val="24"/>
               </w:rPr>
             </w:pPr>
-            <w:proofErr w:type="spellStart"/>
-            <w:r>
-              <w:rPr>
-                <w:rFonts w:ascii="Times New Roman" w:hAnsi="Times New Roman" w:cs="Times New Roman"/>
-                <w:sz w:val="24"/>
-                <w:szCs w:val="24"/>
-              </w:rPr>
-              <w:t>Tường</w:t>
-            </w:r>
-            <w:proofErr w:type="spellEnd"/>
-            <w:r>
-              <w:rPr>
-                <w:rFonts w:ascii="Times New Roman" w:hAnsi="Times New Roman" w:cs="Times New Roman"/>
-                <w:sz w:val="24"/>
-                <w:szCs w:val="24"/>
-              </w:rPr>
-              <w:t xml:space="preserve"> </w:t>
-            </w:r>
-            <w:proofErr w:type="spellStart"/>
-            <w:r>
-              <w:rPr>
-                <w:rFonts w:ascii="Times New Roman" w:hAnsi="Times New Roman" w:cs="Times New Roman"/>
-                <w:sz w:val="24"/>
-                <w:szCs w:val="24"/>
-              </w:rPr>
-              <w:t>Nguyễn</w:t>
-            </w:r>
-            <w:proofErr w:type="spellEnd"/>
+            <w:r>
+              <w:rPr>
+                <w:rFonts w:ascii="Times New Roman" w:hAnsi="Times New Roman" w:cs="Times New Roman"/>
+                <w:sz w:val="24"/>
+                <w:szCs w:val="24"/>
+              </w:rPr>
+              <w:t>Tường Nguyễn</w:t>
+            </w:r>
           </w:p>
         </w:tc>
         <w:tc>
@@ -2859,7 +2834,7 @@
                 <w:sz w:val="24"/>
                 <w:szCs w:val="24"/>
               </w:rPr>
-              <w:t>1.1</w:t>
+              <w:t>1.0.1</w:t>
             </w:r>
           </w:p>
         </w:tc>
@@ -2876,34 +2851,14 @@
                 <w:szCs w:val="24"/>
               </w:rPr>
             </w:pPr>
-            <w:proofErr w:type="spellStart"/>
-            <w:r>
-              <w:rPr>
-                <w:rFonts w:ascii="Times New Roman" w:hAnsi="Times New Roman" w:cs="Times New Roman"/>
-                <w:sz w:val="24"/>
-                <w:szCs w:val="24"/>
-              </w:rPr>
-              <w:t>Tân</w:t>
-            </w:r>
-            <w:proofErr w:type="spellEnd"/>
-            <w:r>
-              <w:rPr>
-                <w:rFonts w:ascii="Times New Roman" w:hAnsi="Times New Roman" w:cs="Times New Roman"/>
-                <w:sz w:val="24"/>
-                <w:szCs w:val="24"/>
-              </w:rPr>
-              <w:t xml:space="preserve"> </w:t>
-            </w:r>
-            <w:proofErr w:type="spellStart"/>
-            <w:r>
-              <w:rPr>
-                <w:rFonts w:ascii="Times New Roman" w:hAnsi="Times New Roman" w:cs="Times New Roman"/>
-                <w:sz w:val="24"/>
-                <w:szCs w:val="24"/>
-              </w:rPr>
-              <w:t>Trần</w:t>
-            </w:r>
-            <w:proofErr w:type="spellEnd"/>
+            <w:r>
+              <w:rPr>
+                <w:rFonts w:ascii="Times New Roman" w:hAnsi="Times New Roman" w:cs="Times New Roman"/>
+                <w:sz w:val="24"/>
+                <w:szCs w:val="24"/>
+              </w:rPr>
+              <w:t>Tân Trần</w:t>
+            </w:r>
           </w:p>
         </w:tc>
         <w:tc>
@@ -2985,7 +2940,7 @@
                 <w:sz w:val="24"/>
                 <w:szCs w:val="24"/>
               </w:rPr>
-              <w:t>1.2</w:t>
+              <w:t>1.0.2</w:t>
             </w:r>
           </w:p>
         </w:tc>
@@ -3006,34 +2961,14 @@
                 <w:szCs w:val="24"/>
               </w:rPr>
             </w:pPr>
-            <w:proofErr w:type="spellStart"/>
-            <w:r>
-              <w:rPr>
-                <w:rFonts w:ascii="Times New Roman" w:hAnsi="Times New Roman" w:cs="Times New Roman"/>
-                <w:sz w:val="24"/>
-                <w:szCs w:val="24"/>
-              </w:rPr>
-              <w:t>Tân</w:t>
-            </w:r>
-            <w:proofErr w:type="spellEnd"/>
-            <w:r>
-              <w:rPr>
-                <w:rFonts w:ascii="Times New Roman" w:hAnsi="Times New Roman" w:cs="Times New Roman"/>
-                <w:sz w:val="24"/>
-                <w:szCs w:val="24"/>
-              </w:rPr>
-              <w:t xml:space="preserve"> </w:t>
-            </w:r>
-            <w:proofErr w:type="spellStart"/>
-            <w:r>
-              <w:rPr>
-                <w:rFonts w:ascii="Times New Roman" w:hAnsi="Times New Roman" w:cs="Times New Roman"/>
-                <w:sz w:val="24"/>
-                <w:szCs w:val="24"/>
-              </w:rPr>
-              <w:t>Trần</w:t>
-            </w:r>
-            <w:proofErr w:type="spellEnd"/>
+            <w:r>
+              <w:rPr>
+                <w:rFonts w:ascii="Times New Roman" w:hAnsi="Times New Roman" w:cs="Times New Roman"/>
+                <w:sz w:val="24"/>
+                <w:szCs w:val="24"/>
+              </w:rPr>
+              <w:t>Tân Trần</w:t>
+            </w:r>
           </w:p>
         </w:tc>
         <w:tc>
@@ -3108,7 +3043,7 @@
                 <w:sz w:val="24"/>
                 <w:szCs w:val="24"/>
               </w:rPr>
-              <w:t>1.3</w:t>
+              <w:t>1.0.3</w:t>
             </w:r>
           </w:p>
         </w:tc>
@@ -3125,34 +3060,14 @@
                 <w:szCs w:val="24"/>
               </w:rPr>
             </w:pPr>
-            <w:proofErr w:type="spellStart"/>
-            <w:r>
-              <w:rPr>
-                <w:rFonts w:ascii="Times New Roman" w:hAnsi="Times New Roman" w:cs="Times New Roman"/>
-                <w:sz w:val="24"/>
-                <w:szCs w:val="24"/>
-              </w:rPr>
-              <w:t>Tường</w:t>
-            </w:r>
-            <w:proofErr w:type="spellEnd"/>
-            <w:r>
-              <w:rPr>
-                <w:rFonts w:ascii="Times New Roman" w:hAnsi="Times New Roman" w:cs="Times New Roman"/>
-                <w:sz w:val="24"/>
-                <w:szCs w:val="24"/>
-              </w:rPr>
-              <w:t xml:space="preserve"> </w:t>
-            </w:r>
-            <w:proofErr w:type="spellStart"/>
-            <w:r>
-              <w:rPr>
-                <w:rFonts w:ascii="Times New Roman" w:hAnsi="Times New Roman" w:cs="Times New Roman"/>
-                <w:sz w:val="24"/>
-                <w:szCs w:val="24"/>
-              </w:rPr>
-              <w:t>Nguyễn</w:t>
-            </w:r>
-            <w:proofErr w:type="spellEnd"/>
+            <w:r>
+              <w:rPr>
+                <w:rFonts w:ascii="Times New Roman" w:hAnsi="Times New Roman" w:cs="Times New Roman"/>
+                <w:sz w:val="24"/>
+                <w:szCs w:val="24"/>
+              </w:rPr>
+              <w:t>Tường Nguyễn</w:t>
+            </w:r>
           </w:p>
         </w:tc>
         <w:tc>
@@ -3225,7 +3140,7 @@
                 <w:sz w:val="24"/>
                 <w:szCs w:val="24"/>
               </w:rPr>
-              <w:t>1.4</w:t>
+              <w:t>1.0.4</w:t>
             </w:r>
           </w:p>
         </w:tc>
@@ -3242,34 +3157,14 @@
                 <w:szCs w:val="24"/>
               </w:rPr>
             </w:pPr>
-            <w:proofErr w:type="spellStart"/>
-            <w:r>
-              <w:rPr>
-                <w:rFonts w:ascii="Times New Roman" w:hAnsi="Times New Roman" w:cs="Times New Roman"/>
-                <w:sz w:val="24"/>
-                <w:szCs w:val="24"/>
-              </w:rPr>
-              <w:t>Tân</w:t>
-            </w:r>
-            <w:proofErr w:type="spellEnd"/>
-            <w:r>
-              <w:rPr>
-                <w:rFonts w:ascii="Times New Roman" w:hAnsi="Times New Roman" w:cs="Times New Roman"/>
-                <w:sz w:val="24"/>
-                <w:szCs w:val="24"/>
-              </w:rPr>
-              <w:t xml:space="preserve"> </w:t>
-            </w:r>
-            <w:proofErr w:type="spellStart"/>
-            <w:r>
-              <w:rPr>
-                <w:rFonts w:ascii="Times New Roman" w:hAnsi="Times New Roman" w:cs="Times New Roman"/>
-                <w:sz w:val="24"/>
-                <w:szCs w:val="24"/>
-              </w:rPr>
-              <w:t>Trần</w:t>
-            </w:r>
-            <w:proofErr w:type="spellEnd"/>
+            <w:r>
+              <w:rPr>
+                <w:rFonts w:ascii="Times New Roman" w:hAnsi="Times New Roman" w:cs="Times New Roman"/>
+                <w:sz w:val="24"/>
+                <w:szCs w:val="24"/>
+              </w:rPr>
+              <w:t>Tân Trần</w:t>
+            </w:r>
           </w:p>
         </w:tc>
         <w:tc>
@@ -3339,7 +3234,7 @@
                 <w:sz w:val="24"/>
                 <w:szCs w:val="24"/>
               </w:rPr>
-              <w:t>1.5</w:t>
+              <w:t>1.0.5</w:t>
             </w:r>
           </w:p>
         </w:tc>
@@ -3356,34 +3251,14 @@
                 <w:szCs w:val="24"/>
               </w:rPr>
             </w:pPr>
-            <w:proofErr w:type="spellStart"/>
-            <w:r>
-              <w:rPr>
-                <w:rFonts w:ascii="Times New Roman" w:hAnsi="Times New Roman" w:cs="Times New Roman"/>
-                <w:sz w:val="24"/>
-                <w:szCs w:val="24"/>
-              </w:rPr>
-              <w:t>Tường</w:t>
-            </w:r>
-            <w:proofErr w:type="spellEnd"/>
-            <w:r>
-              <w:rPr>
-                <w:rFonts w:ascii="Times New Roman" w:hAnsi="Times New Roman" w:cs="Times New Roman"/>
-                <w:sz w:val="24"/>
-                <w:szCs w:val="24"/>
-              </w:rPr>
-              <w:t xml:space="preserve"> </w:t>
-            </w:r>
-            <w:proofErr w:type="spellStart"/>
-            <w:r>
-              <w:rPr>
-                <w:rFonts w:ascii="Times New Roman" w:hAnsi="Times New Roman" w:cs="Times New Roman"/>
-                <w:sz w:val="24"/>
-                <w:szCs w:val="24"/>
-              </w:rPr>
-              <w:t>Nguyễn</w:t>
-            </w:r>
-            <w:proofErr w:type="spellEnd"/>
+            <w:r>
+              <w:rPr>
+                <w:rFonts w:ascii="Times New Roman" w:hAnsi="Times New Roman" w:cs="Times New Roman"/>
+                <w:sz w:val="24"/>
+                <w:szCs w:val="24"/>
+              </w:rPr>
+              <w:t>Tường Nguyễn</w:t>
+            </w:r>
           </w:p>
         </w:tc>
         <w:tc>
@@ -3456,7 +3331,23 @@
                 <w:sz w:val="24"/>
                 <w:szCs w:val="24"/>
               </w:rPr>
-              <w:t>1.6</w:t>
+              <w:t>1.</w:t>
+            </w:r>
+            <w:r>
+              <w:rPr>
+                <w:rFonts w:ascii="Times New Roman" w:hAnsi="Times New Roman" w:cs="Times New Roman"/>
+                <w:sz w:val="24"/>
+                <w:szCs w:val="24"/>
+              </w:rPr>
+              <w:t>0.</w:t>
+            </w:r>
+            <w:r>
+              <w:rPr>
+                <w:rFonts w:ascii="Times New Roman" w:hAnsi="Times New Roman" w:cs="Times New Roman"/>
+                <w:sz w:val="24"/>
+                <w:szCs w:val="24"/>
+              </w:rPr>
+              <w:t>6</w:t>
             </w:r>
           </w:p>
         </w:tc>
@@ -3473,34 +3364,14 @@
                 <w:szCs w:val="24"/>
               </w:rPr>
             </w:pPr>
-            <w:proofErr w:type="spellStart"/>
-            <w:r>
-              <w:rPr>
-                <w:rFonts w:ascii="Times New Roman" w:hAnsi="Times New Roman" w:cs="Times New Roman"/>
-                <w:sz w:val="24"/>
-                <w:szCs w:val="24"/>
-              </w:rPr>
-              <w:t>Tường</w:t>
-            </w:r>
-            <w:proofErr w:type="spellEnd"/>
-            <w:r>
-              <w:rPr>
-                <w:rFonts w:ascii="Times New Roman" w:hAnsi="Times New Roman" w:cs="Times New Roman"/>
-                <w:sz w:val="24"/>
-                <w:szCs w:val="24"/>
-              </w:rPr>
-              <w:t xml:space="preserve"> </w:t>
-            </w:r>
-            <w:proofErr w:type="spellStart"/>
-            <w:r>
-              <w:rPr>
-                <w:rFonts w:ascii="Times New Roman" w:hAnsi="Times New Roman" w:cs="Times New Roman"/>
-                <w:sz w:val="24"/>
-                <w:szCs w:val="24"/>
-              </w:rPr>
-              <w:t>Nguyễn</w:t>
-            </w:r>
-            <w:proofErr w:type="spellEnd"/>
+            <w:r>
+              <w:rPr>
+                <w:rFonts w:ascii="Times New Roman" w:hAnsi="Times New Roman" w:cs="Times New Roman"/>
+                <w:sz w:val="24"/>
+                <w:szCs w:val="24"/>
+              </w:rPr>
+              <w:t>Tường Nguyễn</w:t>
+            </w:r>
           </w:p>
         </w:tc>
         <w:tc>
@@ -3570,7 +3441,23 @@
                 <w:sz w:val="24"/>
                 <w:szCs w:val="24"/>
               </w:rPr>
-              <w:t>1.7</w:t>
+              <w:t>1.</w:t>
+            </w:r>
+            <w:r>
+              <w:rPr>
+                <w:rFonts w:ascii="Times New Roman" w:hAnsi="Times New Roman" w:cs="Times New Roman"/>
+                <w:sz w:val="24"/>
+                <w:szCs w:val="24"/>
+              </w:rPr>
+              <w:t>0.</w:t>
+            </w:r>
+            <w:r>
+              <w:rPr>
+                <w:rFonts w:ascii="Times New Roman" w:hAnsi="Times New Roman" w:cs="Times New Roman"/>
+                <w:sz w:val="24"/>
+                <w:szCs w:val="24"/>
+              </w:rPr>
+              <w:t>7</w:t>
             </w:r>
           </w:p>
         </w:tc>
@@ -3587,34 +3474,14 @@
                 <w:szCs w:val="24"/>
               </w:rPr>
             </w:pPr>
-            <w:proofErr w:type="spellStart"/>
-            <w:r>
-              <w:rPr>
-                <w:rFonts w:ascii="Times New Roman" w:hAnsi="Times New Roman" w:cs="Times New Roman"/>
-                <w:sz w:val="24"/>
-                <w:szCs w:val="24"/>
-              </w:rPr>
-              <w:t>Tường</w:t>
-            </w:r>
-            <w:proofErr w:type="spellEnd"/>
-            <w:r>
-              <w:rPr>
-                <w:rFonts w:ascii="Times New Roman" w:hAnsi="Times New Roman" w:cs="Times New Roman"/>
-                <w:sz w:val="24"/>
-                <w:szCs w:val="24"/>
-              </w:rPr>
-              <w:t xml:space="preserve"> </w:t>
-            </w:r>
-            <w:proofErr w:type="spellStart"/>
-            <w:r>
-              <w:rPr>
-                <w:rFonts w:ascii="Times New Roman" w:hAnsi="Times New Roman" w:cs="Times New Roman"/>
-                <w:sz w:val="24"/>
-                <w:szCs w:val="24"/>
-              </w:rPr>
-              <w:t>Nguyễn</w:t>
-            </w:r>
-            <w:proofErr w:type="spellEnd"/>
+            <w:r>
+              <w:rPr>
+                <w:rFonts w:ascii="Times New Roman" w:hAnsi="Times New Roman" w:cs="Times New Roman"/>
+                <w:sz w:val="24"/>
+                <w:szCs w:val="24"/>
+              </w:rPr>
+              <w:t>Tường Nguyễn</w:t>
+            </w:r>
           </w:p>
         </w:tc>
         <w:tc>
@@ -3638,38 +3505,133 @@
               </w:rPr>
               <w:t>Update Scenario of Performance, Availability</w:t>
             </w:r>
+          </w:p>
+        </w:tc>
+      </w:tr>
+      <w:tr>
+        <w:trPr>
+          <w:cnfStyle w:val="000000100000" w:firstRow="0" w:lastRow="0" w:firstColumn="0" w:lastColumn="0" w:oddVBand="0" w:evenVBand="0" w:oddHBand="1" w:evenHBand="0" w:firstRowFirstColumn="0" w:firstRowLastColumn="0" w:lastRowFirstColumn="0" w:lastRowLastColumn="0"/>
+        </w:trPr>
+        <w:tc>
+          <w:tcPr>
+            <w:cnfStyle w:val="001000000000" w:firstRow="0" w:lastRow="0" w:firstColumn="1" w:lastColumn="0" w:oddVBand="0" w:evenVBand="0" w:oddHBand="0" w:evenHBand="0" w:firstRowFirstColumn="0" w:firstRowLastColumn="0" w:lastRowFirstColumn="0" w:lastRowLastColumn="0"/>
+            <w:tcW w:w="1296" w:type="dxa"/>
+          </w:tcPr>
+          <w:p>
+            <w:pPr>
+              <w:rPr>
+                <w:rFonts w:ascii="Times New Roman" w:hAnsi="Times New Roman" w:cs="Times New Roman"/>
+                <w:sz w:val="24"/>
+                <w:szCs w:val="24"/>
+              </w:rPr>
+            </w:pPr>
+            <w:r>
+              <w:rPr>
+                <w:rFonts w:ascii="Times New Roman" w:hAnsi="Times New Roman" w:cs="Times New Roman"/>
+                <w:sz w:val="24"/>
+                <w:szCs w:val="24"/>
+              </w:rPr>
+              <w:t>11/29/2011</w:t>
+            </w:r>
+          </w:p>
+        </w:tc>
+        <w:tc>
+          <w:tcPr>
+            <w:tcW w:w="1016" w:type="dxa"/>
+          </w:tcPr>
+          <w:p>
+            <w:pPr>
+              <w:cnfStyle w:val="000000100000" w:firstRow="0" w:lastRow="0" w:firstColumn="0" w:lastColumn="0" w:oddVBand="0" w:evenVBand="0" w:oddHBand="1" w:evenHBand="0" w:firstRowFirstColumn="0" w:firstRowLastColumn="0" w:lastRowFirstColumn="0" w:lastRowLastColumn="0"/>
+              <w:rPr>
+                <w:rFonts w:ascii="Times New Roman" w:hAnsi="Times New Roman" w:cs="Times New Roman"/>
+                <w:sz w:val="24"/>
+                <w:szCs w:val="24"/>
+              </w:rPr>
+            </w:pPr>
+            <w:r>
+              <w:rPr>
+                <w:rFonts w:ascii="Times New Roman" w:hAnsi="Times New Roman" w:cs="Times New Roman"/>
+                <w:sz w:val="24"/>
+                <w:szCs w:val="24"/>
+              </w:rPr>
+              <w:t>1.0.8</w:t>
+            </w:r>
+          </w:p>
+        </w:tc>
+        <w:tc>
+          <w:tcPr>
+            <w:tcW w:w="1800" w:type="dxa"/>
+          </w:tcPr>
+          <w:p>
+            <w:pPr>
+              <w:cnfStyle w:val="000000100000" w:firstRow="0" w:lastRow="0" w:firstColumn="0" w:lastColumn="0" w:oddVBand="0" w:evenVBand="0" w:oddHBand="1" w:evenHBand="0" w:firstRowFirstColumn="0" w:firstRowLastColumn="0" w:lastRowFirstColumn="0" w:lastRowLastColumn="0"/>
+              <w:rPr>
+                <w:rFonts w:ascii="Times New Roman" w:hAnsi="Times New Roman" w:cs="Times New Roman"/>
+                <w:sz w:val="24"/>
+                <w:szCs w:val="24"/>
+              </w:rPr>
+            </w:pPr>
+            <w:r>
+              <w:rPr>
+                <w:rFonts w:ascii="Times New Roman" w:hAnsi="Times New Roman" w:cs="Times New Roman"/>
+                <w:sz w:val="24"/>
+                <w:szCs w:val="24"/>
+              </w:rPr>
+              <w:t>Tân Trần</w:t>
+            </w:r>
+          </w:p>
+        </w:tc>
+        <w:tc>
+          <w:tcPr>
+            <w:tcW w:w="5834" w:type="dxa"/>
+          </w:tcPr>
+          <w:p>
+            <w:pPr>
+              <w:cnfStyle w:val="000000100000" w:firstRow="0" w:lastRow="0" w:firstColumn="0" w:lastColumn="0" w:oddVBand="0" w:evenVBand="0" w:oddHBand="1" w:evenHBand="0" w:firstRowFirstColumn="0" w:firstRowLastColumn="0" w:lastRowFirstColumn="0" w:lastRowLastColumn="0"/>
+              <w:rPr>
+                <w:rFonts w:ascii="Times New Roman" w:hAnsi="Times New Roman" w:cs="Times New Roman"/>
+                <w:sz w:val="24"/>
+                <w:szCs w:val="24"/>
+              </w:rPr>
+            </w:pPr>
+            <w:r>
+              <w:rPr>
+                <w:rFonts w:ascii="Times New Roman" w:hAnsi="Times New Roman" w:cs="Times New Roman"/>
+                <w:sz w:val="24"/>
+                <w:szCs w:val="24"/>
+              </w:rPr>
+              <w:t xml:space="preserve">Update Scenario of </w:t>
+            </w:r>
+            <w:r>
+              <w:rPr>
+                <w:rFonts w:ascii="Times New Roman" w:hAnsi="Times New Roman" w:cs="Times New Roman"/>
+                <w:sz w:val="24"/>
+                <w:szCs w:val="24"/>
+              </w:rPr>
+              <w:t>Scalability</w:t>
+            </w:r>
+            <w:r>
+              <w:rPr>
+                <w:rFonts w:ascii="Times New Roman" w:hAnsi="Times New Roman" w:cs="Times New Roman"/>
+                <w:sz w:val="24"/>
+                <w:szCs w:val="24"/>
+              </w:rPr>
+              <w:t xml:space="preserve">, </w:t>
+            </w:r>
+            <w:r>
+              <w:rPr>
+                <w:rFonts w:ascii="Times New Roman" w:hAnsi="Times New Roman" w:cs="Times New Roman"/>
+                <w:sz w:val="24"/>
+                <w:szCs w:val="24"/>
+              </w:rPr>
+              <w:t>Security</w:t>
+            </w:r>
+            <w:bookmarkStart w:id="0" w:name="_GoBack"/>
+            <w:bookmarkEnd w:id="0"/>
           </w:p>
         </w:tc>
       </w:tr>
     </w:tbl>
-    <w:p>
-      <w:pPr>
-        <w:tabs>
-          <w:tab w:val="left" w:pos="1140"/>
-        </w:tabs>
-      </w:pPr>
-    </w:p>
-    <w:p>
-      <w:pPr>
-        <w:tabs>
-          <w:tab w:val="left" w:pos="1140"/>
-        </w:tabs>
-      </w:pPr>
-    </w:p>
-    <w:p>
-      <w:pPr>
-        <w:tabs>
-          <w:tab w:val="left" w:pos="1140"/>
-        </w:tabs>
-      </w:pPr>
-    </w:p>
-    <w:p>
-      <w:pPr>
-        <w:tabs>
-          <w:tab w:val="left" w:pos="1140"/>
-        </w:tabs>
-      </w:pPr>
-    </w:p>
     <w:p>
       <w:pPr>
         <w:tabs>
@@ -3787,6 +3749,7 @@
         <w:pStyle w:val="Title"/>
       </w:pPr>
       <w:r>
+        <w:lastRenderedPageBreak/>
         <w:t>1. Introduction</w:t>
       </w:r>
     </w:p>
@@ -3794,11 +3757,11 @@
       <w:pPr>
         <w:pStyle w:val="Heading1"/>
       </w:pPr>
-      <w:bookmarkStart w:id="0" w:name="_Toc308127951"/>
+      <w:bookmarkStart w:id="1" w:name="_Toc308127951"/>
       <w:r>
         <w:t>1.1 Purpose</w:t>
       </w:r>
-      <w:bookmarkEnd w:id="0"/>
+      <w:bookmarkEnd w:id="1"/>
     </w:p>
     <w:p>
       <w:pPr>
@@ -3854,11 +3817,11 @@
       <w:pPr>
         <w:pStyle w:val="Heading1"/>
       </w:pPr>
-      <w:bookmarkStart w:id="1" w:name="_Toc308127952"/>
+      <w:bookmarkStart w:id="2" w:name="_Toc308127952"/>
       <w:r>
         <w:t>1.2 Definition and Acronyms</w:t>
       </w:r>
-      <w:bookmarkEnd w:id="1"/>
+      <w:bookmarkEnd w:id="2"/>
     </w:p>
     <w:p/>
     <w:tbl>
@@ -4319,9 +4282,22 @@
           <w:rFonts w:ascii="Times New Roman" w:hAnsi="Times New Roman" w:cs="Times New Roman"/>
           <w:color w:val="auto"/>
         </w:rPr>
-        <w:lastRenderedPageBreak/>
         <w:t>Administration panel - Utilities</w:t>
       </w:r>
+    </w:p>
+    <w:p>
+      <w:pPr>
+        <w:tabs>
+          <w:tab w:val="left" w:pos="1140"/>
+        </w:tabs>
+      </w:pPr>
+    </w:p>
+    <w:p>
+      <w:pPr>
+        <w:tabs>
+          <w:tab w:val="left" w:pos="1140"/>
+        </w:tabs>
+      </w:pPr>
     </w:p>
     <w:p>
       <w:pPr>
@@ -4335,6 +4311,7 @@
         <w:pStyle w:val="Title"/>
       </w:pPr>
       <w:r>
+        <w:lastRenderedPageBreak/>
         <w:t xml:space="preserve">3. </w:t>
       </w:r>
       <w:r>
@@ -4582,21 +4559,21 @@
       <w:pPr>
         <w:pStyle w:val="Heading1"/>
       </w:pPr>
-      <w:bookmarkStart w:id="2" w:name="_Toc308127953"/>
+      <w:bookmarkStart w:id="3" w:name="_Toc308127953"/>
       <w:r>
         <w:t>4.1 Use case Modeling</w:t>
       </w:r>
-      <w:bookmarkEnd w:id="2"/>
+      <w:bookmarkEnd w:id="3"/>
     </w:p>
     <w:p>
       <w:pPr>
         <w:pStyle w:val="Heading1"/>
       </w:pPr>
-      <w:bookmarkStart w:id="3" w:name="_Toc308127954"/>
+      <w:bookmarkStart w:id="4" w:name="_Toc308127954"/>
       <w:r>
         <w:t>4.1.1 Use case Level 1</w:t>
       </w:r>
-      <w:bookmarkEnd w:id="3"/>
+      <w:bookmarkEnd w:id="4"/>
     </w:p>
     <w:p>
       <w:pPr>
@@ -6372,13 +6349,32 @@
     </w:p>
     <w:p>
       <w:pPr>
+        <w:rPr>
+          <w:rFonts w:ascii="Times New Roman" w:hAnsi="Times New Roman" w:cs="Times New Roman"/>
+          <w:sz w:val="24"/>
+          <w:szCs w:val="24"/>
+        </w:rPr>
+      </w:pPr>
+    </w:p>
+    <w:p>
+      <w:pPr>
+        <w:rPr>
+          <w:rFonts w:ascii="Times New Roman" w:hAnsi="Times New Roman" w:cs="Times New Roman"/>
+          <w:sz w:val="24"/>
+          <w:szCs w:val="24"/>
+        </w:rPr>
+      </w:pPr>
+    </w:p>
+    <w:p>
+      <w:pPr>
         <w:pStyle w:val="Heading1"/>
       </w:pPr>
-      <w:bookmarkStart w:id="4" w:name="_Toc308127955"/>
+      <w:bookmarkStart w:id="5" w:name="_Toc308127955"/>
       <w:r>
+        <w:lastRenderedPageBreak/>
         <w:t>4.1.2 Use case Level 2</w:t>
       </w:r>
-      <w:bookmarkEnd w:id="4"/>
+      <w:bookmarkEnd w:id="5"/>
     </w:p>
     <w:p/>
     <w:p>
@@ -6386,7 +6382,6 @@
         <w:rPr>
           <w:noProof/>
         </w:rPr>
-        <w:lastRenderedPageBreak/>
         <w:drawing>
           <wp:inline distT="0" distB="0" distL="0" distR="0">
             <wp:extent cx="5943600" cy="5647441"/>
@@ -6906,7 +6901,16 @@
                 <w:sz w:val="24"/>
                 <w:szCs w:val="24"/>
               </w:rPr>
-              <w:t>employees’ ID number, date of birth, place of birth, gender, number of insurance, address, telephone, current accommodation, working department, title, job title....</w:t>
+              <w:t xml:space="preserve">employees’ ID number, date of birth, place of birth, gender, number of insurance, address, telephone, current </w:t>
+            </w:r>
+            <w:r>
+              <w:rPr>
+                <w:rFonts w:ascii="Times New Roman" w:hAnsi="Times New Roman" w:cs="Times New Roman"/>
+                <w:sz w:val="24"/>
+                <w:szCs w:val="24"/>
+              </w:rPr>
+              <w:lastRenderedPageBreak/>
+              <w:t>accommodation, working department, title, job title....</w:t>
             </w:r>
             <w:r>
               <w:rPr>
@@ -6948,13 +6952,13 @@
                 <w:sz w:val="24"/>
                 <w:szCs w:val="24"/>
               </w:rPr>
+              <w:lastRenderedPageBreak/>
               <w:t>HRM Staff</w:t>
             </w:r>
           </w:p>
         </w:tc>
       </w:tr>
     </w:tbl>
-    <w:p/>
     <w:p/>
     <w:p>
       <w:pPr>
@@ -7367,6 +7371,7 @@
                 <w:sz w:val="24"/>
                 <w:szCs w:val="24"/>
               </w:rPr>
+              <w:lastRenderedPageBreak/>
               <w:t>1</w:t>
             </w:r>
           </w:p>
@@ -7461,7 +7466,6 @@
                 <w:sz w:val="24"/>
                 <w:szCs w:val="24"/>
               </w:rPr>
-              <w:lastRenderedPageBreak/>
               <w:t>3</w:t>
             </w:r>
           </w:p>
@@ -7538,16 +7542,8 @@
               <w:rPr>
                 <w:szCs w:val="24"/>
               </w:rPr>
-              <w:t xml:space="preserve">iting “Manage Employee History” </w:t>
-            </w:r>
-            <w:proofErr w:type="gramStart"/>
-            <w:r>
-              <w:rPr>
-                <w:szCs w:val="24"/>
-              </w:rPr>
-              <w:t>interface</w:t>
-            </w:r>
-            <w:proofErr w:type="gramEnd"/>
+              <w:t>iting “Manage Employee History” interface</w:t>
+            </w:r>
             <w:r>
               <w:rPr>
                 <w:szCs w:val="24"/>
@@ -7851,8 +7847,6 @@
             </w:r>
           </w:p>
         </w:tc>
-        <w:bookmarkStart w:id="5" w:name="_GoBack"/>
-        <w:bookmarkEnd w:id="5"/>
       </w:tr>
       <w:tr>
         <w:tc>
@@ -8063,21 +8057,7 @@
               <w:rPr>
                 <w:szCs w:val="24"/>
               </w:rPr>
-              <w:t xml:space="preserve">” </w:t>
-            </w:r>
-            <w:proofErr w:type="gramStart"/>
-            <w:r>
-              <w:rPr>
-                <w:szCs w:val="24"/>
-              </w:rPr>
-              <w:t>interface</w:t>
-            </w:r>
-            <w:proofErr w:type="gramEnd"/>
-            <w:r>
-              <w:rPr>
-                <w:szCs w:val="24"/>
-              </w:rPr>
-              <w:t xml:space="preserve"> and return the main page.</w:t>
+              <w:t>” interface and return the main page.</w:t>
             </w:r>
           </w:p>
         </w:tc>
@@ -8623,21 +8603,7 @@
               <w:rPr>
                 <w:szCs w:val="24"/>
               </w:rPr>
-              <w:t xml:space="preserve">” </w:t>
-            </w:r>
-            <w:proofErr w:type="gramStart"/>
-            <w:r>
-              <w:rPr>
-                <w:szCs w:val="24"/>
-              </w:rPr>
-              <w:t>interface</w:t>
-            </w:r>
-            <w:proofErr w:type="gramEnd"/>
-            <w:r>
-              <w:rPr>
-                <w:szCs w:val="24"/>
-              </w:rPr>
-              <w:t xml:space="preserve"> and return the main page.</w:t>
+              <w:t>” interface and return the main page.</w:t>
             </w:r>
           </w:p>
         </w:tc>
@@ -9132,21 +9098,7 @@
               <w:rPr>
                 <w:szCs w:val="24"/>
               </w:rPr>
-              <w:t xml:space="preserve">” </w:t>
-            </w:r>
-            <w:proofErr w:type="gramStart"/>
-            <w:r>
-              <w:rPr>
-                <w:szCs w:val="24"/>
-              </w:rPr>
-              <w:t>interface</w:t>
-            </w:r>
-            <w:proofErr w:type="gramEnd"/>
-            <w:r>
-              <w:rPr>
-                <w:szCs w:val="24"/>
-              </w:rPr>
-              <w:t xml:space="preserve"> and return the main page.</w:t>
+              <w:t>” interface and return the main page.</w:t>
             </w:r>
           </w:p>
         </w:tc>
@@ -9176,6 +9128,7 @@
                 <w:sz w:val="24"/>
                 <w:szCs w:val="24"/>
               </w:rPr>
+              <w:lastRenderedPageBreak/>
               <w:t>Primary use case post conditions:</w:t>
             </w:r>
             <w:r>
@@ -9234,7 +9187,6 @@
                 <w:sz w:val="24"/>
                 <w:szCs w:val="24"/>
               </w:rPr>
-              <w:lastRenderedPageBreak/>
               <w:t>Use case title:</w:t>
             </w:r>
             <w:r>
@@ -9692,21 +9644,7 @@
               <w:rPr>
                 <w:szCs w:val="24"/>
               </w:rPr>
-              <w:t xml:space="preserve">” </w:t>
-            </w:r>
-            <w:proofErr w:type="gramStart"/>
-            <w:r>
-              <w:rPr>
-                <w:szCs w:val="24"/>
-              </w:rPr>
-              <w:t>interface</w:t>
-            </w:r>
-            <w:proofErr w:type="gramEnd"/>
-            <w:r>
-              <w:rPr>
-                <w:szCs w:val="24"/>
-              </w:rPr>
-              <w:t xml:space="preserve"> and return the main page.</w:t>
+              <w:t>” interface and return the main page.</w:t>
             </w:r>
           </w:p>
         </w:tc>
@@ -10714,7 +10652,6 @@
               </w:rPr>
               <w:t xml:space="preserve">Exiting “Manage </w:t>
             </w:r>
-            <w:proofErr w:type="gramStart"/>
             <w:r>
               <w:rPr>
                 <w:szCs w:val="24"/>
@@ -10726,14 +10663,7 @@
               <w:rPr>
                 <w:szCs w:val="24"/>
               </w:rPr>
-              <w:t>”</w:t>
-            </w:r>
-            <w:proofErr w:type="gramEnd"/>
-            <w:r>
-              <w:rPr>
-                <w:szCs w:val="24"/>
-              </w:rPr>
-              <w:t xml:space="preserve"> interface and return the main page.</w:t>
+              <w:t>” interface and return the main page.</w:t>
             </w:r>
           </w:p>
         </w:tc>
@@ -10900,7 +10830,6 @@
                 <w:b/>
                 <w:szCs w:val="24"/>
               </w:rPr>
-              <w:lastRenderedPageBreak/>
               <w:t>General use case description:</w:t>
             </w:r>
             <w:r>
@@ -12073,21 +12002,7 @@
               <w:rPr>
                 <w:szCs w:val="24"/>
               </w:rPr>
-              <w:t xml:space="preserve">” </w:t>
-            </w:r>
-            <w:proofErr w:type="gramStart"/>
-            <w:r>
-              <w:rPr>
-                <w:szCs w:val="24"/>
-              </w:rPr>
-              <w:t>interface</w:t>
-            </w:r>
-            <w:proofErr w:type="gramEnd"/>
-            <w:r>
-              <w:rPr>
-                <w:szCs w:val="24"/>
-              </w:rPr>
-              <w:t xml:space="preserve"> and return the main page.</w:t>
+              <w:t>” interface and return the main page.</w:t>
             </w:r>
           </w:p>
         </w:tc>
@@ -13765,13 +13680,13 @@
         </w:tc>
       </w:tr>
     </w:tbl>
-    <w:p/>
     <w:p>
       <w:pPr>
         <w:pStyle w:val="Heading1"/>
       </w:pPr>
       <w:bookmarkStart w:id="7" w:name="_Toc308127957"/>
       <w:r>
+        <w:lastRenderedPageBreak/>
         <w:t>5.2 Quality Attribute Scenario</w:t>
       </w:r>
       <w:bookmarkEnd w:id="7"/>
@@ -15088,7 +15003,6 @@
                 <w:sz w:val="24"/>
                 <w:szCs w:val="24"/>
               </w:rPr>
-              <w:lastRenderedPageBreak/>
               <w:t>System response</w:t>
             </w:r>
           </w:p>
@@ -15181,6 +15095,7 @@
                 <w:sz w:val="24"/>
                 <w:szCs w:val="24"/>
               </w:rPr>
+              <w:lastRenderedPageBreak/>
               <w:t>Response measure(s)</w:t>
             </w:r>
           </w:p>
@@ -16579,7 +16494,6 @@
               <w:spacing w:before="0" w:beforeAutospacing="0" w:after="0" w:afterAutospacing="0"/>
             </w:pPr>
             <w:r>
-              <w:lastRenderedPageBreak/>
               <w:t>The services and business flow on server side.</w:t>
             </w:r>
           </w:p>
@@ -16607,6 +16521,7 @@
               <w:spacing w:before="0" w:beforeAutospacing="0" w:after="0" w:afterAutospacing="0"/>
             </w:pPr>
             <w:r>
+              <w:lastRenderedPageBreak/>
               <w:t>-Deploys modification</w:t>
             </w:r>
           </w:p>
@@ -17953,11 +17868,7 @@
               <w:spacing w:before="0" w:beforeAutospacing="0" w:after="0" w:afterAutospacing="0"/>
             </w:pPr>
             <w:r>
-              <w:t xml:space="preserve">-Makes modification without affecting the functionality in </w:t>
-            </w:r>
-            <w:r>
-              <w:lastRenderedPageBreak/>
-              <w:t>other tiers</w:t>
+              <w:t>-Makes modification without affecting the functionality in other tiers</w:t>
             </w:r>
           </w:p>
           <w:p>
@@ -17991,7 +17902,6 @@
                 <w:sz w:val="24"/>
                 <w:szCs w:val="24"/>
               </w:rPr>
-              <w:lastRenderedPageBreak/>
               <w:t>Response measure(s)</w:t>
             </w:r>
           </w:p>
@@ -18032,6 +17942,7 @@
                 <w:sz w:val="24"/>
                 <w:szCs w:val="24"/>
               </w:rPr>
+              <w:lastRenderedPageBreak/>
               <w:t>The resource for adding: 2 resources (one for modifying and the other for testing and deploy)</w:t>
             </w:r>
           </w:p>
@@ -19362,6 +19273,8 @@
       </w:tr>
     </w:tbl>
     <w:p/>
+    <w:p/>
+    <w:p/>
     <w:p>
       <w:pPr>
         <w:pStyle w:val="Heading2"/>
@@ -20030,6 +19943,1354 @@
               </w:rPr>
               <w:t>Time for preparing the server: 1 hour</w:t>
             </w:r>
+          </w:p>
+        </w:tc>
+      </w:tr>
+    </w:tbl>
+    <w:p/>
+    <w:p>
+      <w:pPr>
+        <w:pStyle w:val="Heading2"/>
+        <w:rPr>
+          <w:i/>
+        </w:rPr>
+      </w:pPr>
+      <w:r>
+        <w:rPr>
+          <w:i/>
+        </w:rPr>
+        <w:t>Key Quality Attributes</w:t>
+      </w:r>
+      <w:r>
+        <w:rPr>
+          <w:i/>
+        </w:rPr>
+        <w:t>- Scalability</w:t>
+      </w:r>
+    </w:p>
+    <w:tbl>
+      <w:tblPr>
+        <w:tblStyle w:val="TableGrid"/>
+        <w:tblW w:w="9810" w:type="dxa"/>
+        <w:tblInd w:w="18" w:type="dxa"/>
+        <w:tblLook w:val="04A0" w:firstRow="1" w:lastRow="0" w:firstColumn="1" w:lastColumn="0" w:noHBand="0" w:noVBand="1"/>
+      </w:tblPr>
+      <w:tblGrid>
+        <w:gridCol w:w="3566"/>
+        <w:gridCol w:w="2430"/>
+        <w:gridCol w:w="900"/>
+        <w:gridCol w:w="2914"/>
+      </w:tblGrid>
+      <w:tr>
+        <w:trPr>
+          <w:trHeight w:val="156"/>
+        </w:trPr>
+        <w:tc>
+          <w:tcPr>
+            <w:tcW w:w="5996" w:type="dxa"/>
+            <w:gridSpan w:val="2"/>
+            <w:vMerge w:val="restart"/>
+            <w:shd w:val="clear" w:color="auto" w:fill="002060"/>
+          </w:tcPr>
+          <w:p>
+            <w:pPr>
+              <w:rPr>
+                <w:rFonts w:ascii="Times New Roman" w:hAnsi="Times New Roman"/>
+                <w:b/>
+                <w:sz w:val="24"/>
+                <w:szCs w:val="24"/>
+              </w:rPr>
+            </w:pPr>
+            <w:r>
+              <w:rPr>
+                <w:rFonts w:ascii="Times New Roman" w:hAnsi="Times New Roman"/>
+                <w:b/>
+                <w:sz w:val="24"/>
+                <w:szCs w:val="24"/>
+              </w:rPr>
+              <w:t xml:space="preserve">Title of scenario: </w:t>
+            </w:r>
+          </w:p>
+          <w:p>
+            <w:pPr>
+              <w:rPr>
+                <w:rFonts w:ascii="Times New Roman" w:hAnsi="Times New Roman"/>
+                <w:sz w:val="24"/>
+                <w:szCs w:val="24"/>
+              </w:rPr>
+            </w:pPr>
+            <w:r>
+              <w:rPr>
+                <w:rFonts w:ascii="Times New Roman" w:hAnsi="Times New Roman"/>
+                <w:b/>
+                <w:sz w:val="24"/>
+                <w:szCs w:val="24"/>
+              </w:rPr>
+              <w:t>Ability to run on multi database</w:t>
+            </w:r>
+          </w:p>
+        </w:tc>
+        <w:tc>
+          <w:tcPr>
+            <w:tcW w:w="900" w:type="dxa"/>
+            <w:vMerge w:val="restart"/>
+            <w:shd w:val="clear" w:color="auto" w:fill="002060"/>
+          </w:tcPr>
+          <w:p>
+            <w:pPr>
+              <w:rPr>
+                <w:rFonts w:ascii="Times New Roman" w:hAnsi="Times New Roman"/>
+                <w:sz w:val="24"/>
+                <w:szCs w:val="24"/>
+              </w:rPr>
+            </w:pPr>
+            <w:r>
+              <w:rPr>
+                <w:rFonts w:ascii="Times New Roman" w:hAnsi="Times New Roman"/>
+                <w:b/>
+                <w:sz w:val="24"/>
+                <w:szCs w:val="24"/>
+              </w:rPr>
+              <w:t xml:space="preserve">ID: </w:t>
+            </w:r>
+            <w:r>
+              <w:rPr>
+                <w:rFonts w:ascii="Times New Roman" w:hAnsi="Times New Roman"/>
+                <w:b/>
+                <w:sz w:val="24"/>
+                <w:szCs w:val="24"/>
+              </w:rPr>
+              <w:t>QA.07</w:t>
+            </w:r>
+          </w:p>
+        </w:tc>
+        <w:tc>
+          <w:tcPr>
+            <w:tcW w:w="2914" w:type="dxa"/>
+            <w:shd w:val="clear" w:color="auto" w:fill="002060"/>
+          </w:tcPr>
+          <w:p>
+            <w:pPr>
+              <w:rPr>
+                <w:rFonts w:ascii="Times New Roman" w:hAnsi="Times New Roman"/>
+                <w:sz w:val="24"/>
+                <w:szCs w:val="24"/>
+              </w:rPr>
+            </w:pPr>
+            <w:r>
+              <w:rPr>
+                <w:rFonts w:ascii="Times New Roman" w:hAnsi="Times New Roman"/>
+                <w:b/>
+                <w:sz w:val="24"/>
+                <w:szCs w:val="24"/>
+              </w:rPr>
+              <w:t xml:space="preserve">Version: </w:t>
+            </w:r>
+            <w:r>
+              <w:rPr>
+                <w:rFonts w:ascii="Times New Roman" w:hAnsi="Times New Roman"/>
+                <w:b/>
+                <w:sz w:val="24"/>
+                <w:szCs w:val="24"/>
+              </w:rPr>
+              <w:t>1.1</w:t>
+            </w:r>
+          </w:p>
+        </w:tc>
+      </w:tr>
+      <w:tr>
+        <w:trPr>
+          <w:trHeight w:val="156"/>
+        </w:trPr>
+        <w:tc>
+          <w:tcPr>
+            <w:tcW w:w="5996" w:type="dxa"/>
+            <w:gridSpan w:val="2"/>
+            <w:vMerge/>
+            <w:shd w:val="clear" w:color="auto" w:fill="002060"/>
+          </w:tcPr>
+          <w:p>
+            <w:pPr>
+              <w:rPr>
+                <w:rFonts w:ascii="Times New Roman" w:hAnsi="Times New Roman"/>
+                <w:b/>
+                <w:sz w:val="24"/>
+                <w:szCs w:val="24"/>
+              </w:rPr>
+            </w:pPr>
+          </w:p>
+        </w:tc>
+        <w:tc>
+          <w:tcPr>
+            <w:tcW w:w="900" w:type="dxa"/>
+            <w:vMerge/>
+            <w:shd w:val="clear" w:color="auto" w:fill="002060"/>
+          </w:tcPr>
+          <w:p>
+            <w:pPr>
+              <w:rPr>
+                <w:rFonts w:ascii="Times New Roman" w:hAnsi="Times New Roman"/>
+                <w:b/>
+                <w:sz w:val="24"/>
+                <w:szCs w:val="24"/>
+              </w:rPr>
+            </w:pPr>
+          </w:p>
+        </w:tc>
+        <w:tc>
+          <w:tcPr>
+            <w:tcW w:w="2914" w:type="dxa"/>
+            <w:shd w:val="clear" w:color="auto" w:fill="002060"/>
+          </w:tcPr>
+          <w:p>
+            <w:pPr>
+              <w:rPr>
+                <w:rFonts w:ascii="Times New Roman" w:hAnsi="Times New Roman"/>
+                <w:sz w:val="24"/>
+                <w:szCs w:val="24"/>
+              </w:rPr>
+            </w:pPr>
+            <w:r>
+              <w:rPr>
+                <w:rFonts w:ascii="Times New Roman" w:hAnsi="Times New Roman"/>
+                <w:b/>
+                <w:sz w:val="24"/>
+                <w:szCs w:val="24"/>
+              </w:rPr>
+              <w:t xml:space="preserve">Last Changed: </w:t>
+            </w:r>
+            <w:r>
+              <w:rPr>
+                <w:rFonts w:ascii="Times New Roman" w:hAnsi="Times New Roman"/>
+                <w:b/>
+                <w:sz w:val="24"/>
+                <w:szCs w:val="24"/>
+              </w:rPr>
+              <w:t>11/29</w:t>
+            </w:r>
+            <w:r>
+              <w:rPr>
+                <w:rFonts w:ascii="Times New Roman" w:hAnsi="Times New Roman"/>
+                <w:b/>
+                <w:sz w:val="24"/>
+                <w:szCs w:val="24"/>
+              </w:rPr>
+              <w:t>/2011</w:t>
+            </w:r>
+          </w:p>
+        </w:tc>
+      </w:tr>
+      <w:tr>
+        <w:tc>
+          <w:tcPr>
+            <w:tcW w:w="5996" w:type="dxa"/>
+            <w:gridSpan w:val="2"/>
+          </w:tcPr>
+          <w:p>
+            <w:pPr>
+              <w:rPr>
+                <w:rFonts w:ascii="Times New Roman" w:hAnsi="Times New Roman"/>
+                <w:sz w:val="24"/>
+                <w:szCs w:val="24"/>
+              </w:rPr>
+            </w:pPr>
+            <w:r>
+              <w:rPr>
+                <w:rFonts w:ascii="Times New Roman" w:hAnsi="Times New Roman"/>
+                <w:b/>
+                <w:sz w:val="24"/>
+                <w:szCs w:val="24"/>
+              </w:rPr>
+              <w:t>Quality attribute:</w:t>
+            </w:r>
+            <w:r>
+              <w:rPr>
+                <w:rFonts w:ascii="Times New Roman" w:hAnsi="Times New Roman"/>
+                <w:sz w:val="24"/>
+                <w:szCs w:val="24"/>
+              </w:rPr>
+              <w:t xml:space="preserve"> </w:t>
+            </w:r>
+            <w:r>
+              <w:rPr>
+                <w:rFonts w:ascii="Times New Roman" w:hAnsi="Times New Roman"/>
+                <w:sz w:val="24"/>
+                <w:szCs w:val="24"/>
+              </w:rPr>
+              <w:t>Scalability</w:t>
+            </w:r>
+          </w:p>
+        </w:tc>
+        <w:tc>
+          <w:tcPr>
+            <w:tcW w:w="3814" w:type="dxa"/>
+            <w:gridSpan w:val="2"/>
+          </w:tcPr>
+          <w:p>
+            <w:pPr>
+              <w:rPr>
+                <w:rFonts w:ascii="Times New Roman" w:hAnsi="Times New Roman"/>
+                <w:sz w:val="24"/>
+                <w:szCs w:val="24"/>
+              </w:rPr>
+            </w:pPr>
+            <w:r>
+              <w:rPr>
+                <w:rFonts w:ascii="Times New Roman" w:hAnsi="Times New Roman"/>
+                <w:b/>
+                <w:sz w:val="24"/>
+                <w:szCs w:val="24"/>
+              </w:rPr>
+              <w:t>Characterization ID:</w:t>
+            </w:r>
+            <w:r>
+              <w:rPr>
+                <w:rFonts w:ascii="Times New Roman" w:hAnsi="Times New Roman"/>
+                <w:sz w:val="24"/>
+                <w:szCs w:val="24"/>
+              </w:rPr>
+              <w:t xml:space="preserve"> </w:t>
+            </w:r>
+            <w:r>
+              <w:rPr>
+                <w:rFonts w:ascii="Times New Roman" w:hAnsi="Times New Roman"/>
+                <w:sz w:val="24"/>
+                <w:szCs w:val="24"/>
+              </w:rPr>
+              <w:t>QAS.10</w:t>
+            </w:r>
+          </w:p>
+        </w:tc>
+      </w:tr>
+      <w:tr>
+        <w:tc>
+          <w:tcPr>
+            <w:tcW w:w="9810" w:type="dxa"/>
+            <w:gridSpan w:val="4"/>
+          </w:tcPr>
+          <w:p>
+            <w:pPr>
+              <w:rPr>
+                <w:rFonts w:ascii="Times New Roman" w:hAnsi="Times New Roman"/>
+                <w:sz w:val="24"/>
+                <w:szCs w:val="24"/>
+              </w:rPr>
+            </w:pPr>
+            <w:r>
+              <w:rPr>
+                <w:rFonts w:ascii="Times New Roman" w:hAnsi="Times New Roman"/>
+                <w:b/>
+                <w:bCs/>
+                <w:sz w:val="24"/>
+                <w:szCs w:val="24"/>
+              </w:rPr>
+              <w:t>Describe stakeholder role proposing the description:</w:t>
+            </w:r>
+            <w:r>
+              <w:rPr>
+                <w:rFonts w:ascii="Times New Roman" w:hAnsi="Times New Roman"/>
+                <w:b/>
+                <w:bCs/>
+                <w:sz w:val="24"/>
+                <w:szCs w:val="24"/>
+              </w:rPr>
+              <w:t xml:space="preserve"> </w:t>
+            </w:r>
+            <w:r>
+              <w:rPr>
+                <w:rFonts w:ascii="Times New Roman" w:hAnsi="Times New Roman"/>
+                <w:bCs/>
+                <w:sz w:val="24"/>
+                <w:szCs w:val="24"/>
+              </w:rPr>
+              <w:t>Architect</w:t>
+            </w:r>
+          </w:p>
+        </w:tc>
+      </w:tr>
+      <w:tr>
+        <w:tc>
+          <w:tcPr>
+            <w:tcW w:w="3566" w:type="dxa"/>
+            <w:shd w:val="clear" w:color="auto" w:fill="B6DDE8" w:themeFill="accent5" w:themeFillTint="66"/>
+          </w:tcPr>
+          <w:p>
+            <w:pPr>
+              <w:rPr>
+                <w:rFonts w:ascii="Times New Roman" w:hAnsi="Times New Roman"/>
+                <w:sz w:val="24"/>
+                <w:szCs w:val="24"/>
+              </w:rPr>
+            </w:pPr>
+            <w:r>
+              <w:rPr>
+                <w:rFonts w:ascii="Times New Roman" w:hAnsi="Times New Roman"/>
+                <w:sz w:val="24"/>
+                <w:szCs w:val="24"/>
+              </w:rPr>
+              <w:t>Source(s) of the stimulus</w:t>
+            </w:r>
+          </w:p>
+        </w:tc>
+        <w:tc>
+          <w:tcPr>
+            <w:tcW w:w="6244" w:type="dxa"/>
+            <w:gridSpan w:val="3"/>
+          </w:tcPr>
+          <w:p>
+            <w:pPr>
+              <w:rPr>
+                <w:rFonts w:ascii="Times New Roman" w:hAnsi="Times New Roman"/>
+                <w:sz w:val="24"/>
+                <w:szCs w:val="24"/>
+              </w:rPr>
+            </w:pPr>
+            <w:r>
+              <w:rPr>
+                <w:rFonts w:ascii="Times New Roman" w:hAnsi="Times New Roman"/>
+                <w:sz w:val="24"/>
+                <w:szCs w:val="24"/>
+              </w:rPr>
+              <w:t xml:space="preserve">The HRM database server </w:t>
+            </w:r>
+          </w:p>
+        </w:tc>
+      </w:tr>
+      <w:tr>
+        <w:tc>
+          <w:tcPr>
+            <w:tcW w:w="3566" w:type="dxa"/>
+            <w:shd w:val="clear" w:color="auto" w:fill="B6DDE8" w:themeFill="accent5" w:themeFillTint="66"/>
+          </w:tcPr>
+          <w:p>
+            <w:pPr>
+              <w:rPr>
+                <w:rFonts w:ascii="Times New Roman" w:hAnsi="Times New Roman"/>
+                <w:sz w:val="24"/>
+                <w:szCs w:val="24"/>
+              </w:rPr>
+            </w:pPr>
+            <w:r>
+              <w:rPr>
+                <w:rFonts w:ascii="Times New Roman" w:hAnsi="Times New Roman"/>
+                <w:sz w:val="24"/>
+                <w:szCs w:val="24"/>
+              </w:rPr>
+              <w:t>Stimulus</w:t>
+            </w:r>
+          </w:p>
+        </w:tc>
+        <w:tc>
+          <w:tcPr>
+            <w:tcW w:w="6244" w:type="dxa"/>
+            <w:gridSpan w:val="3"/>
+          </w:tcPr>
+          <w:p>
+            <w:pPr>
+              <w:rPr>
+                <w:rFonts w:ascii="Times New Roman" w:hAnsi="Times New Roman"/>
+                <w:sz w:val="24"/>
+                <w:szCs w:val="24"/>
+              </w:rPr>
+            </w:pPr>
+            <w:r>
+              <w:rPr>
+                <w:rFonts w:ascii="Times New Roman" w:hAnsi="Times New Roman"/>
+                <w:sz w:val="24"/>
+                <w:szCs w:val="24"/>
+              </w:rPr>
+              <w:t>Now, the HRM system uses SQL Database server but the HRM can also run on other database MySQL</w:t>
+            </w:r>
+          </w:p>
+        </w:tc>
+      </w:tr>
+      <w:tr>
+        <w:trPr>
+          <w:trHeight w:val="368"/>
+        </w:trPr>
+        <w:tc>
+          <w:tcPr>
+            <w:tcW w:w="3566" w:type="dxa"/>
+            <w:shd w:val="clear" w:color="auto" w:fill="B6DDE8" w:themeFill="accent5" w:themeFillTint="66"/>
+          </w:tcPr>
+          <w:p>
+            <w:pPr>
+              <w:rPr>
+                <w:rFonts w:ascii="Times New Roman" w:hAnsi="Times New Roman"/>
+                <w:sz w:val="24"/>
+                <w:szCs w:val="24"/>
+              </w:rPr>
+            </w:pPr>
+            <w:r>
+              <w:rPr>
+                <w:rFonts w:ascii="Times New Roman" w:hAnsi="Times New Roman"/>
+                <w:sz w:val="24"/>
+                <w:szCs w:val="24"/>
+              </w:rPr>
+              <w:t>Relevant environmental conditions</w:t>
+            </w:r>
+          </w:p>
+        </w:tc>
+        <w:tc>
+          <w:tcPr>
+            <w:tcW w:w="6244" w:type="dxa"/>
+            <w:gridSpan w:val="3"/>
+          </w:tcPr>
+          <w:p>
+            <w:pPr>
+              <w:rPr>
+                <w:rFonts w:ascii="Times New Roman" w:hAnsi="Times New Roman"/>
+                <w:sz w:val="24"/>
+                <w:szCs w:val="24"/>
+              </w:rPr>
+            </w:pPr>
+            <w:r>
+              <w:rPr>
+                <w:rFonts w:ascii="Times New Roman" w:hAnsi="Times New Roman"/>
+                <w:sz w:val="24"/>
+                <w:szCs w:val="24"/>
+              </w:rPr>
+              <w:t>The HRM system is in normal mode</w:t>
+            </w:r>
+          </w:p>
+        </w:tc>
+      </w:tr>
+      <w:tr>
+        <w:tc>
+          <w:tcPr>
+            <w:tcW w:w="3566" w:type="dxa"/>
+            <w:shd w:val="clear" w:color="auto" w:fill="B6DDE8" w:themeFill="accent5" w:themeFillTint="66"/>
+          </w:tcPr>
+          <w:p>
+            <w:pPr>
+              <w:rPr>
+                <w:rFonts w:ascii="Times New Roman" w:hAnsi="Times New Roman"/>
+                <w:sz w:val="24"/>
+                <w:szCs w:val="24"/>
+              </w:rPr>
+            </w:pPr>
+            <w:r>
+              <w:rPr>
+                <w:rFonts w:ascii="Times New Roman" w:hAnsi="Times New Roman"/>
+                <w:sz w:val="24"/>
+                <w:szCs w:val="24"/>
+              </w:rPr>
+              <w:t>Architectural elements</w:t>
+            </w:r>
+          </w:p>
+        </w:tc>
+        <w:tc>
+          <w:tcPr>
+            <w:tcW w:w="6244" w:type="dxa"/>
+            <w:gridSpan w:val="3"/>
+          </w:tcPr>
+          <w:p>
+            <w:pPr>
+              <w:rPr>
+                <w:rFonts w:ascii="Times New Roman" w:hAnsi="Times New Roman"/>
+                <w:sz w:val="24"/>
+                <w:szCs w:val="24"/>
+              </w:rPr>
+            </w:pPr>
+            <w:r>
+              <w:rPr>
+                <w:rFonts w:ascii="Times New Roman" w:hAnsi="Times New Roman"/>
+                <w:sz w:val="24"/>
+                <w:szCs w:val="24"/>
+              </w:rPr>
+              <w:t>The HRM database</w:t>
+            </w:r>
+          </w:p>
+        </w:tc>
+      </w:tr>
+      <w:tr>
+        <w:tc>
+          <w:tcPr>
+            <w:tcW w:w="3566" w:type="dxa"/>
+            <w:shd w:val="clear" w:color="auto" w:fill="B6DDE8" w:themeFill="accent5" w:themeFillTint="66"/>
+          </w:tcPr>
+          <w:p>
+            <w:pPr>
+              <w:rPr>
+                <w:rFonts w:ascii="Times New Roman" w:hAnsi="Times New Roman"/>
+                <w:sz w:val="24"/>
+                <w:szCs w:val="24"/>
+              </w:rPr>
+            </w:pPr>
+            <w:r>
+              <w:rPr>
+                <w:rFonts w:ascii="Times New Roman" w:hAnsi="Times New Roman"/>
+                <w:sz w:val="24"/>
+                <w:szCs w:val="24"/>
+              </w:rPr>
+              <w:t>System response</w:t>
+            </w:r>
+          </w:p>
+        </w:tc>
+        <w:tc>
+          <w:tcPr>
+            <w:tcW w:w="6244" w:type="dxa"/>
+            <w:gridSpan w:val="3"/>
+          </w:tcPr>
+          <w:p>
+            <w:pPr>
+              <w:pStyle w:val="doctext"/>
+              <w:spacing w:before="0" w:beforeAutospacing="0" w:after="0" w:afterAutospacing="0"/>
+              <w:jc w:val="both"/>
+            </w:pPr>
+            <w:r>
+              <w:t xml:space="preserve">The system </w:t>
+            </w:r>
+            <w:r>
+              <w:t>can work well with new database</w:t>
+            </w:r>
+            <w:r>
+              <w:t xml:space="preserve"> </w:t>
+            </w:r>
+          </w:p>
+        </w:tc>
+      </w:tr>
+      <w:tr>
+        <w:tc>
+          <w:tcPr>
+            <w:tcW w:w="3566" w:type="dxa"/>
+            <w:shd w:val="clear" w:color="auto" w:fill="B6DDE8" w:themeFill="accent5" w:themeFillTint="66"/>
+          </w:tcPr>
+          <w:p>
+            <w:pPr>
+              <w:rPr>
+                <w:rFonts w:ascii="Times New Roman" w:hAnsi="Times New Roman"/>
+                <w:sz w:val="24"/>
+                <w:szCs w:val="24"/>
+              </w:rPr>
+            </w:pPr>
+            <w:r>
+              <w:rPr>
+                <w:rFonts w:ascii="Times New Roman" w:hAnsi="Times New Roman"/>
+                <w:sz w:val="24"/>
+                <w:szCs w:val="24"/>
+              </w:rPr>
+              <w:t>Response measure(s)</w:t>
+            </w:r>
+          </w:p>
+        </w:tc>
+        <w:tc>
+          <w:tcPr>
+            <w:tcW w:w="6244" w:type="dxa"/>
+            <w:gridSpan w:val="3"/>
+          </w:tcPr>
+          <w:p>
+            <w:pPr>
+              <w:rPr>
+                <w:rFonts w:ascii="Times New Roman" w:hAnsi="Times New Roman"/>
+                <w:sz w:val="24"/>
+                <w:szCs w:val="24"/>
+              </w:rPr>
+            </w:pPr>
+            <w:r>
+              <w:rPr>
+                <w:rFonts w:ascii="Times New Roman" w:hAnsi="Times New Roman"/>
+                <w:sz w:val="24"/>
+                <w:szCs w:val="24"/>
+              </w:rPr>
+              <w:t>The time for changing to new database: 3 days</w:t>
+            </w:r>
+          </w:p>
+        </w:tc>
+      </w:tr>
+    </w:tbl>
+    <w:p/>
+    <w:p>
+      <w:pPr>
+        <w:pStyle w:val="Heading2"/>
+        <w:rPr>
+          <w:i/>
+        </w:rPr>
+      </w:pPr>
+      <w:r>
+        <w:rPr>
+          <w:i/>
+        </w:rPr>
+        <w:t>Key Quality Attributes</w:t>
+      </w:r>
+      <w:r>
+        <w:rPr>
+          <w:i/>
+        </w:rPr>
+        <w:t>- S</w:t>
+      </w:r>
+      <w:r>
+        <w:rPr>
+          <w:i/>
+        </w:rPr>
+        <w:t>ecurity</w:t>
+      </w:r>
+    </w:p>
+    <w:tbl>
+      <w:tblPr>
+        <w:tblStyle w:val="TableGrid"/>
+        <w:tblW w:w="9810" w:type="dxa"/>
+        <w:tblInd w:w="18" w:type="dxa"/>
+        <w:tblLook w:val="04A0" w:firstRow="1" w:lastRow="0" w:firstColumn="1" w:lastColumn="0" w:noHBand="0" w:noVBand="1"/>
+      </w:tblPr>
+      <w:tblGrid>
+        <w:gridCol w:w="3566"/>
+        <w:gridCol w:w="2430"/>
+        <w:gridCol w:w="900"/>
+        <w:gridCol w:w="2914"/>
+      </w:tblGrid>
+      <w:tr>
+        <w:trPr>
+          <w:trHeight w:val="156"/>
+        </w:trPr>
+        <w:tc>
+          <w:tcPr>
+            <w:tcW w:w="5996" w:type="dxa"/>
+            <w:gridSpan w:val="2"/>
+            <w:vMerge w:val="restart"/>
+            <w:shd w:val="clear" w:color="auto" w:fill="002060"/>
+          </w:tcPr>
+          <w:p>
+            <w:pPr>
+              <w:rPr>
+                <w:rFonts w:ascii="Times New Roman" w:hAnsi="Times New Roman"/>
+                <w:b/>
+                <w:sz w:val="24"/>
+                <w:szCs w:val="24"/>
+              </w:rPr>
+            </w:pPr>
+            <w:r>
+              <w:rPr>
+                <w:rFonts w:ascii="Times New Roman" w:hAnsi="Times New Roman"/>
+                <w:b/>
+                <w:sz w:val="24"/>
+                <w:szCs w:val="24"/>
+              </w:rPr>
+              <w:t xml:space="preserve">Title of scenario: </w:t>
+            </w:r>
+          </w:p>
+          <w:p>
+            <w:pPr>
+              <w:rPr>
+                <w:rFonts w:ascii="Times New Roman" w:hAnsi="Times New Roman"/>
+                <w:sz w:val="24"/>
+                <w:szCs w:val="24"/>
+              </w:rPr>
+            </w:pPr>
+            <w:r>
+              <w:rPr>
+                <w:rFonts w:ascii="Times New Roman" w:hAnsi="Times New Roman"/>
+                <w:b/>
+                <w:sz w:val="24"/>
+                <w:szCs w:val="24"/>
+              </w:rPr>
+              <w:t xml:space="preserve">Ability to </w:t>
+            </w:r>
+            <w:r>
+              <w:rPr>
+                <w:rFonts w:ascii="Times New Roman" w:hAnsi="Times New Roman"/>
+                <w:b/>
+                <w:sz w:val="24"/>
+                <w:szCs w:val="24"/>
+              </w:rPr>
+              <w:t>protect the database from attacker</w:t>
+            </w:r>
+          </w:p>
+        </w:tc>
+        <w:tc>
+          <w:tcPr>
+            <w:tcW w:w="900" w:type="dxa"/>
+            <w:vMerge w:val="restart"/>
+            <w:shd w:val="clear" w:color="auto" w:fill="002060"/>
+          </w:tcPr>
+          <w:p>
+            <w:pPr>
+              <w:rPr>
+                <w:rFonts w:ascii="Times New Roman" w:hAnsi="Times New Roman"/>
+                <w:sz w:val="24"/>
+                <w:szCs w:val="24"/>
+              </w:rPr>
+            </w:pPr>
+            <w:r>
+              <w:rPr>
+                <w:rFonts w:ascii="Times New Roman" w:hAnsi="Times New Roman"/>
+                <w:b/>
+                <w:sz w:val="24"/>
+                <w:szCs w:val="24"/>
+              </w:rPr>
+              <w:t xml:space="preserve">ID: </w:t>
+            </w:r>
+            <w:r>
+              <w:rPr>
+                <w:rFonts w:ascii="Times New Roman" w:hAnsi="Times New Roman"/>
+                <w:b/>
+                <w:sz w:val="24"/>
+                <w:szCs w:val="24"/>
+              </w:rPr>
+              <w:t>QA.07</w:t>
+            </w:r>
+          </w:p>
+        </w:tc>
+        <w:tc>
+          <w:tcPr>
+            <w:tcW w:w="2914" w:type="dxa"/>
+            <w:shd w:val="clear" w:color="auto" w:fill="002060"/>
+          </w:tcPr>
+          <w:p>
+            <w:pPr>
+              <w:rPr>
+                <w:rFonts w:ascii="Times New Roman" w:hAnsi="Times New Roman"/>
+                <w:sz w:val="24"/>
+                <w:szCs w:val="24"/>
+              </w:rPr>
+            </w:pPr>
+            <w:r>
+              <w:rPr>
+                <w:rFonts w:ascii="Times New Roman" w:hAnsi="Times New Roman"/>
+                <w:b/>
+                <w:sz w:val="24"/>
+                <w:szCs w:val="24"/>
+              </w:rPr>
+              <w:t xml:space="preserve">Version: </w:t>
+            </w:r>
+            <w:r>
+              <w:rPr>
+                <w:rFonts w:ascii="Times New Roman" w:hAnsi="Times New Roman"/>
+                <w:b/>
+                <w:sz w:val="24"/>
+                <w:szCs w:val="24"/>
+              </w:rPr>
+              <w:t>1.1</w:t>
+            </w:r>
+          </w:p>
+        </w:tc>
+      </w:tr>
+      <w:tr>
+        <w:trPr>
+          <w:trHeight w:val="156"/>
+        </w:trPr>
+        <w:tc>
+          <w:tcPr>
+            <w:tcW w:w="5996" w:type="dxa"/>
+            <w:gridSpan w:val="2"/>
+            <w:vMerge/>
+            <w:shd w:val="clear" w:color="auto" w:fill="002060"/>
+          </w:tcPr>
+          <w:p>
+            <w:pPr>
+              <w:rPr>
+                <w:rFonts w:ascii="Times New Roman" w:hAnsi="Times New Roman"/>
+                <w:b/>
+                <w:sz w:val="24"/>
+                <w:szCs w:val="24"/>
+              </w:rPr>
+            </w:pPr>
+          </w:p>
+        </w:tc>
+        <w:tc>
+          <w:tcPr>
+            <w:tcW w:w="900" w:type="dxa"/>
+            <w:vMerge/>
+            <w:shd w:val="clear" w:color="auto" w:fill="002060"/>
+          </w:tcPr>
+          <w:p>
+            <w:pPr>
+              <w:rPr>
+                <w:rFonts w:ascii="Times New Roman" w:hAnsi="Times New Roman"/>
+                <w:b/>
+                <w:sz w:val="24"/>
+                <w:szCs w:val="24"/>
+              </w:rPr>
+            </w:pPr>
+          </w:p>
+        </w:tc>
+        <w:tc>
+          <w:tcPr>
+            <w:tcW w:w="2914" w:type="dxa"/>
+            <w:shd w:val="clear" w:color="auto" w:fill="002060"/>
+          </w:tcPr>
+          <w:p>
+            <w:pPr>
+              <w:rPr>
+                <w:rFonts w:ascii="Times New Roman" w:hAnsi="Times New Roman"/>
+                <w:sz w:val="24"/>
+                <w:szCs w:val="24"/>
+              </w:rPr>
+            </w:pPr>
+            <w:r>
+              <w:rPr>
+                <w:rFonts w:ascii="Times New Roman" w:hAnsi="Times New Roman"/>
+                <w:b/>
+                <w:sz w:val="24"/>
+                <w:szCs w:val="24"/>
+              </w:rPr>
+              <w:t xml:space="preserve">Last Changed: </w:t>
+            </w:r>
+            <w:r>
+              <w:rPr>
+                <w:rFonts w:ascii="Times New Roman" w:hAnsi="Times New Roman"/>
+                <w:b/>
+                <w:sz w:val="24"/>
+                <w:szCs w:val="24"/>
+              </w:rPr>
+              <w:t>11/2</w:t>
+            </w:r>
+            <w:r>
+              <w:rPr>
+                <w:rFonts w:ascii="Times New Roman" w:hAnsi="Times New Roman"/>
+                <w:b/>
+                <w:sz w:val="24"/>
+                <w:szCs w:val="24"/>
+              </w:rPr>
+              <w:t>9</w:t>
+            </w:r>
+            <w:r>
+              <w:rPr>
+                <w:rFonts w:ascii="Times New Roman" w:hAnsi="Times New Roman"/>
+                <w:b/>
+                <w:sz w:val="24"/>
+                <w:szCs w:val="24"/>
+              </w:rPr>
+              <w:t>/2011</w:t>
+            </w:r>
+          </w:p>
+        </w:tc>
+      </w:tr>
+      <w:tr>
+        <w:tc>
+          <w:tcPr>
+            <w:tcW w:w="5996" w:type="dxa"/>
+            <w:gridSpan w:val="2"/>
+          </w:tcPr>
+          <w:p>
+            <w:pPr>
+              <w:rPr>
+                <w:rFonts w:ascii="Times New Roman" w:hAnsi="Times New Roman"/>
+                <w:sz w:val="24"/>
+                <w:szCs w:val="24"/>
+              </w:rPr>
+            </w:pPr>
+            <w:r>
+              <w:rPr>
+                <w:rFonts w:ascii="Times New Roman" w:hAnsi="Times New Roman"/>
+                <w:b/>
+                <w:sz w:val="24"/>
+                <w:szCs w:val="24"/>
+              </w:rPr>
+              <w:t>Quality attribute:</w:t>
+            </w:r>
+            <w:r>
+              <w:rPr>
+                <w:rFonts w:ascii="Times New Roman" w:hAnsi="Times New Roman"/>
+                <w:sz w:val="24"/>
+                <w:szCs w:val="24"/>
+              </w:rPr>
+              <w:t xml:space="preserve"> </w:t>
+            </w:r>
+            <w:r>
+              <w:rPr>
+                <w:rFonts w:ascii="Times New Roman" w:hAnsi="Times New Roman"/>
+                <w:sz w:val="24"/>
+                <w:szCs w:val="24"/>
+              </w:rPr>
+              <w:t>S</w:t>
+            </w:r>
+            <w:r>
+              <w:rPr>
+                <w:rFonts w:ascii="Times New Roman" w:hAnsi="Times New Roman"/>
+                <w:sz w:val="24"/>
+                <w:szCs w:val="24"/>
+              </w:rPr>
+              <w:t>ecurity</w:t>
+            </w:r>
+          </w:p>
+        </w:tc>
+        <w:tc>
+          <w:tcPr>
+            <w:tcW w:w="3814" w:type="dxa"/>
+            <w:gridSpan w:val="2"/>
+          </w:tcPr>
+          <w:p>
+            <w:pPr>
+              <w:rPr>
+                <w:rFonts w:ascii="Times New Roman" w:hAnsi="Times New Roman"/>
+                <w:sz w:val="24"/>
+                <w:szCs w:val="24"/>
+              </w:rPr>
+            </w:pPr>
+            <w:r>
+              <w:rPr>
+                <w:rFonts w:ascii="Times New Roman" w:hAnsi="Times New Roman"/>
+                <w:b/>
+                <w:sz w:val="24"/>
+                <w:szCs w:val="24"/>
+              </w:rPr>
+              <w:t>Characterization ID:</w:t>
+            </w:r>
+            <w:r>
+              <w:rPr>
+                <w:rFonts w:ascii="Times New Roman" w:hAnsi="Times New Roman"/>
+                <w:sz w:val="24"/>
+                <w:szCs w:val="24"/>
+              </w:rPr>
+              <w:t xml:space="preserve"> </w:t>
+            </w:r>
+            <w:r>
+              <w:rPr>
+                <w:rFonts w:ascii="Times New Roman" w:hAnsi="Times New Roman"/>
+                <w:sz w:val="24"/>
+                <w:szCs w:val="24"/>
+              </w:rPr>
+              <w:t>QAS.11</w:t>
+            </w:r>
+          </w:p>
+        </w:tc>
+      </w:tr>
+      <w:tr>
+        <w:tc>
+          <w:tcPr>
+            <w:tcW w:w="9810" w:type="dxa"/>
+            <w:gridSpan w:val="4"/>
+          </w:tcPr>
+          <w:p>
+            <w:pPr>
+              <w:rPr>
+                <w:rFonts w:ascii="Times New Roman" w:hAnsi="Times New Roman"/>
+                <w:sz w:val="24"/>
+                <w:szCs w:val="24"/>
+              </w:rPr>
+            </w:pPr>
+            <w:r>
+              <w:rPr>
+                <w:rFonts w:ascii="Times New Roman" w:hAnsi="Times New Roman"/>
+                <w:b/>
+                <w:bCs/>
+                <w:sz w:val="24"/>
+                <w:szCs w:val="24"/>
+              </w:rPr>
+              <w:t>Describe stakeholder role proposing the description:</w:t>
+            </w:r>
+            <w:r>
+              <w:rPr>
+                <w:rFonts w:ascii="Times New Roman" w:hAnsi="Times New Roman"/>
+                <w:b/>
+                <w:bCs/>
+                <w:sz w:val="24"/>
+                <w:szCs w:val="24"/>
+              </w:rPr>
+              <w:t xml:space="preserve"> </w:t>
+            </w:r>
+            <w:r>
+              <w:rPr>
+                <w:rFonts w:ascii="Times New Roman" w:hAnsi="Times New Roman"/>
+                <w:bCs/>
+                <w:sz w:val="24"/>
+                <w:szCs w:val="24"/>
+              </w:rPr>
+              <w:t>Architect</w:t>
+            </w:r>
+          </w:p>
+        </w:tc>
+      </w:tr>
+      <w:tr>
+        <w:tc>
+          <w:tcPr>
+            <w:tcW w:w="3566" w:type="dxa"/>
+            <w:shd w:val="clear" w:color="auto" w:fill="B6DDE8" w:themeFill="accent5" w:themeFillTint="66"/>
+          </w:tcPr>
+          <w:p>
+            <w:pPr>
+              <w:rPr>
+                <w:rFonts w:ascii="Times New Roman" w:hAnsi="Times New Roman"/>
+                <w:sz w:val="24"/>
+                <w:szCs w:val="24"/>
+              </w:rPr>
+            </w:pPr>
+            <w:r>
+              <w:rPr>
+                <w:rFonts w:ascii="Times New Roman" w:hAnsi="Times New Roman"/>
+                <w:sz w:val="24"/>
+                <w:szCs w:val="24"/>
+              </w:rPr>
+              <w:t>Source(s) of the stimulus</w:t>
+            </w:r>
+          </w:p>
+        </w:tc>
+        <w:tc>
+          <w:tcPr>
+            <w:tcW w:w="6244" w:type="dxa"/>
+            <w:gridSpan w:val="3"/>
+          </w:tcPr>
+          <w:p>
+            <w:pPr>
+              <w:rPr>
+                <w:rFonts w:ascii="Times New Roman" w:hAnsi="Times New Roman"/>
+                <w:sz w:val="24"/>
+                <w:szCs w:val="24"/>
+              </w:rPr>
+            </w:pPr>
+            <w:r>
+              <w:rPr>
+                <w:rFonts w:ascii="Times New Roman" w:hAnsi="Times New Roman"/>
+                <w:sz w:val="24"/>
+                <w:szCs w:val="24"/>
+              </w:rPr>
+              <w:t xml:space="preserve">The </w:t>
+            </w:r>
+            <w:r>
+              <w:rPr>
+                <w:rFonts w:ascii="Times New Roman" w:hAnsi="Times New Roman"/>
+                <w:sz w:val="24"/>
+                <w:szCs w:val="24"/>
+              </w:rPr>
+              <w:t>unauthorized user</w:t>
+            </w:r>
+          </w:p>
+        </w:tc>
+      </w:tr>
+      <w:tr>
+        <w:tc>
+          <w:tcPr>
+            <w:tcW w:w="3566" w:type="dxa"/>
+            <w:shd w:val="clear" w:color="auto" w:fill="B6DDE8" w:themeFill="accent5" w:themeFillTint="66"/>
+          </w:tcPr>
+          <w:p>
+            <w:pPr>
+              <w:rPr>
+                <w:rFonts w:ascii="Times New Roman" w:hAnsi="Times New Roman"/>
+                <w:sz w:val="24"/>
+                <w:szCs w:val="24"/>
+              </w:rPr>
+            </w:pPr>
+            <w:r>
+              <w:rPr>
+                <w:rFonts w:ascii="Times New Roman" w:hAnsi="Times New Roman"/>
+                <w:sz w:val="24"/>
+                <w:szCs w:val="24"/>
+              </w:rPr>
+              <w:t>Stimulus</w:t>
+            </w:r>
+          </w:p>
+        </w:tc>
+        <w:tc>
+          <w:tcPr>
+            <w:tcW w:w="6244" w:type="dxa"/>
+            <w:gridSpan w:val="3"/>
+          </w:tcPr>
+          <w:p>
+            <w:pPr>
+              <w:rPr>
+                <w:rFonts w:ascii="Times New Roman" w:hAnsi="Times New Roman"/>
+                <w:sz w:val="24"/>
+                <w:szCs w:val="24"/>
+              </w:rPr>
+            </w:pPr>
+            <w:r>
+              <w:rPr>
+                <w:rFonts w:ascii="Times New Roman" w:hAnsi="Times New Roman"/>
+                <w:sz w:val="24"/>
+                <w:szCs w:val="24"/>
+              </w:rPr>
+              <w:t>Access and attack database server</w:t>
+            </w:r>
+          </w:p>
+        </w:tc>
+      </w:tr>
+      <w:tr>
+        <w:trPr>
+          <w:trHeight w:val="368"/>
+        </w:trPr>
+        <w:tc>
+          <w:tcPr>
+            <w:tcW w:w="3566" w:type="dxa"/>
+            <w:shd w:val="clear" w:color="auto" w:fill="B6DDE8" w:themeFill="accent5" w:themeFillTint="66"/>
+          </w:tcPr>
+          <w:p>
+            <w:pPr>
+              <w:rPr>
+                <w:rFonts w:ascii="Times New Roman" w:hAnsi="Times New Roman"/>
+                <w:sz w:val="24"/>
+                <w:szCs w:val="24"/>
+              </w:rPr>
+            </w:pPr>
+            <w:r>
+              <w:rPr>
+                <w:rFonts w:ascii="Times New Roman" w:hAnsi="Times New Roman"/>
+                <w:sz w:val="24"/>
+                <w:szCs w:val="24"/>
+              </w:rPr>
+              <w:t>Relevant environmental conditions</w:t>
+            </w:r>
+          </w:p>
+        </w:tc>
+        <w:tc>
+          <w:tcPr>
+            <w:tcW w:w="6244" w:type="dxa"/>
+            <w:gridSpan w:val="3"/>
+          </w:tcPr>
+          <w:p>
+            <w:pPr>
+              <w:rPr>
+                <w:rFonts w:ascii="Times New Roman" w:hAnsi="Times New Roman"/>
+                <w:sz w:val="24"/>
+                <w:szCs w:val="24"/>
+              </w:rPr>
+            </w:pPr>
+            <w:r>
+              <w:rPr>
+                <w:rFonts w:ascii="Times New Roman" w:hAnsi="Times New Roman"/>
+                <w:sz w:val="24"/>
+                <w:szCs w:val="24"/>
+              </w:rPr>
+              <w:t>The HRM system is in normal mode</w:t>
+            </w:r>
+          </w:p>
+        </w:tc>
+      </w:tr>
+      <w:tr>
+        <w:tc>
+          <w:tcPr>
+            <w:tcW w:w="3566" w:type="dxa"/>
+            <w:shd w:val="clear" w:color="auto" w:fill="B6DDE8" w:themeFill="accent5" w:themeFillTint="66"/>
+          </w:tcPr>
+          <w:p>
+            <w:pPr>
+              <w:rPr>
+                <w:rFonts w:ascii="Times New Roman" w:hAnsi="Times New Roman"/>
+                <w:sz w:val="24"/>
+                <w:szCs w:val="24"/>
+              </w:rPr>
+            </w:pPr>
+            <w:r>
+              <w:rPr>
+                <w:rFonts w:ascii="Times New Roman" w:hAnsi="Times New Roman"/>
+                <w:sz w:val="24"/>
+                <w:szCs w:val="24"/>
+              </w:rPr>
+              <w:lastRenderedPageBreak/>
+              <w:t>Architectural elements</w:t>
+            </w:r>
+          </w:p>
+        </w:tc>
+        <w:tc>
+          <w:tcPr>
+            <w:tcW w:w="6244" w:type="dxa"/>
+            <w:gridSpan w:val="3"/>
+          </w:tcPr>
+          <w:p>
+            <w:pPr>
+              <w:rPr>
+                <w:rFonts w:ascii="Times New Roman" w:hAnsi="Times New Roman"/>
+                <w:sz w:val="24"/>
+                <w:szCs w:val="24"/>
+              </w:rPr>
+            </w:pPr>
+            <w:r>
+              <w:rPr>
+                <w:rFonts w:ascii="Times New Roman" w:hAnsi="Times New Roman"/>
+                <w:sz w:val="24"/>
+                <w:szCs w:val="24"/>
+              </w:rPr>
+              <w:t>The HRM database</w:t>
+            </w:r>
+            <w:r>
+              <w:rPr>
+                <w:rFonts w:ascii="Times New Roman" w:hAnsi="Times New Roman"/>
+                <w:sz w:val="24"/>
+                <w:szCs w:val="24"/>
+              </w:rPr>
+              <w:t>, HRM server</w:t>
+            </w:r>
+          </w:p>
+        </w:tc>
+      </w:tr>
+      <w:tr>
+        <w:tc>
+          <w:tcPr>
+            <w:tcW w:w="3566" w:type="dxa"/>
+            <w:shd w:val="clear" w:color="auto" w:fill="B6DDE8" w:themeFill="accent5" w:themeFillTint="66"/>
+          </w:tcPr>
+          <w:p>
+            <w:pPr>
+              <w:rPr>
+                <w:rFonts w:ascii="Times New Roman" w:hAnsi="Times New Roman"/>
+                <w:sz w:val="24"/>
+                <w:szCs w:val="24"/>
+              </w:rPr>
+            </w:pPr>
+            <w:r>
+              <w:rPr>
+                <w:rFonts w:ascii="Times New Roman" w:hAnsi="Times New Roman"/>
+                <w:sz w:val="24"/>
+                <w:szCs w:val="24"/>
+              </w:rPr>
+              <w:t>System response</w:t>
+            </w:r>
+          </w:p>
+        </w:tc>
+        <w:tc>
+          <w:tcPr>
+            <w:tcW w:w="6244" w:type="dxa"/>
+            <w:gridSpan w:val="3"/>
+          </w:tcPr>
+          <w:p>
+            <w:pPr>
+              <w:pStyle w:val="doctext"/>
+              <w:spacing w:before="0" w:beforeAutospacing="0" w:after="0" w:afterAutospacing="0"/>
+              <w:jc w:val="both"/>
+            </w:pPr>
+            <w:r>
+              <w:t xml:space="preserve">The </w:t>
+            </w:r>
+            <w:r>
+              <w:t xml:space="preserve">HRM use WCF service so that the user </w:t>
+            </w:r>
+            <w:r>
+              <w:t>will not</w:t>
+            </w:r>
+            <w:r>
+              <w:t xml:space="preserve"> know the path of database server and database is protected.</w:t>
+            </w:r>
+          </w:p>
+        </w:tc>
+      </w:tr>
+      <w:tr>
+        <w:tc>
+          <w:tcPr>
+            <w:tcW w:w="3566" w:type="dxa"/>
+            <w:shd w:val="clear" w:color="auto" w:fill="B6DDE8" w:themeFill="accent5" w:themeFillTint="66"/>
+          </w:tcPr>
+          <w:p>
+            <w:pPr>
+              <w:rPr>
+                <w:rFonts w:ascii="Times New Roman" w:hAnsi="Times New Roman"/>
+                <w:sz w:val="24"/>
+                <w:szCs w:val="24"/>
+              </w:rPr>
+            </w:pPr>
+            <w:r>
+              <w:rPr>
+                <w:rFonts w:ascii="Times New Roman" w:hAnsi="Times New Roman"/>
+                <w:sz w:val="24"/>
+                <w:szCs w:val="24"/>
+              </w:rPr>
+              <w:t>Response measure(s)</w:t>
+            </w:r>
+          </w:p>
+        </w:tc>
+        <w:tc>
+          <w:tcPr>
+            <w:tcW w:w="6244" w:type="dxa"/>
+            <w:gridSpan w:val="3"/>
+          </w:tcPr>
+          <w:p>
+            <w:pPr>
+              <w:rPr>
+                <w:rFonts w:ascii="Times New Roman" w:hAnsi="Times New Roman"/>
+                <w:sz w:val="24"/>
+                <w:szCs w:val="24"/>
+              </w:rPr>
+            </w:pPr>
           </w:p>
         </w:tc>
       </w:tr>
@@ -20664,7 +21925,6 @@
         <w:pStyle w:val="Title"/>
       </w:pPr>
       <w:r>
-        <w:lastRenderedPageBreak/>
         <w:t xml:space="preserve">7. </w:t>
       </w:r>
       <w:r>
@@ -21066,13 +22326,13 @@
         </w:tc>
       </w:tr>
     </w:tbl>
-    <w:p/>
     <w:p>
       <w:pPr>
         <w:pStyle w:val="Heading1"/>
       </w:pPr>
       <w:bookmarkStart w:id="12" w:name="_Toc308127962"/>
       <w:r>
+        <w:lastRenderedPageBreak/>
         <w:t>7.2 Difficulty Ranking Scale</w:t>
       </w:r>
       <w:bookmarkEnd w:id="12"/>
@@ -22788,7 +24048,6 @@
                 <w:sz w:val="24"/>
                 <w:szCs w:val="24"/>
               </w:rPr>
-              <w:lastRenderedPageBreak/>
               <w:t>FR.</w:t>
             </w:r>
           </w:p>
@@ -23793,6 +25052,7 @@
                 <w:sz w:val="24"/>
                 <w:szCs w:val="24"/>
               </w:rPr>
+              <w:lastRenderedPageBreak/>
               <w:t>QA.03</w:t>
             </w:r>
           </w:p>
@@ -24561,7 +25821,7 @@
                                   <w14:bevel/>
                                 </w14:textOutline>
                               </w:rPr>
-                              <w:t>9</w:t>
+                              <w:t>2</w:t>
                             </w:r>
                             <w:r>
                               <w:rPr>
@@ -24665,7 +25925,7 @@
                             <w14:bevel/>
                           </w14:textOutline>
                         </w:rPr>
-                        <w:t>9</w:t>
+                        <w:t>2</w:t>
                       </w:r>
                       <w:r>
                         <w:rPr>
@@ -24958,7 +26218,6 @@
         <w:dataBinding w:prefixMappings="xmlns:ns0='http://schemas.openxmlformats.org/package/2006/metadata/core-properties' xmlns:ns1='http://purl.org/dc/elements/1.1/'" w:xpath="/ns0:coreProperties[1]/ns1:title[1]" w:storeItemID="{6C3C8BC8-F283-45AE-878A-BAB7291924A1}"/>
         <w:text/>
       </w:sdtPr>
-      <w:sdtEndPr/>
       <w:sdtContent>
         <w:r>
           <w:rPr>
@@ -28463,7 +29722,7 @@
 </file>
 
 <file path=customXml/itemProps2.xml><?xml version="1.0" encoding="utf-8"?>
-<ds:datastoreItem xmlns:ds="http://schemas.openxmlformats.org/officeDocument/2006/customXml" ds:itemID="{0B0F1BC4-B395-4AC2-A2FC-73D06F8BC48E}">
+<ds:datastoreItem xmlns:ds="http://schemas.openxmlformats.org/officeDocument/2006/customXml" ds:itemID="{7E45C70B-EBBF-4D73-A3B1-C25B0224C1E6}">
   <ds:schemaRefs>
     <ds:schemaRef ds:uri="http://schemas.openxmlformats.org/officeDocument/2006/bibliography"/>
   </ds:schemaRefs>

</xml_diff>